<commit_message>
9:15pm commit for May 6th journal entry
</commit_message>
<xml_diff>
--- a/May 2019/Monday May 6th, 2019 Daily Coding Journal.docx
+++ b/May 2019/Monday May 6th, 2019 Daily Coding Journal.docx
@@ -420,7 +420,7 @@
           <w:rtl w:val="0"/>
           <w:lang w:val="en-US"/>
         </w:rPr>
-        <w:t xml:space="preserve"> in terminal after seemingly have updated webpack. Hopefully this time I can get things to work.</w:t>
+        <w:t xml:space="preserve"> in terminal after seemingly having updated webpack. Hopefully this time I can get things to work.</w:t>
       </w:r>
     </w:p>
     <w:p>
@@ -514,7 +514,6 @@
         <w:jc w:val="left"/>
         <w:rPr>
           <w:u w:color="000000"/>
-          <w:shd w:val="clear" w:color="auto" w:fill="ffffff"/>
           <w:rtl w:val="0"/>
           <w:lang w:val="en-US"/>
         </w:rPr>
@@ -568,11 +567,1726 @@
         <w:ind w:left="0" w:right="0" w:firstLine="0"/>
         <w:jc w:val="left"/>
         <w:rPr>
+          <w:u w:color="000000"/>
+          <w:rtl w:val="0"/>
+          <w:lang w:val="en-US"/>
+        </w:rPr>
+      </w:pPr>
+    </w:p>
+    <w:p>
+      <w:pPr>
+        <w:pStyle w:val="Default"/>
+        <w:bidi w:val="0"/>
+        <w:spacing w:line="480" w:lineRule="auto"/>
+        <w:ind w:left="0" w:right="0" w:firstLine="0"/>
+        <w:jc w:val="left"/>
+        <w:rPr>
+          <w:u w:color="000000"/>
+          <w:rtl w:val="0"/>
+          <w:lang w:val="en-US"/>
+        </w:rPr>
+      </w:pPr>
+      <w:r>
+        <w:rPr>
+          <w:u w:color="000000"/>
+          <w:rtl w:val="0"/>
+          <w:lang w:val="en-US"/>
+        </w:rPr>
+        <w:t xml:space="preserve">20:44 </w:t>
+      </w:r>
+      <w:r>
+        <w:rPr>
+          <w:u w:color="000000"/>
+          <w:rtl w:val="0"/>
+          <w:lang w:val="en-US"/>
+        </w:rPr>
+        <w:t xml:space="preserve">— </w:t>
+      </w:r>
+      <w:r>
+        <w:rPr>
+          <w:u w:color="000000"/>
+          <w:rtl w:val="0"/>
+          <w:lang w:val="en-US"/>
+        </w:rPr>
+        <w:t>I just finished dinner. Let</w:t>
+      </w:r>
+      <w:r>
+        <w:rPr>
+          <w:u w:color="000000"/>
+          <w:rtl w:val="0"/>
+          <w:lang w:val="en-US"/>
+        </w:rPr>
+        <w:t>’</w:t>
+      </w:r>
+      <w:r>
+        <w:rPr>
+          <w:u w:color="000000"/>
+          <w:rtl w:val="0"/>
+          <w:lang w:val="en-US"/>
+        </w:rPr>
+        <w:t>s try to get some productive output out there before the day is over.</w:t>
+      </w:r>
+    </w:p>
+    <w:p>
+      <w:pPr>
+        <w:pStyle w:val="Default"/>
+        <w:bidi w:val="0"/>
+        <w:spacing w:line="480" w:lineRule="auto"/>
+        <w:ind w:left="0" w:right="0" w:firstLine="0"/>
+        <w:jc w:val="left"/>
+        <w:rPr>
+          <w:u w:color="000000"/>
+          <w:rtl w:val="0"/>
+          <w:lang w:val="en-US"/>
+        </w:rPr>
+      </w:pPr>
+    </w:p>
+    <w:p>
+      <w:pPr>
+        <w:pStyle w:val="Default"/>
+        <w:bidi w:val="0"/>
+        <w:spacing w:line="480" w:lineRule="auto"/>
+        <w:ind w:left="0" w:right="0" w:firstLine="0"/>
+        <w:jc w:val="left"/>
+        <w:rPr>
+          <w:u w:color="000000"/>
+          <w:rtl w:val="0"/>
+          <w:lang w:val="en-US"/>
+        </w:rPr>
+      </w:pPr>
+      <w:r>
+        <w:rPr>
+          <w:u w:color="000000"/>
+          <w:rtl w:val="0"/>
+          <w:lang w:val="en-US"/>
+        </w:rPr>
+        <w:t xml:space="preserve">20:50 </w:t>
+      </w:r>
+      <w:r>
+        <w:rPr>
+          <w:u w:color="000000"/>
+          <w:rtl w:val="0"/>
+          <w:lang w:val="en-US"/>
+        </w:rPr>
+        <w:t xml:space="preserve">— </w:t>
+      </w:r>
+      <w:r>
+        <w:rPr>
+          <w:u w:color="000000"/>
+          <w:rtl w:val="0"/>
+          <w:lang w:val="en-US"/>
+        </w:rPr>
+        <w:t>Back to the .map ( ) business. The first time I tried using .map ( ) today I forgot that I needed to include a callback function lol.</w:t>
+      </w:r>
+    </w:p>
+    <w:p>
+      <w:pPr>
+        <w:pStyle w:val="Default"/>
+        <w:bidi w:val="0"/>
+        <w:spacing w:line="480" w:lineRule="auto"/>
+        <w:ind w:left="0" w:right="0" w:firstLine="0"/>
+        <w:jc w:val="left"/>
+        <w:rPr>
+          <w:u w:color="000000"/>
+          <w:rtl w:val="0"/>
+          <w:lang w:val="en-US"/>
+        </w:rPr>
+      </w:pPr>
+    </w:p>
+    <w:p>
+      <w:pPr>
+        <w:pStyle w:val="Default"/>
+        <w:bidi w:val="0"/>
+        <w:spacing w:line="480" w:lineRule="auto"/>
+        <w:ind w:left="0" w:right="0" w:firstLine="0"/>
+        <w:jc w:val="left"/>
+        <w:rPr>
+          <w:u w:color="000000"/>
+          <w:rtl w:val="0"/>
+          <w:lang w:val="en-US"/>
+        </w:rPr>
+      </w:pPr>
+      <w:r>
+        <w:rPr>
+          <w:u w:color="000000"/>
+          <w:rtl w:val="0"/>
+          <w:lang w:val="en-US"/>
+        </w:rPr>
+        <w:t xml:space="preserve">21:01 </w:t>
+      </w:r>
+      <w:r>
+        <w:rPr>
+          <w:u w:color="000000"/>
+          <w:rtl w:val="0"/>
+          <w:lang w:val="en-US"/>
+        </w:rPr>
+        <w:t xml:space="preserve">— </w:t>
+      </w:r>
+      <w:r>
+        <w:rPr>
+          <w:u w:color="000000"/>
+          <w:rtl w:val="0"/>
+          <w:lang w:val="en-US"/>
+        </w:rPr>
+        <w:t>My current life mission is to debug these two errors:</w:t>
+      </w:r>
+    </w:p>
+    <w:p>
+      <w:pPr>
+        <w:pStyle w:val="Default"/>
+        <w:bidi w:val="0"/>
+        <w:spacing w:line="480" w:lineRule="auto"/>
+        <w:ind w:left="0" w:right="0" w:firstLine="0"/>
+        <w:jc w:val="left"/>
+        <w:rPr>
+          <w:u w:color="000000"/>
+          <w:rtl w:val="0"/>
+          <w:lang w:val="en-US"/>
+        </w:rPr>
+      </w:pPr>
+    </w:p>
+    <w:p>
+      <w:pPr>
+        <w:pStyle w:val="Default"/>
+        <w:bidi w:val="0"/>
+        <w:spacing w:line="480" w:lineRule="auto"/>
+        <w:ind w:left="0" w:right="0" w:firstLine="0"/>
+        <w:jc w:val="left"/>
+        <w:rPr>
+          <w:u w:color="000000"/>
+          <w:rtl w:val="0"/>
+          <w:lang w:val="en-US"/>
+        </w:rPr>
+      </w:pPr>
+      <w:r>
+        <w:rPr>
+          <w:u w:color="000000"/>
+          <w:rtl w:val="0"/>
+          <w:lang w:val="en-US"/>
+        </w:rPr>
+        <w:t>Warning: React.createElement: type is invalid -- expected a string (for built-in components) or a class/function (for composite components) but got: array. Check the render method of `App`. in App</w:t>
+      </w:r>
+    </w:p>
+    <w:p>
+      <w:pPr>
+        <w:pStyle w:val="Default"/>
+        <w:bidi w:val="0"/>
+        <w:spacing w:line="360" w:lineRule="atLeast"/>
+        <w:ind w:left="0" w:right="0" w:firstLine="0"/>
+        <w:jc w:val="center"/>
+        <w:rPr>
+          <w:rFonts w:ascii="Times" w:cs="Times" w:hAnsi="Times" w:eastAsia="Times"/>
+          <w:color w:val="d4d4d4"/>
+          <w:sz w:val="32"/>
+          <w:szCs w:val="32"/>
+          <w:shd w:val="clear" w:color="auto" w:fill="ffffff"/>
+          <w:rtl w:val="0"/>
+        </w:rPr>
+      </w:pPr>
+      <w:r>
+        <w:rPr>
+          <w:rFonts w:ascii="Times" w:hAnsi="Times"/>
+          <w:color w:val="d4d4d4"/>
+          <w:sz w:val="32"/>
+          <w:szCs w:val="32"/>
+          <w:shd w:val="clear" w:color="auto" w:fill="282f33"/>
+          <w:rtl w:val="0"/>
+        </w:rPr>
+        <w:t>!</w:t>
+      </w:r>
+    </w:p>
+    <w:p>
+      <w:pPr>
+        <w:pStyle w:val="Default"/>
+        <w:bidi w:val="0"/>
+        <w:spacing w:line="300" w:lineRule="atLeast"/>
+        <w:ind w:left="0" w:right="0" w:firstLine="0"/>
+        <w:jc w:val="left"/>
+        <w:rPr>
+          <w:rFonts w:ascii="Menlo" w:cs="Menlo" w:hAnsi="Menlo" w:eastAsia="Menlo"/>
+          <w:color w:val="d4d4d4"/>
+          <w:sz w:val="26"/>
+          <w:szCs w:val="26"/>
+          <w:shd w:val="clear" w:color="auto" w:fill="282f33"/>
+          <w:rtl w:val="0"/>
+        </w:rPr>
+      </w:pPr>
+      <w:r>
+        <w:rPr>
+          <w:rFonts w:ascii="Menlo" w:hAnsi="Menlo"/>
+          <w:color w:val="d4d4d4"/>
+          <w:sz w:val="26"/>
+          <w:szCs w:val="26"/>
+          <w:shd w:val="clear" w:color="auto" w:fill="282f33"/>
+          <w:rtl w:val="0"/>
+          <w:lang w:val="en-US"/>
+        </w:rPr>
+        <w:t>Invariant Violation:</w:t>
+      </w:r>
+      <w:r>
+        <w:rPr>
+          <w:rFonts w:ascii="Menlo" w:hAnsi="Menlo" w:hint="default"/>
+          <w:color w:val="d4d4d4"/>
+          <w:sz w:val="26"/>
+          <w:szCs w:val="26"/>
+          <w:shd w:val="clear" w:color="auto" w:fill="282f33"/>
+          <w:rtl w:val="0"/>
+        </w:rPr>
+        <w:t> </w:t>
+      </w:r>
+      <w:r>
+        <w:rPr>
+          <w:rFonts w:ascii="Menlo" w:hAnsi="Menlo"/>
+          <w:color w:val="d4d4d4"/>
+          <w:sz w:val="26"/>
+          <w:szCs w:val="26"/>
+          <w:shd w:val="clear" w:color="auto" w:fill="282f33"/>
+          <w:rtl w:val="0"/>
+          <w:lang w:val="en-US"/>
+        </w:rPr>
+        <w:t>Element type is invalid: expected a string (for built-in components) or a class/function (for composite components) but got: object.</w:t>
+      </w:r>
+      <w:r>
+        <w:rPr>
+          <w:rFonts w:ascii="Menlo" w:hAnsi="Menlo" w:hint="default"/>
+          <w:color w:val="d4d4d4"/>
+          <w:sz w:val="26"/>
+          <w:szCs w:val="26"/>
+          <w:shd w:val="clear" w:color="auto" w:fill="282f33"/>
+          <w:rtl w:val="0"/>
+        </w:rPr>
+        <w:t> </w:t>
+      </w:r>
+      <w:r>
+        <w:rPr>
+          <w:rFonts w:ascii="Menlo" w:hAnsi="Menlo"/>
+          <w:color w:val="d4d4d4"/>
+          <w:sz w:val="26"/>
+          <w:szCs w:val="26"/>
+          <w:shd w:val="clear" w:color="auto" w:fill="282f33"/>
+          <w:rtl w:val="0"/>
+        </w:rPr>
+        <w:t>(/node_modules/fbjs/lib/invariant.js:42)</w:t>
+      </w:r>
+    </w:p>
+    <w:p>
+      <w:pPr>
+        <w:pStyle w:val="Default"/>
+        <w:bidi w:val="0"/>
+        <w:spacing w:line="480" w:lineRule="auto"/>
+        <w:ind w:left="0" w:right="0" w:firstLine="0"/>
+        <w:jc w:val="left"/>
+        <w:rPr>
+          <w:u w:color="000000"/>
+          <w:shd w:val="clear" w:color="auto" w:fill="ffffff"/>
+          <w:rtl w:val="0"/>
+          <w:lang w:val="en-US"/>
+        </w:rPr>
+      </w:pPr>
+    </w:p>
+    <w:p>
+      <w:pPr>
+        <w:pStyle w:val="Default"/>
+        <w:bidi w:val="0"/>
+        <w:spacing w:line="480" w:lineRule="auto"/>
+        <w:ind w:left="0" w:right="0" w:firstLine="0"/>
+        <w:jc w:val="left"/>
+        <w:rPr>
+          <w:u w:color="000000"/>
+          <w:shd w:val="clear" w:color="auto" w:fill="ffffff"/>
+          <w:rtl w:val="0"/>
+          <w:lang w:val="en-US"/>
+        </w:rPr>
+      </w:pPr>
+      <w:r>
+        <w:rPr>
+          <w:u w:color="000000"/>
+          <w:shd w:val="clear" w:color="auto" w:fill="ffffff"/>
+          <w:rtl w:val="0"/>
+          <w:lang w:val="en-US"/>
+        </w:rPr>
+        <w:t>They</w:t>
+      </w:r>
+      <w:r>
+        <w:rPr>
+          <w:u w:color="000000"/>
+          <w:shd w:val="clear" w:color="auto" w:fill="ffffff"/>
+          <w:rtl w:val="0"/>
+          <w:lang w:val="en-US"/>
+        </w:rPr>
+        <w:t>’</w:t>
+      </w:r>
+      <w:r>
+        <w:rPr>
+          <w:u w:color="000000"/>
+          <w:shd w:val="clear" w:color="auto" w:fill="ffffff"/>
+          <w:rtl w:val="0"/>
+          <w:lang w:val="en-US"/>
+        </w:rPr>
+        <w:t>ve been haunting me for like 3 days already lol.</w:t>
+      </w:r>
+    </w:p>
+    <w:p>
+      <w:pPr>
+        <w:pStyle w:val="Default"/>
+        <w:bidi w:val="0"/>
+        <w:spacing w:line="480" w:lineRule="auto"/>
+        <w:ind w:left="0" w:right="0" w:firstLine="0"/>
+        <w:jc w:val="left"/>
+        <w:rPr>
+          <w:u w:color="000000"/>
+          <w:shd w:val="clear" w:color="auto" w:fill="ffffff"/>
+          <w:rtl w:val="0"/>
+          <w:lang w:val="en-US"/>
+        </w:rPr>
+      </w:pPr>
+    </w:p>
+    <w:p>
+      <w:pPr>
+        <w:pStyle w:val="Default"/>
+        <w:bidi w:val="0"/>
+        <w:spacing w:line="480" w:lineRule="auto"/>
+        <w:ind w:left="0" w:right="0" w:firstLine="0"/>
+        <w:jc w:val="left"/>
+        <w:rPr>
+          <w:u w:color="000000"/>
+          <w:shd w:val="clear" w:color="auto" w:fill="ffffff"/>
+          <w:rtl w:val="0"/>
+          <w:lang w:val="en-US"/>
+        </w:rPr>
+      </w:pPr>
+      <w:r>
+        <w:rPr>
+          <w:u w:color="000000"/>
+          <w:shd w:val="clear" w:color="auto" w:fill="ffffff"/>
+          <w:rtl w:val="0"/>
+          <w:lang w:val="en-US"/>
+        </w:rPr>
+        <w:t xml:space="preserve">21:04 </w:t>
+      </w:r>
+      <w:r>
+        <w:rPr>
+          <w:u w:color="000000"/>
+          <w:shd w:val="clear" w:color="auto" w:fill="ffffff"/>
+          <w:rtl w:val="0"/>
+          <w:lang w:val="en-US"/>
+        </w:rPr>
+        <w:t xml:space="preserve">— </w:t>
+      </w:r>
+      <w:r>
+        <w:rPr>
+          <w:u w:color="000000"/>
+          <w:shd w:val="clear" w:color="auto" w:fill="ffffff"/>
+          <w:rtl w:val="0"/>
+          <w:lang w:val="en-US"/>
+        </w:rPr>
+        <w:t>OMG! I</w:t>
+      </w:r>
+      <w:r>
+        <w:rPr>
+          <w:u w:color="000000"/>
+          <w:shd w:val="clear" w:color="auto" w:fill="ffffff"/>
+          <w:rtl w:val="0"/>
+          <w:lang w:val="en-US"/>
+        </w:rPr>
+        <w:t>’</w:t>
+      </w:r>
+      <w:r>
+        <w:rPr>
+          <w:u w:color="000000"/>
+          <w:shd w:val="clear" w:color="auto" w:fill="ffffff"/>
+          <w:rtl w:val="0"/>
+          <w:lang w:val="en-US"/>
+        </w:rPr>
+        <w:t>ve finally done it. I was getting close to the point of tears, but I discovered the problem. Previously in my App.js file I was using the following code:</w:t>
+      </w:r>
+    </w:p>
+    <w:p>
+      <w:pPr>
+        <w:pStyle w:val="Default"/>
+        <w:bidi w:val="0"/>
+        <w:spacing w:line="400" w:lineRule="atLeast"/>
+        <w:ind w:left="0" w:right="0" w:firstLine="0"/>
+        <w:jc w:val="left"/>
+        <w:rPr>
+          <w:rFonts w:ascii="Times" w:cs="Times" w:hAnsi="Times" w:eastAsia="Times"/>
+          <w:color w:val="d4d4d4"/>
+          <w:sz w:val="26"/>
+          <w:szCs w:val="26"/>
+          <w:shd w:val="clear" w:color="auto" w:fill="ffffff"/>
+          <w:rtl w:val="0"/>
+        </w:rPr>
+      </w:pPr>
+      <w:r>
+        <w:rPr>
+          <w:rFonts w:ascii="Times" w:hAnsi="Times"/>
+          <w:color w:val="ea9b80"/>
+          <w:sz w:val="26"/>
+          <w:szCs w:val="26"/>
+          <w:shd w:val="clear" w:color="auto" w:fill="282f33"/>
+          <w:rtl w:val="0"/>
+          <w:lang w:val="en-US"/>
+        </w:rPr>
+        <w:t>function</w:t>
+      </w:r>
+      <w:r>
+        <w:rPr>
+          <w:rFonts w:ascii="Times" w:hAnsi="Times"/>
+          <w:color w:val="d4d4d4"/>
+          <w:sz w:val="26"/>
+          <w:szCs w:val="26"/>
+          <w:shd w:val="clear" w:color="auto" w:fill="282f33"/>
+          <w:rtl w:val="0"/>
+        </w:rPr>
+        <w:t xml:space="preserve"> App() {</w:t>
+      </w:r>
+    </w:p>
+    <w:p>
+      <w:pPr>
+        <w:pStyle w:val="Default"/>
+        <w:bidi w:val="0"/>
+        <w:spacing w:line="400" w:lineRule="atLeast"/>
+        <w:ind w:left="0" w:right="0" w:firstLine="0"/>
+        <w:jc w:val="left"/>
+        <w:rPr>
+          <w:rFonts w:ascii="Times" w:cs="Times" w:hAnsi="Times" w:eastAsia="Times"/>
+          <w:color w:val="d4d4d4"/>
+          <w:sz w:val="26"/>
+          <w:szCs w:val="26"/>
+          <w:shd w:val="clear" w:color="auto" w:fill="ffffff"/>
+          <w:rtl w:val="0"/>
+        </w:rPr>
+      </w:pPr>
+      <w:r>
+        <w:rPr>
+          <w:rFonts w:ascii="Times" w:hAnsi="Times"/>
+          <w:color w:val="d4d4d4"/>
+          <w:sz w:val="26"/>
+          <w:szCs w:val="26"/>
+          <w:shd w:val="clear" w:color="auto" w:fill="282f33"/>
+          <w:rtl w:val="0"/>
+        </w:rPr>
+        <w:t xml:space="preserve">    </w:t>
+      </w:r>
+    </w:p>
+    <w:p>
+      <w:pPr>
+        <w:pStyle w:val="Default"/>
+        <w:bidi w:val="0"/>
+        <w:spacing w:line="400" w:lineRule="atLeast"/>
+        <w:ind w:left="0" w:right="0" w:firstLine="0"/>
+        <w:jc w:val="left"/>
+        <w:rPr>
+          <w:rFonts w:ascii="Times" w:cs="Times" w:hAnsi="Times" w:eastAsia="Times"/>
+          <w:color w:val="d4d4d4"/>
+          <w:sz w:val="26"/>
+          <w:szCs w:val="26"/>
+          <w:shd w:val="clear" w:color="auto" w:fill="ffffff"/>
+          <w:rtl w:val="0"/>
+        </w:rPr>
+      </w:pPr>
+      <w:r>
+        <w:rPr>
+          <w:rFonts w:ascii="Times" w:hAnsi="Times"/>
+          <w:color w:val="d4d4d4"/>
+          <w:sz w:val="26"/>
+          <w:szCs w:val="26"/>
+          <w:shd w:val="clear" w:color="auto" w:fill="282f33"/>
+          <w:rtl w:val="0"/>
+        </w:rPr>
+        <w:t xml:space="preserve">    </w:t>
+      </w:r>
+      <w:r>
+        <w:rPr>
+          <w:rFonts w:ascii="Times" w:hAnsi="Times"/>
+          <w:color w:val="ea9b80"/>
+          <w:sz w:val="26"/>
+          <w:szCs w:val="26"/>
+          <w:shd w:val="clear" w:color="auto" w:fill="282f33"/>
+          <w:rtl w:val="0"/>
+          <w:lang w:val="fr-FR"/>
+        </w:rPr>
+        <w:t>const</w:t>
+      </w:r>
+      <w:r>
+        <w:rPr>
+          <w:rFonts w:ascii="Times" w:hAnsi="Times"/>
+          <w:color w:val="d4d4d4"/>
+          <w:sz w:val="26"/>
+          <w:szCs w:val="26"/>
+          <w:shd w:val="clear" w:color="auto" w:fill="282f33"/>
+          <w:rtl w:val="0"/>
+          <w:lang w:val="en-US"/>
+        </w:rPr>
+        <w:t xml:space="preserve"> ItemComponents </w:t>
+      </w:r>
+      <w:r>
+        <w:rPr>
+          <w:rFonts w:ascii="Times" w:hAnsi="Times"/>
+          <w:color w:val="ea9b80"/>
+          <w:sz w:val="26"/>
+          <w:szCs w:val="26"/>
+          <w:shd w:val="clear" w:color="auto" w:fill="282f33"/>
+          <w:rtl w:val="0"/>
+        </w:rPr>
+        <w:t>=</w:t>
+      </w:r>
+      <w:r>
+        <w:rPr>
+          <w:rFonts w:ascii="Times" w:hAnsi="Times"/>
+          <w:color w:val="d4d4d4"/>
+          <w:sz w:val="26"/>
+          <w:szCs w:val="26"/>
+          <w:shd w:val="clear" w:color="auto" w:fill="282f33"/>
+          <w:rtl w:val="0"/>
+          <w:lang w:val="es-ES_tradnl"/>
+        </w:rPr>
+        <w:t xml:space="preserve"> todosData</w:t>
+      </w:r>
+      <w:r>
+        <w:rPr>
+          <w:rFonts w:ascii="Times" w:hAnsi="Times"/>
+          <w:color w:val="dcdcdc"/>
+          <w:sz w:val="26"/>
+          <w:szCs w:val="26"/>
+          <w:shd w:val="clear" w:color="auto" w:fill="282f33"/>
+          <w:rtl w:val="0"/>
+        </w:rPr>
+        <w:t>.</w:t>
+      </w:r>
+      <w:r>
+        <w:rPr>
+          <w:rFonts w:ascii="Times" w:hAnsi="Times"/>
+          <w:color w:val="d4d4d4"/>
+          <w:sz w:val="26"/>
+          <w:szCs w:val="26"/>
+          <w:shd w:val="clear" w:color="auto" w:fill="282f33"/>
+          <w:rtl w:val="0"/>
+        </w:rPr>
+        <w:t>map(</w:t>
+      </w:r>
+      <w:r>
+        <w:rPr>
+          <w:rFonts w:ascii="Times" w:hAnsi="Times"/>
+          <w:color w:val="ea9b80"/>
+          <w:sz w:val="26"/>
+          <w:szCs w:val="26"/>
+          <w:shd w:val="clear" w:color="auto" w:fill="282f33"/>
+          <w:rtl w:val="0"/>
+          <w:lang w:val="en-US"/>
+        </w:rPr>
+        <w:t>function</w:t>
+      </w:r>
+      <w:r>
+        <w:rPr>
+          <w:rFonts w:ascii="Times" w:hAnsi="Times"/>
+          <w:color w:val="d4d4d4"/>
+          <w:sz w:val="26"/>
+          <w:szCs w:val="26"/>
+          <w:shd w:val="clear" w:color="auto" w:fill="282f33"/>
+          <w:rtl w:val="0"/>
+        </w:rPr>
+        <w:t xml:space="preserve"> (item){</w:t>
+      </w:r>
+    </w:p>
+    <w:p>
+      <w:pPr>
+        <w:pStyle w:val="Default"/>
+        <w:bidi w:val="0"/>
+        <w:spacing w:line="400" w:lineRule="atLeast"/>
+        <w:ind w:left="0" w:right="0" w:firstLine="0"/>
+        <w:jc w:val="left"/>
+        <w:rPr>
+          <w:rFonts w:ascii="Times" w:cs="Times" w:hAnsi="Times" w:eastAsia="Times"/>
+          <w:color w:val="d4d4d4"/>
+          <w:sz w:val="26"/>
+          <w:szCs w:val="26"/>
+          <w:shd w:val="clear" w:color="auto" w:fill="ffffff"/>
+          <w:rtl w:val="0"/>
+        </w:rPr>
+      </w:pPr>
+      <w:r>
+        <w:rPr>
+          <w:rFonts w:ascii="Times" w:hAnsi="Times"/>
+          <w:color w:val="d4d4d4"/>
+          <w:sz w:val="26"/>
+          <w:szCs w:val="26"/>
+          <w:shd w:val="clear" w:color="auto" w:fill="282f33"/>
+          <w:rtl w:val="0"/>
+        </w:rPr>
+        <w:t xml:space="preserve">        </w:t>
+      </w:r>
+      <w:r>
+        <w:rPr>
+          <w:rFonts w:ascii="Times" w:hAnsi="Times"/>
+          <w:color w:val="ea9b80"/>
+          <w:sz w:val="26"/>
+          <w:szCs w:val="26"/>
+          <w:shd w:val="clear" w:color="auto" w:fill="282f33"/>
+          <w:rtl w:val="0"/>
+          <w:lang w:val="en-US"/>
+        </w:rPr>
+        <w:t>return</w:t>
+      </w:r>
+      <w:r>
+        <w:rPr>
+          <w:rFonts w:ascii="Times" w:hAnsi="Times"/>
+          <w:color w:val="d4d4d4"/>
+          <w:sz w:val="26"/>
+          <w:szCs w:val="26"/>
+          <w:shd w:val="clear" w:color="auto" w:fill="282f33"/>
+          <w:rtl w:val="0"/>
+        </w:rPr>
+        <w:t xml:space="preserve"> &lt;</w:t>
+      </w:r>
+      <w:r>
+        <w:rPr>
+          <w:rFonts w:ascii="Times" w:hAnsi="Times"/>
+          <w:color w:val="d9bb73"/>
+          <w:sz w:val="26"/>
+          <w:szCs w:val="26"/>
+          <w:shd w:val="clear" w:color="auto" w:fill="282f33"/>
+          <w:rtl w:val="0"/>
+          <w:lang w:val="es-ES_tradnl"/>
+        </w:rPr>
+        <w:t>TodoItem</w:t>
+      </w:r>
+      <w:r>
+        <w:rPr>
+          <w:rFonts w:ascii="Times" w:hAnsi="Times"/>
+          <w:color w:val="d4d4d4"/>
+          <w:sz w:val="26"/>
+          <w:szCs w:val="26"/>
+          <w:shd w:val="clear" w:color="auto" w:fill="282f33"/>
+          <w:rtl w:val="0"/>
+        </w:rPr>
+        <w:t xml:space="preserve"> </w:t>
+      </w:r>
+      <w:r>
+        <w:rPr>
+          <w:rFonts w:ascii="Times" w:hAnsi="Times"/>
+          <w:color w:val="a7c9de"/>
+          <w:sz w:val="26"/>
+          <w:szCs w:val="26"/>
+          <w:shd w:val="clear" w:color="auto" w:fill="282f33"/>
+          <w:rtl w:val="0"/>
+        </w:rPr>
+        <w:t>key</w:t>
+      </w:r>
+      <w:r>
+        <w:rPr>
+          <w:rFonts w:ascii="Times" w:hAnsi="Times"/>
+          <w:color w:val="d4d4d4"/>
+          <w:sz w:val="26"/>
+          <w:szCs w:val="26"/>
+          <w:shd w:val="clear" w:color="auto" w:fill="282f33"/>
+          <w:rtl w:val="0"/>
+        </w:rPr>
+        <w:t xml:space="preserve"> </w:t>
+      </w:r>
+      <w:r>
+        <w:rPr>
+          <w:rFonts w:ascii="Times" w:hAnsi="Times"/>
+          <w:color w:val="dcdcdc"/>
+          <w:sz w:val="26"/>
+          <w:szCs w:val="26"/>
+          <w:shd w:val="clear" w:color="auto" w:fill="282f33"/>
+          <w:rtl w:val="0"/>
+        </w:rPr>
+        <w:t>=</w:t>
+      </w:r>
+      <w:r>
+        <w:rPr>
+          <w:rFonts w:ascii="Times" w:hAnsi="Times"/>
+          <w:color w:val="d4d4d4"/>
+          <w:sz w:val="26"/>
+          <w:szCs w:val="26"/>
+          <w:shd w:val="clear" w:color="auto" w:fill="282f33"/>
+          <w:rtl w:val="0"/>
+        </w:rPr>
+        <w:t xml:space="preserve"> </w:t>
+      </w:r>
+      <w:r>
+        <w:rPr>
+          <w:rFonts w:ascii="Times" w:hAnsi="Times"/>
+          <w:color w:val="dcdcdc"/>
+          <w:sz w:val="26"/>
+          <w:szCs w:val="26"/>
+          <w:shd w:val="clear" w:color="auto" w:fill="282f33"/>
+          <w:rtl w:val="0"/>
+        </w:rPr>
+        <w:t>{</w:t>
+      </w:r>
+      <w:r>
+        <w:rPr>
+          <w:rFonts w:ascii="Times" w:hAnsi="Times"/>
+          <w:color w:val="d4d4d4"/>
+          <w:sz w:val="26"/>
+          <w:szCs w:val="26"/>
+          <w:shd w:val="clear" w:color="auto" w:fill="282f33"/>
+          <w:rtl w:val="0"/>
+          <w:lang w:val="en-US"/>
+        </w:rPr>
+        <w:t>item</w:t>
+      </w:r>
+      <w:r>
+        <w:rPr>
+          <w:rFonts w:ascii="Times" w:hAnsi="Times"/>
+          <w:color w:val="dcdcdc"/>
+          <w:sz w:val="26"/>
+          <w:szCs w:val="26"/>
+          <w:shd w:val="clear" w:color="auto" w:fill="282f33"/>
+          <w:rtl w:val="0"/>
+        </w:rPr>
+        <w:t>.</w:t>
+      </w:r>
+      <w:r>
+        <w:rPr>
+          <w:rFonts w:ascii="Times" w:hAnsi="Times"/>
+          <w:color w:val="d4d4d4"/>
+          <w:sz w:val="26"/>
+          <w:szCs w:val="26"/>
+          <w:shd w:val="clear" w:color="auto" w:fill="282f33"/>
+          <w:rtl w:val="0"/>
+        </w:rPr>
+        <w:t>id</w:t>
+      </w:r>
+      <w:r>
+        <w:rPr>
+          <w:rFonts w:ascii="Times" w:hAnsi="Times"/>
+          <w:color w:val="dcdcdc"/>
+          <w:sz w:val="26"/>
+          <w:szCs w:val="26"/>
+          <w:shd w:val="clear" w:color="auto" w:fill="282f33"/>
+          <w:rtl w:val="0"/>
+        </w:rPr>
+        <w:t>}</w:t>
+      </w:r>
+      <w:r>
+        <w:rPr>
+          <w:rFonts w:ascii="Times" w:hAnsi="Times"/>
+          <w:color w:val="d4d4d4"/>
+          <w:sz w:val="26"/>
+          <w:szCs w:val="26"/>
+          <w:shd w:val="clear" w:color="auto" w:fill="282f33"/>
+          <w:rtl w:val="0"/>
+        </w:rPr>
+        <w:t xml:space="preserve"> </w:t>
+      </w:r>
+      <w:r>
+        <w:rPr>
+          <w:rFonts w:ascii="Times" w:hAnsi="Times"/>
+          <w:color w:val="a7c9de"/>
+          <w:sz w:val="26"/>
+          <w:szCs w:val="26"/>
+          <w:shd w:val="clear" w:color="auto" w:fill="282f33"/>
+          <w:rtl w:val="0"/>
+        </w:rPr>
+        <w:t>text</w:t>
+      </w:r>
+      <w:r>
+        <w:rPr>
+          <w:rFonts w:ascii="Times" w:hAnsi="Times"/>
+          <w:color w:val="d4d4d4"/>
+          <w:sz w:val="26"/>
+          <w:szCs w:val="26"/>
+          <w:shd w:val="clear" w:color="auto" w:fill="282f33"/>
+          <w:rtl w:val="0"/>
+        </w:rPr>
+        <w:t xml:space="preserve"> </w:t>
+      </w:r>
+      <w:r>
+        <w:rPr>
+          <w:rFonts w:ascii="Times" w:hAnsi="Times"/>
+          <w:color w:val="dcdcdc"/>
+          <w:sz w:val="26"/>
+          <w:szCs w:val="26"/>
+          <w:shd w:val="clear" w:color="auto" w:fill="282f33"/>
+          <w:rtl w:val="0"/>
+        </w:rPr>
+        <w:t>=</w:t>
+      </w:r>
+      <w:r>
+        <w:rPr>
+          <w:rFonts w:ascii="Times" w:hAnsi="Times"/>
+          <w:color w:val="d4d4d4"/>
+          <w:sz w:val="26"/>
+          <w:szCs w:val="26"/>
+          <w:shd w:val="clear" w:color="auto" w:fill="282f33"/>
+          <w:rtl w:val="0"/>
+        </w:rPr>
+        <w:t xml:space="preserve"> </w:t>
+      </w:r>
+      <w:r>
+        <w:rPr>
+          <w:rFonts w:ascii="Times" w:hAnsi="Times"/>
+          <w:color w:val="dcdcdc"/>
+          <w:sz w:val="26"/>
+          <w:szCs w:val="26"/>
+          <w:shd w:val="clear" w:color="auto" w:fill="282f33"/>
+          <w:rtl w:val="0"/>
+        </w:rPr>
+        <w:t>{</w:t>
+      </w:r>
+      <w:r>
+        <w:rPr>
+          <w:rFonts w:ascii="Times" w:hAnsi="Times"/>
+          <w:color w:val="d4d4d4"/>
+          <w:sz w:val="26"/>
+          <w:szCs w:val="26"/>
+          <w:shd w:val="clear" w:color="auto" w:fill="282f33"/>
+          <w:rtl w:val="0"/>
+          <w:lang w:val="en-US"/>
+        </w:rPr>
+        <w:t>item</w:t>
+      </w:r>
+      <w:r>
+        <w:rPr>
+          <w:rFonts w:ascii="Times" w:hAnsi="Times"/>
+          <w:color w:val="dcdcdc"/>
+          <w:sz w:val="26"/>
+          <w:szCs w:val="26"/>
+          <w:shd w:val="clear" w:color="auto" w:fill="282f33"/>
+          <w:rtl w:val="0"/>
+        </w:rPr>
+        <w:t>.</w:t>
+      </w:r>
+      <w:r>
+        <w:rPr>
+          <w:rFonts w:ascii="Times" w:hAnsi="Times"/>
+          <w:color w:val="d4d4d4"/>
+          <w:sz w:val="26"/>
+          <w:szCs w:val="26"/>
+          <w:shd w:val="clear" w:color="auto" w:fill="282f33"/>
+          <w:rtl w:val="0"/>
+        </w:rPr>
+        <w:t>text</w:t>
+      </w:r>
+      <w:r>
+        <w:rPr>
+          <w:rFonts w:ascii="Times" w:hAnsi="Times"/>
+          <w:color w:val="dcdcdc"/>
+          <w:sz w:val="26"/>
+          <w:szCs w:val="26"/>
+          <w:shd w:val="clear" w:color="auto" w:fill="282f33"/>
+          <w:rtl w:val="0"/>
+        </w:rPr>
+        <w:t>}</w:t>
+      </w:r>
+      <w:r>
+        <w:rPr>
+          <w:rFonts w:ascii="Times" w:hAnsi="Times"/>
+          <w:color w:val="d4d4d4"/>
+          <w:sz w:val="26"/>
+          <w:szCs w:val="26"/>
+          <w:shd w:val="clear" w:color="auto" w:fill="282f33"/>
+          <w:rtl w:val="0"/>
+        </w:rPr>
+        <w:t xml:space="preserve"> </w:t>
+      </w:r>
+      <w:r>
+        <w:rPr>
+          <w:rFonts w:ascii="Times" w:hAnsi="Times"/>
+          <w:color w:val="a7c9de"/>
+          <w:sz w:val="26"/>
+          <w:szCs w:val="26"/>
+          <w:shd w:val="clear" w:color="auto" w:fill="282f33"/>
+          <w:rtl w:val="0"/>
+          <w:lang w:val="en-US"/>
+        </w:rPr>
+        <w:t>completed</w:t>
+      </w:r>
+      <w:r>
+        <w:rPr>
+          <w:rFonts w:ascii="Times" w:hAnsi="Times"/>
+          <w:color w:val="d4d4d4"/>
+          <w:sz w:val="26"/>
+          <w:szCs w:val="26"/>
+          <w:shd w:val="clear" w:color="auto" w:fill="282f33"/>
+          <w:rtl w:val="0"/>
+        </w:rPr>
+        <w:t xml:space="preserve"> </w:t>
+      </w:r>
+      <w:r>
+        <w:rPr>
+          <w:rFonts w:ascii="Times" w:hAnsi="Times"/>
+          <w:color w:val="dcdcdc"/>
+          <w:sz w:val="26"/>
+          <w:szCs w:val="26"/>
+          <w:shd w:val="clear" w:color="auto" w:fill="282f33"/>
+          <w:rtl w:val="0"/>
+        </w:rPr>
+        <w:t>=</w:t>
+      </w:r>
+      <w:r>
+        <w:rPr>
+          <w:rFonts w:ascii="Times" w:hAnsi="Times"/>
+          <w:color w:val="d4d4d4"/>
+          <w:sz w:val="26"/>
+          <w:szCs w:val="26"/>
+          <w:shd w:val="clear" w:color="auto" w:fill="282f33"/>
+          <w:rtl w:val="0"/>
+        </w:rPr>
+        <w:t xml:space="preserve"> </w:t>
+      </w:r>
+      <w:r>
+        <w:rPr>
+          <w:rFonts w:ascii="Times" w:hAnsi="Times"/>
+          <w:color w:val="dcdcdc"/>
+          <w:sz w:val="26"/>
+          <w:szCs w:val="26"/>
+          <w:shd w:val="clear" w:color="auto" w:fill="282f33"/>
+          <w:rtl w:val="0"/>
+        </w:rPr>
+        <w:t>{</w:t>
+      </w:r>
+      <w:r>
+        <w:rPr>
+          <w:rFonts w:ascii="Times" w:hAnsi="Times"/>
+          <w:color w:val="ea9b80"/>
+          <w:sz w:val="26"/>
+          <w:szCs w:val="26"/>
+          <w:shd w:val="clear" w:color="auto" w:fill="282f33"/>
+          <w:rtl w:val="0"/>
+          <w:lang w:val="da-DK"/>
+        </w:rPr>
+        <w:t>false</w:t>
+      </w:r>
+      <w:r>
+        <w:rPr>
+          <w:rFonts w:ascii="Times" w:hAnsi="Times"/>
+          <w:color w:val="dcdcdc"/>
+          <w:sz w:val="26"/>
+          <w:szCs w:val="26"/>
+          <w:shd w:val="clear" w:color="auto" w:fill="282f33"/>
+          <w:rtl w:val="0"/>
+        </w:rPr>
+        <w:t>}</w:t>
+      </w:r>
+      <w:r>
+        <w:rPr>
+          <w:rFonts w:ascii="Times" w:hAnsi="Times"/>
+          <w:color w:val="d4d4d4"/>
+          <w:sz w:val="26"/>
+          <w:szCs w:val="26"/>
+          <w:shd w:val="clear" w:color="auto" w:fill="282f33"/>
+          <w:rtl w:val="0"/>
+        </w:rPr>
+        <w:t xml:space="preserve">  </w:t>
+      </w:r>
+      <w:r>
+        <w:rPr>
+          <w:rFonts w:ascii="Times" w:hAnsi="Times"/>
+          <w:color w:val="dcdcdc"/>
+          <w:sz w:val="26"/>
+          <w:szCs w:val="26"/>
+          <w:shd w:val="clear" w:color="auto" w:fill="282f33"/>
+          <w:rtl w:val="0"/>
+        </w:rPr>
+        <w:t>/&gt;</w:t>
+      </w:r>
+    </w:p>
+    <w:p>
+      <w:pPr>
+        <w:pStyle w:val="Default"/>
+        <w:bidi w:val="0"/>
+        <w:spacing w:line="400" w:lineRule="atLeast"/>
+        <w:ind w:left="0" w:right="0" w:firstLine="0"/>
+        <w:jc w:val="left"/>
+        <w:rPr>
+          <w:rFonts w:ascii="Times" w:cs="Times" w:hAnsi="Times" w:eastAsia="Times"/>
+          <w:color w:val="d4d4d4"/>
+          <w:sz w:val="26"/>
+          <w:szCs w:val="26"/>
+          <w:shd w:val="clear" w:color="auto" w:fill="ffffff"/>
+          <w:rtl w:val="0"/>
+        </w:rPr>
+      </w:pPr>
+      <w:r>
+        <w:rPr>
+          <w:rFonts w:ascii="Times" w:hAnsi="Times"/>
+          <w:color w:val="d4d4d4"/>
+          <w:sz w:val="26"/>
+          <w:szCs w:val="26"/>
+          <w:shd w:val="clear" w:color="auto" w:fill="282f33"/>
+          <w:rtl w:val="0"/>
+        </w:rPr>
+        <w:t xml:space="preserve">    }) </w:t>
+      </w:r>
+    </w:p>
+    <w:p>
+      <w:pPr>
+        <w:pStyle w:val="Default"/>
+        <w:bidi w:val="0"/>
+        <w:spacing w:line="400" w:lineRule="atLeast"/>
+        <w:ind w:left="0" w:right="0" w:firstLine="0"/>
+        <w:jc w:val="left"/>
+        <w:rPr>
+          <w:rFonts w:ascii="Times" w:cs="Times" w:hAnsi="Times" w:eastAsia="Times"/>
+          <w:color w:val="d4d4d4"/>
+          <w:sz w:val="26"/>
+          <w:szCs w:val="26"/>
+          <w:shd w:val="clear" w:color="auto" w:fill="ffffff"/>
+          <w:rtl w:val="0"/>
+        </w:rPr>
+      </w:pPr>
+      <w:r>
+        <w:rPr>
+          <w:rFonts w:ascii="Times" w:hAnsi="Times"/>
+          <w:color w:val="d4d4d4"/>
+          <w:sz w:val="26"/>
+          <w:szCs w:val="26"/>
+          <w:shd w:val="clear" w:color="auto" w:fill="282f33"/>
+          <w:rtl w:val="0"/>
+        </w:rPr>
+        <w:t xml:space="preserve">    </w:t>
+      </w:r>
+    </w:p>
+    <w:p>
+      <w:pPr>
+        <w:pStyle w:val="Default"/>
+        <w:bidi w:val="0"/>
+        <w:spacing w:line="400" w:lineRule="atLeast"/>
+        <w:ind w:left="0" w:right="0" w:firstLine="0"/>
+        <w:jc w:val="left"/>
+        <w:rPr>
+          <w:rFonts w:ascii="Times" w:cs="Times" w:hAnsi="Times" w:eastAsia="Times"/>
+          <w:color w:val="d4d4d4"/>
+          <w:sz w:val="26"/>
+          <w:szCs w:val="26"/>
+          <w:shd w:val="clear" w:color="auto" w:fill="ffffff"/>
+          <w:rtl w:val="0"/>
+        </w:rPr>
+      </w:pPr>
+      <w:r>
+        <w:rPr>
+          <w:rFonts w:ascii="Times" w:hAnsi="Times"/>
+          <w:color w:val="d4d4d4"/>
+          <w:sz w:val="26"/>
+          <w:szCs w:val="26"/>
+          <w:shd w:val="clear" w:color="auto" w:fill="282f33"/>
+          <w:rtl w:val="0"/>
+        </w:rPr>
+        <w:t xml:space="preserve">    </w:t>
+      </w:r>
+      <w:r>
+        <w:rPr>
+          <w:rFonts w:ascii="Times" w:hAnsi="Times"/>
+          <w:color w:val="ea9b80"/>
+          <w:sz w:val="26"/>
+          <w:szCs w:val="26"/>
+          <w:shd w:val="clear" w:color="auto" w:fill="282f33"/>
+          <w:rtl w:val="0"/>
+          <w:lang w:val="en-US"/>
+        </w:rPr>
+        <w:t>return</w:t>
+      </w:r>
+      <w:r>
+        <w:rPr>
+          <w:rFonts w:ascii="Times" w:hAnsi="Times"/>
+          <w:color w:val="d4d4d4"/>
+          <w:sz w:val="26"/>
+          <w:szCs w:val="26"/>
+          <w:shd w:val="clear" w:color="auto" w:fill="282f33"/>
+          <w:rtl w:val="0"/>
+        </w:rPr>
+        <w:t xml:space="preserve"> (</w:t>
+      </w:r>
+    </w:p>
+    <w:p>
+      <w:pPr>
+        <w:pStyle w:val="Default"/>
+        <w:bidi w:val="0"/>
+        <w:spacing w:line="400" w:lineRule="atLeast"/>
+        <w:ind w:left="0" w:right="0" w:firstLine="0"/>
+        <w:jc w:val="left"/>
+        <w:rPr>
+          <w:rFonts w:ascii="Times" w:cs="Times" w:hAnsi="Times" w:eastAsia="Times"/>
+          <w:color w:val="d4d4d4"/>
+          <w:sz w:val="26"/>
+          <w:szCs w:val="26"/>
+          <w:shd w:val="clear" w:color="auto" w:fill="ffffff"/>
+          <w:rtl w:val="0"/>
+        </w:rPr>
+      </w:pPr>
+      <w:r>
+        <w:rPr>
+          <w:rFonts w:ascii="Times" w:hAnsi="Times"/>
+          <w:color w:val="d4d4d4"/>
+          <w:sz w:val="26"/>
+          <w:szCs w:val="26"/>
+          <w:shd w:val="clear" w:color="auto" w:fill="282f33"/>
+          <w:rtl w:val="0"/>
+        </w:rPr>
+        <w:t xml:space="preserve">        &lt;</w:t>
+      </w:r>
+      <w:r>
+        <w:rPr>
+          <w:rFonts w:ascii="Times" w:hAnsi="Times"/>
+          <w:color w:val="d9bb73"/>
+          <w:sz w:val="26"/>
+          <w:szCs w:val="26"/>
+          <w:shd w:val="clear" w:color="auto" w:fill="282f33"/>
+          <w:rtl w:val="0"/>
+          <w:lang w:val="it-IT"/>
+        </w:rPr>
+        <w:t>div</w:t>
+      </w:r>
+      <w:r>
+        <w:rPr>
+          <w:rFonts w:ascii="Times" w:hAnsi="Times"/>
+          <w:color w:val="d4d4d4"/>
+          <w:sz w:val="26"/>
+          <w:szCs w:val="26"/>
+          <w:shd w:val="clear" w:color="auto" w:fill="282f33"/>
+          <w:rtl w:val="0"/>
+        </w:rPr>
+        <w:t xml:space="preserve"> </w:t>
+      </w:r>
+      <w:r>
+        <w:rPr>
+          <w:rFonts w:ascii="Times" w:hAnsi="Times"/>
+          <w:color w:val="a7c9de"/>
+          <w:sz w:val="26"/>
+          <w:szCs w:val="26"/>
+          <w:shd w:val="clear" w:color="auto" w:fill="282f33"/>
+          <w:rtl w:val="0"/>
+          <w:lang w:val="en-US"/>
+        </w:rPr>
+        <w:t>className</w:t>
+      </w:r>
+      <w:r>
+        <w:rPr>
+          <w:rFonts w:ascii="Times" w:hAnsi="Times"/>
+          <w:color w:val="dcdcdc"/>
+          <w:sz w:val="26"/>
+          <w:szCs w:val="26"/>
+          <w:shd w:val="clear" w:color="auto" w:fill="282f33"/>
+          <w:rtl w:val="0"/>
+        </w:rPr>
+        <w:t>=</w:t>
+      </w:r>
+      <w:r>
+        <w:rPr>
+          <w:rFonts w:ascii="Times" w:hAnsi="Times"/>
+          <w:color w:val="598da6"/>
+          <w:sz w:val="26"/>
+          <w:szCs w:val="26"/>
+          <w:shd w:val="clear" w:color="auto" w:fill="282f33"/>
+          <w:rtl w:val="0"/>
+        </w:rPr>
+        <w:t>"todo-list"</w:t>
+      </w:r>
+      <w:r>
+        <w:rPr>
+          <w:rFonts w:ascii="Times" w:hAnsi="Times"/>
+          <w:color w:val="d4d4d4"/>
+          <w:sz w:val="26"/>
+          <w:szCs w:val="26"/>
+          <w:shd w:val="clear" w:color="auto" w:fill="282f33"/>
+          <w:rtl w:val="0"/>
+        </w:rPr>
+        <w:t>&gt;</w:t>
+      </w:r>
+    </w:p>
+    <w:p>
+      <w:pPr>
+        <w:pStyle w:val="Default"/>
+        <w:bidi w:val="0"/>
+        <w:spacing w:line="400" w:lineRule="atLeast"/>
+        <w:ind w:left="0" w:right="0" w:firstLine="0"/>
+        <w:jc w:val="left"/>
+        <w:rPr>
+          <w:rFonts w:ascii="Times" w:cs="Times" w:hAnsi="Times" w:eastAsia="Times"/>
+          <w:color w:val="000000"/>
+          <w:sz w:val="26"/>
+          <w:szCs w:val="26"/>
+          <w:shd w:val="clear" w:color="auto" w:fill="ffffff"/>
+          <w:rtl w:val="0"/>
+        </w:rPr>
+      </w:pPr>
+      <w:r>
+        <w:rPr>
+          <w:rFonts w:ascii="Times" w:hAnsi="Times"/>
+          <w:color w:val="d4d4d4"/>
+          <w:sz w:val="26"/>
+          <w:szCs w:val="26"/>
+          <w:shd w:val="clear" w:color="auto" w:fill="282f33"/>
+          <w:rtl w:val="0"/>
+        </w:rPr>
+        <w:t xml:space="preserve">            </w:t>
+      </w:r>
+      <w:r>
+        <w:rPr>
+          <w:rFonts w:ascii="Times" w:hAnsi="Times"/>
+          <w:color w:val="dcdcdc"/>
+          <w:sz w:val="26"/>
+          <w:szCs w:val="26"/>
+          <w:shd w:val="clear" w:color="auto" w:fill="282f33"/>
+          <w:rtl w:val="0"/>
+          <w:lang w:val="en-US"/>
+        </w:rPr>
+        <w:t>&lt;</w:t>
+      </w:r>
+      <w:r>
+        <w:rPr>
+          <w:rFonts w:ascii="Times" w:hAnsi="Times"/>
+          <w:color w:val="d4d4d4"/>
+          <w:sz w:val="26"/>
+          <w:szCs w:val="26"/>
+          <w:shd w:val="clear" w:color="auto" w:fill="282f33"/>
+          <w:rtl w:val="0"/>
+          <w:lang w:val="en-US"/>
+        </w:rPr>
+        <w:t>ItemComponents</w:t>
+      </w:r>
+      <w:r>
+        <w:rPr>
+          <w:rFonts w:ascii="Times" w:hAnsi="Times"/>
+          <w:color w:val="dcdcdc"/>
+          <w:sz w:val="26"/>
+          <w:szCs w:val="26"/>
+          <w:shd w:val="clear" w:color="auto" w:fill="282f33"/>
+          <w:rtl w:val="0"/>
+          <w:lang w:val="en-US"/>
+        </w:rPr>
+        <w:t>/&gt;</w:t>
+      </w:r>
+      <w:r>
+        <w:rPr>
+          <w:rFonts w:ascii="Times" w:hAnsi="Times"/>
+          <w:color w:val="d4d4d4"/>
+          <w:sz w:val="26"/>
+          <w:szCs w:val="26"/>
+          <w:shd w:val="clear" w:color="auto" w:fill="ffffff"/>
+          <w:rtl w:val="0"/>
+          <w:lang w:val="en-US"/>
+        </w:rPr>
+        <w:t xml:space="preserve"> </w:t>
+      </w:r>
+      <w:r>
+        <w:rPr>
+          <w:rFonts w:ascii="Times" w:hAnsi="Times"/>
+          <w:color w:val="000000"/>
+          <w:sz w:val="26"/>
+          <w:szCs w:val="26"/>
+          <w:shd w:val="clear" w:color="auto" w:fill="ffffff"/>
+          <w:rtl w:val="0"/>
+          <w:lang w:val="en-US"/>
+        </w:rPr>
+        <w:t>&lt;</w:t>
+      </w:r>
+      <w:r>
+        <w:rPr>
+          <w:rFonts w:ascii="Times" w:hAnsi="Times" w:hint="default"/>
+          <w:color w:val="000000"/>
+          <w:sz w:val="26"/>
+          <w:szCs w:val="26"/>
+          <w:shd w:val="clear" w:color="auto" w:fill="ffffff"/>
+          <w:rtl w:val="0"/>
+          <w:lang w:val="en-US"/>
+        </w:rPr>
+        <w:t xml:space="preserve">— </w:t>
+      </w:r>
+      <w:r>
+        <w:rPr>
+          <w:rFonts w:ascii="Times" w:hAnsi="Times"/>
+          <w:color w:val="000000"/>
+          <w:sz w:val="26"/>
+          <w:szCs w:val="26"/>
+          <w:shd w:val="clear" w:color="auto" w:fill="ffffff"/>
+          <w:rtl w:val="0"/>
+          <w:lang w:val="en-US"/>
+        </w:rPr>
+        <w:t>Error is here</w:t>
+      </w:r>
+    </w:p>
+    <w:p>
+      <w:pPr>
+        <w:pStyle w:val="Default"/>
+        <w:bidi w:val="0"/>
+        <w:spacing w:line="400" w:lineRule="atLeast"/>
+        <w:ind w:left="0" w:right="0" w:firstLine="0"/>
+        <w:jc w:val="left"/>
+        <w:rPr>
+          <w:rFonts w:ascii="Times" w:cs="Times" w:hAnsi="Times" w:eastAsia="Times"/>
+          <w:color w:val="d4d4d4"/>
+          <w:sz w:val="26"/>
+          <w:szCs w:val="26"/>
+          <w:shd w:val="clear" w:color="auto" w:fill="ffffff"/>
+          <w:rtl w:val="0"/>
+        </w:rPr>
+      </w:pPr>
+      <w:r>
+        <w:rPr>
+          <w:rFonts w:ascii="Times" w:hAnsi="Times"/>
+          <w:color w:val="d4d4d4"/>
+          <w:sz w:val="26"/>
+          <w:szCs w:val="26"/>
+          <w:shd w:val="clear" w:color="auto" w:fill="282f33"/>
+          <w:rtl w:val="0"/>
+        </w:rPr>
+        <w:t xml:space="preserve">        </w:t>
+      </w:r>
+      <w:r>
+        <w:rPr>
+          <w:rFonts w:ascii="Times" w:hAnsi="Times"/>
+          <w:color w:val="dcdcdc"/>
+          <w:sz w:val="26"/>
+          <w:szCs w:val="26"/>
+          <w:shd w:val="clear" w:color="auto" w:fill="282f33"/>
+          <w:rtl w:val="0"/>
+        </w:rPr>
+        <w:t>&lt;/</w:t>
+      </w:r>
+      <w:r>
+        <w:rPr>
+          <w:rFonts w:ascii="Times" w:hAnsi="Times"/>
+          <w:color w:val="d9bb73"/>
+          <w:sz w:val="26"/>
+          <w:szCs w:val="26"/>
+          <w:shd w:val="clear" w:color="auto" w:fill="282f33"/>
+          <w:rtl w:val="0"/>
+          <w:lang w:val="it-IT"/>
+        </w:rPr>
+        <w:t>div</w:t>
+      </w:r>
+      <w:r>
+        <w:rPr>
+          <w:rFonts w:ascii="Times" w:hAnsi="Times"/>
+          <w:color w:val="dcdcdc"/>
+          <w:sz w:val="26"/>
+          <w:szCs w:val="26"/>
+          <w:shd w:val="clear" w:color="auto" w:fill="282f33"/>
+          <w:rtl w:val="0"/>
+        </w:rPr>
+        <w:t>&gt;</w:t>
+      </w:r>
+    </w:p>
+    <w:p>
+      <w:pPr>
+        <w:pStyle w:val="Default"/>
+        <w:bidi w:val="0"/>
+        <w:spacing w:line="400" w:lineRule="atLeast"/>
+        <w:ind w:left="0" w:right="0" w:firstLine="0"/>
+        <w:jc w:val="left"/>
+        <w:rPr>
+          <w:rFonts w:ascii="Times" w:cs="Times" w:hAnsi="Times" w:eastAsia="Times"/>
+          <w:color w:val="d4d4d4"/>
+          <w:sz w:val="26"/>
+          <w:szCs w:val="26"/>
+          <w:shd w:val="clear" w:color="auto" w:fill="ffffff"/>
+          <w:rtl w:val="0"/>
+        </w:rPr>
+      </w:pPr>
+      <w:r>
+        <w:rPr>
+          <w:rFonts w:ascii="Times" w:hAnsi="Times"/>
+          <w:color w:val="d4d4d4"/>
+          <w:sz w:val="26"/>
+          <w:szCs w:val="26"/>
+          <w:shd w:val="clear" w:color="auto" w:fill="282f33"/>
+          <w:rtl w:val="0"/>
+        </w:rPr>
+        <w:t xml:space="preserve">    )</w:t>
+      </w:r>
+    </w:p>
+    <w:p>
+      <w:pPr>
+        <w:pStyle w:val="Default"/>
+        <w:bidi w:val="0"/>
+        <w:spacing w:line="400" w:lineRule="atLeast"/>
+        <w:ind w:left="0" w:right="0" w:firstLine="0"/>
+        <w:jc w:val="left"/>
+        <w:rPr>
+          <w:rFonts w:ascii="Times" w:cs="Times" w:hAnsi="Times" w:eastAsia="Times"/>
+          <w:color w:val="d4d4d4"/>
+          <w:sz w:val="26"/>
+          <w:szCs w:val="26"/>
+          <w:shd w:val="clear" w:color="auto" w:fill="ffffff"/>
+          <w:rtl w:val="0"/>
+        </w:rPr>
+      </w:pPr>
+      <w:r>
+        <w:rPr>
+          <w:rFonts w:ascii="Times" w:hAnsi="Times"/>
+          <w:color w:val="d4d4d4"/>
+          <w:sz w:val="26"/>
+          <w:szCs w:val="26"/>
+          <w:shd w:val="clear" w:color="auto" w:fill="282f33"/>
+          <w:rtl w:val="0"/>
+        </w:rPr>
+        <w:t>}</w:t>
+      </w:r>
+    </w:p>
+    <w:p>
+      <w:pPr>
+        <w:pStyle w:val="Default"/>
+        <w:bidi w:val="0"/>
+        <w:spacing w:line="400" w:lineRule="atLeast"/>
+        <w:ind w:left="0" w:right="0" w:firstLine="0"/>
+        <w:jc w:val="left"/>
+        <w:rPr>
+          <w:rFonts w:ascii="Times" w:cs="Times" w:hAnsi="Times" w:eastAsia="Times"/>
+          <w:color w:val="d4d4d4"/>
+          <w:sz w:val="26"/>
+          <w:szCs w:val="26"/>
+          <w:shd w:val="clear" w:color="auto" w:fill="ffffff"/>
+          <w:rtl w:val="0"/>
+        </w:rPr>
+      </w:pPr>
+    </w:p>
+    <w:p>
+      <w:pPr>
+        <w:pStyle w:val="Default"/>
+        <w:bidi w:val="0"/>
+        <w:spacing w:line="480" w:lineRule="auto"/>
+        <w:ind w:left="0" w:right="0" w:firstLine="0"/>
+        <w:jc w:val="left"/>
+        <w:rPr>
+          <w:u w:color="000000"/>
+          <w:shd w:val="clear" w:color="auto" w:fill="ffffff"/>
+          <w:rtl w:val="0"/>
+          <w:lang w:val="en-US"/>
+        </w:rPr>
+      </w:pPr>
+      <w:r>
+        <w:rPr>
+          <w:u w:color="000000"/>
+          <w:shd w:val="clear" w:color="auto" w:fill="ffffff"/>
+          <w:rtl w:val="0"/>
+          <w:lang w:val="en-US"/>
+        </w:rPr>
+        <w:t xml:space="preserve">It seems I was trying to return my array of ItemComponents (remember that .map ( ) creates an array and not a string/number), as a single component rather than as an array of components. </w:t>
+      </w:r>
+    </w:p>
+    <w:p>
+      <w:pPr>
+        <w:pStyle w:val="Default"/>
+        <w:bidi w:val="0"/>
+        <w:spacing w:line="480" w:lineRule="auto"/>
+        <w:ind w:left="0" w:right="0" w:firstLine="0"/>
+        <w:jc w:val="left"/>
+        <w:rPr>
+          <w:u w:color="000000"/>
+          <w:shd w:val="clear" w:color="auto" w:fill="ffffff"/>
+          <w:rtl w:val="0"/>
+          <w:lang w:val="en-US"/>
+        </w:rPr>
+      </w:pPr>
+    </w:p>
+    <w:p>
+      <w:pPr>
+        <w:pStyle w:val="Default"/>
+        <w:bidi w:val="0"/>
+        <w:spacing w:line="480" w:lineRule="auto"/>
+        <w:ind w:left="0" w:right="0" w:firstLine="0"/>
+        <w:jc w:val="left"/>
+        <w:rPr>
+          <w:u w:color="000000"/>
+          <w:shd w:val="clear" w:color="auto" w:fill="ffffff"/>
+          <w:rtl w:val="0"/>
+          <w:lang w:val="en-US"/>
+        </w:rPr>
+      </w:pPr>
+      <w:r>
+        <w:rPr>
+          <w:u w:color="000000"/>
+          <w:shd w:val="clear" w:color="auto" w:fill="ffffff"/>
+          <w:rtl w:val="0"/>
+          <w:lang w:val="en-US"/>
+        </w:rPr>
+        <w:t xml:space="preserve">By editing my code from </w:t>
+      </w:r>
+      <w:r>
+        <w:rPr>
+          <w:i w:val="1"/>
+          <w:iCs w:val="1"/>
+          <w:u w:color="000000"/>
+          <w:shd w:val="clear" w:color="auto" w:fill="ffffff"/>
+          <w:rtl w:val="0"/>
+          <w:lang w:val="en-US"/>
+        </w:rPr>
+        <w:t>&lt;ItemComponents/&gt;</w:t>
+      </w:r>
+      <w:r>
+        <w:rPr>
+          <w:u w:color="000000"/>
+          <w:shd w:val="clear" w:color="auto" w:fill="ffffff"/>
+          <w:rtl w:val="0"/>
+          <w:lang w:val="en-US"/>
+        </w:rPr>
+        <w:t xml:space="preserve"> to </w:t>
+      </w:r>
+      <w:r>
+        <w:rPr>
+          <w:i w:val="1"/>
+          <w:iCs w:val="1"/>
+          <w:u w:color="000000"/>
+          <w:shd w:val="clear" w:color="auto" w:fill="ffffff"/>
+          <w:rtl w:val="0"/>
+          <w:lang w:val="en-US"/>
+        </w:rPr>
+        <w:t xml:space="preserve">{ItemComponents} </w:t>
+      </w:r>
+      <w:r>
+        <w:rPr>
+          <w:u w:color="000000"/>
+          <w:shd w:val="clear" w:color="auto" w:fill="ffffff"/>
+          <w:rtl w:val="0"/>
+          <w:lang w:val="en-US"/>
+        </w:rPr>
+        <w:t>I was able to get my code to successfully run.</w:t>
+      </w:r>
+    </w:p>
+    <w:p>
+      <w:pPr>
+        <w:pStyle w:val="Default"/>
+        <w:bidi w:val="0"/>
+        <w:spacing w:line="480" w:lineRule="auto"/>
+        <w:ind w:left="0" w:right="0" w:firstLine="0"/>
+        <w:jc w:val="left"/>
+        <w:rPr>
+          <w:u w:color="000000"/>
+          <w:shd w:val="clear" w:color="auto" w:fill="ffffff"/>
+          <w:rtl w:val="0"/>
+          <w:lang w:val="en-US"/>
+        </w:rPr>
+      </w:pPr>
+    </w:p>
+    <w:p>
+      <w:pPr>
+        <w:pStyle w:val="Default"/>
+        <w:bidi w:val="0"/>
+        <w:spacing w:line="480" w:lineRule="auto"/>
+        <w:ind w:left="0" w:right="0" w:firstLine="0"/>
+        <w:jc w:val="left"/>
+        <w:rPr>
+          <w:u w:color="000000"/>
+          <w:shd w:val="clear" w:color="auto" w:fill="ffffff"/>
+          <w:rtl w:val="0"/>
+          <w:lang w:val="en-US"/>
+        </w:rPr>
+      </w:pPr>
+      <w:r>
+        <w:rPr>
+          <w:u w:color="000000"/>
+          <w:shd w:val="clear" w:color="auto" w:fill="ffffff"/>
+          <w:rtl w:val="0"/>
+          <w:lang w:val="en-US"/>
+        </w:rPr>
+        <w:t xml:space="preserve">21:10 </w:t>
+      </w:r>
+      <w:r>
+        <w:rPr>
+          <w:u w:color="000000"/>
+          <w:shd w:val="clear" w:color="auto" w:fill="ffffff"/>
+          <w:rtl w:val="0"/>
+          <w:lang w:val="en-US"/>
+        </w:rPr>
+        <w:t xml:space="preserve">— </w:t>
+      </w:r>
+      <w:r>
+        <w:rPr>
+          <w:u w:color="000000"/>
+          <w:shd w:val="clear" w:color="auto" w:fill="ffffff"/>
+          <w:rtl w:val="0"/>
+          <w:lang w:val="en-US"/>
+        </w:rPr>
+        <w:t>Also note that I was sure to assign a unique identifier value to each component in my array of ItemComponents. This is best practice and can be important according to Bob. The reasoning beyond this logic has not yet been given to me but I would assume it would have something to do with being able to search for, add, and remove queries from a large database.</w:t>
+      </w:r>
+    </w:p>
+    <w:p>
+      <w:pPr>
+        <w:pStyle w:val="Default"/>
+        <w:bidi w:val="0"/>
+        <w:spacing w:line="480" w:lineRule="auto"/>
+        <w:ind w:left="0" w:right="0" w:firstLine="0"/>
+        <w:jc w:val="left"/>
+        <w:rPr>
+          <w:u w:color="000000"/>
+          <w:shd w:val="clear" w:color="auto" w:fill="ffffff"/>
+          <w:rtl w:val="0"/>
+          <w:lang w:val="en-US"/>
+        </w:rPr>
+      </w:pPr>
+    </w:p>
+    <w:p>
+      <w:pPr>
+        <w:pStyle w:val="Default"/>
+        <w:bidi w:val="0"/>
+        <w:spacing w:line="480" w:lineRule="auto"/>
+        <w:ind w:left="0" w:right="0" w:firstLine="0"/>
+        <w:jc w:val="left"/>
+        <w:rPr>
+          <w:u w:color="000000"/>
+          <w:shd w:val="clear" w:color="auto" w:fill="ffffff"/>
+          <w:rtl w:val="0"/>
+          <w:lang w:val="en-US"/>
+        </w:rPr>
+      </w:pPr>
+      <w:r>
+        <w:rPr>
+          <w:u w:color="000000"/>
+          <w:shd w:val="clear" w:color="auto" w:fill="ffffff"/>
+          <w:rtl w:val="0"/>
+          <w:lang w:val="en-US"/>
+        </w:rPr>
+        <w:t xml:space="preserve">21:11 </w:t>
+      </w:r>
+      <w:r>
+        <w:rPr>
+          <w:u w:color="000000"/>
+          <w:shd w:val="clear" w:color="auto" w:fill="ffffff"/>
+          <w:rtl w:val="0"/>
+          <w:lang w:val="en-US"/>
+        </w:rPr>
+        <w:t xml:space="preserve">— </w:t>
+      </w:r>
+      <w:r>
+        <w:rPr>
+          <w:u w:color="000000"/>
+          <w:shd w:val="clear" w:color="auto" w:fill="ffffff"/>
+          <w:rtl w:val="0"/>
+          <w:lang w:val="en-US"/>
+        </w:rPr>
+        <w:t>I think this restaurant is going to close soon so I</w:t>
+      </w:r>
+      <w:r>
+        <w:rPr>
+          <w:u w:color="000000"/>
+          <w:shd w:val="clear" w:color="auto" w:fill="ffffff"/>
+          <w:rtl w:val="0"/>
+          <w:lang w:val="en-US"/>
+        </w:rPr>
+        <w:t>’</w:t>
+      </w:r>
+      <w:r>
+        <w:rPr>
+          <w:u w:color="000000"/>
+          <w:shd w:val="clear" w:color="auto" w:fill="ffffff"/>
+          <w:rtl w:val="0"/>
+          <w:lang w:val="en-US"/>
+        </w:rPr>
+        <w:t>m going to get out. I may or may not get another coding session in tonight.</w:t>
+      </w:r>
+    </w:p>
+    <w:p>
+      <w:pPr>
+        <w:pStyle w:val="Default"/>
+        <w:bidi w:val="0"/>
+        <w:spacing w:line="400" w:lineRule="atLeast"/>
+        <w:ind w:left="0" w:right="0" w:firstLine="0"/>
+        <w:jc w:val="left"/>
+        <w:rPr>
+          <w:rFonts w:ascii="Helvetica Neue" w:cs="Helvetica Neue" w:hAnsi="Helvetica Neue" w:eastAsia="Helvetica Neue"/>
           <w:b w:val="1"/>
           <w:bCs w:val="1"/>
-          <w:u w:color="000000"/>
-          <w:rtl w:val="0"/>
-          <w:lang w:val="en-US"/>
+          <w:color w:val="d4d4d4"/>
+          <w:sz w:val="26"/>
+          <w:szCs w:val="26"/>
+          <w:shd w:val="clear" w:color="auto" w:fill="282f33"/>
+          <w:rtl w:val="0"/>
         </w:rPr>
       </w:pPr>
     </w:p>

</xml_diff>

<commit_message>
End of day commit for Monday May 6th daily coding journal
</commit_message>
<xml_diff>
--- a/May 2019/Monday May 6th, 2019 Daily Coding Journal.docx
+++ b/May 2019/Monday May 6th, 2019 Daily Coding Journal.docx
@@ -2275,6 +2275,408 @@
       <w:pPr>
         <w:pStyle w:val="Default"/>
         <w:bidi w:val="0"/>
+        <w:spacing w:line="480" w:lineRule="auto"/>
+        <w:ind w:left="0" w:right="0" w:firstLine="0"/>
+        <w:jc w:val="left"/>
+        <w:rPr>
+          <w:u w:color="000000"/>
+          <w:shd w:val="clear" w:color="auto" w:fill="ffffff"/>
+          <w:rtl w:val="0"/>
+          <w:lang w:val="en-US"/>
+        </w:rPr>
+      </w:pPr>
+    </w:p>
+    <w:p>
+      <w:pPr>
+        <w:pStyle w:val="Default"/>
+        <w:bidi w:val="0"/>
+        <w:spacing w:line="480" w:lineRule="auto"/>
+        <w:ind w:left="0" w:right="0" w:firstLine="0"/>
+        <w:jc w:val="left"/>
+        <w:rPr>
+          <w:u w:color="000000"/>
+          <w:shd w:val="clear" w:color="auto" w:fill="ffffff"/>
+          <w:rtl w:val="0"/>
+          <w:lang w:val="en-US"/>
+        </w:rPr>
+      </w:pPr>
+      <w:r>
+        <w:rPr>
+          <w:u w:color="000000"/>
+          <w:shd w:val="clear" w:color="auto" w:fill="ffffff"/>
+          <w:rtl w:val="0"/>
+          <w:lang w:val="en-US"/>
+        </w:rPr>
+        <w:t xml:space="preserve">23:48 </w:t>
+      </w:r>
+      <w:r>
+        <w:rPr>
+          <w:u w:color="000000"/>
+          <w:shd w:val="clear" w:color="auto" w:fill="ffffff"/>
+          <w:rtl w:val="0"/>
+          <w:lang w:val="en-US"/>
+        </w:rPr>
+        <w:t xml:space="preserve">— </w:t>
+      </w:r>
+      <w:r>
+        <w:rPr>
+          <w:u w:color="000000"/>
+          <w:shd w:val="clear" w:color="auto" w:fill="ffffff"/>
+          <w:rtl w:val="0"/>
+          <w:lang w:val="en-US"/>
+        </w:rPr>
+        <w:t>Yeah buddy, made it back for another coding session. The way this daily journal works is that I take the times used from the Eternity time tracking app on my iPhone to tally up my daily, monthly, and lifetime hours of coding.</w:t>
+      </w:r>
+    </w:p>
+    <w:p>
+      <w:pPr>
+        <w:pStyle w:val="Default"/>
+        <w:bidi w:val="0"/>
+        <w:spacing w:line="480" w:lineRule="auto"/>
+        <w:ind w:left="0" w:right="0" w:firstLine="0"/>
+        <w:jc w:val="left"/>
+        <w:rPr>
+          <w:u w:color="000000"/>
+          <w:shd w:val="clear" w:color="auto" w:fill="ffffff"/>
+          <w:rtl w:val="0"/>
+          <w:lang w:val="en-US"/>
+        </w:rPr>
+      </w:pPr>
+    </w:p>
+    <w:p>
+      <w:pPr>
+        <w:pStyle w:val="Default"/>
+        <w:bidi w:val="0"/>
+        <w:spacing w:line="480" w:lineRule="auto"/>
+        <w:ind w:left="0" w:right="0" w:firstLine="0"/>
+        <w:jc w:val="left"/>
+        <w:rPr>
+          <w:u w:color="000000"/>
+          <w:shd w:val="clear" w:color="auto" w:fill="ffffff"/>
+          <w:rtl w:val="0"/>
+          <w:lang w:val="en-US"/>
+        </w:rPr>
+      </w:pPr>
+      <w:r>
+        <w:rPr>
+          <w:u w:color="000000"/>
+          <w:shd w:val="clear" w:color="auto" w:fill="ffffff"/>
+          <w:rtl w:val="0"/>
+          <w:lang w:val="en-US"/>
+        </w:rPr>
+        <w:t>Therefore, because this coding session is taking place so late, probably half of it or more will count for tomorrow</w:t>
+      </w:r>
+      <w:r>
+        <w:rPr>
+          <w:u w:color="000000"/>
+          <w:shd w:val="clear" w:color="auto" w:fill="ffffff"/>
+          <w:rtl w:val="0"/>
+          <w:lang w:val="en-US"/>
+        </w:rPr>
+        <w:t>’</w:t>
+      </w:r>
+      <w:r>
+        <w:rPr>
+          <w:u w:color="000000"/>
+          <w:shd w:val="clear" w:color="auto" w:fill="ffffff"/>
+          <w:rtl w:val="0"/>
+          <w:lang w:val="en-US"/>
+        </w:rPr>
+        <w:t>s coding time. Just a quick side note if anyone is actually following this journal!</w:t>
+      </w:r>
+    </w:p>
+    <w:p>
+      <w:pPr>
+        <w:pStyle w:val="Default"/>
+        <w:bidi w:val="0"/>
+        <w:spacing w:line="480" w:lineRule="auto"/>
+        <w:ind w:left="0" w:right="0" w:firstLine="0"/>
+        <w:jc w:val="left"/>
+        <w:rPr>
+          <w:u w:color="000000"/>
+          <w:shd w:val="clear" w:color="auto" w:fill="ffffff"/>
+          <w:rtl w:val="0"/>
+          <w:lang w:val="en-US"/>
+        </w:rPr>
+      </w:pPr>
+    </w:p>
+    <w:p>
+      <w:pPr>
+        <w:pStyle w:val="Default"/>
+        <w:bidi w:val="0"/>
+        <w:spacing w:line="480" w:lineRule="auto"/>
+        <w:ind w:left="0" w:right="0" w:firstLine="0"/>
+        <w:jc w:val="left"/>
+        <w:rPr>
+          <w:u w:color="000000"/>
+          <w:shd w:val="clear" w:color="auto" w:fill="ffffff"/>
+          <w:rtl w:val="0"/>
+          <w:lang w:val="en-US"/>
+        </w:rPr>
+      </w:pPr>
+      <w:r>
+        <w:rPr>
+          <w:u w:color="000000"/>
+          <w:shd w:val="clear" w:color="auto" w:fill="ffffff"/>
+          <w:rtl w:val="0"/>
+          <w:lang w:val="en-US"/>
+        </w:rPr>
+        <w:t xml:space="preserve">23:50 </w:t>
+      </w:r>
+      <w:r>
+        <w:rPr>
+          <w:u w:color="000000"/>
+          <w:shd w:val="clear" w:color="auto" w:fill="ffffff"/>
+          <w:rtl w:val="0"/>
+          <w:lang w:val="en-US"/>
+        </w:rPr>
+        <w:t xml:space="preserve">— </w:t>
+      </w:r>
+      <w:r>
+        <w:rPr>
+          <w:u w:color="000000"/>
+          <w:shd w:val="clear" w:color="auto" w:fill="ffffff"/>
+          <w:rtl w:val="0"/>
+          <w:lang w:val="en-US"/>
+        </w:rPr>
+        <w:t>I</w:t>
+      </w:r>
+      <w:r>
+        <w:rPr>
+          <w:u w:color="000000"/>
+          <w:shd w:val="clear" w:color="auto" w:fill="ffffff"/>
+          <w:rtl w:val="0"/>
+          <w:lang w:val="en-US"/>
+        </w:rPr>
+        <w:t>’</w:t>
+      </w:r>
+      <w:r>
+        <w:rPr>
+          <w:u w:color="000000"/>
+          <w:shd w:val="clear" w:color="auto" w:fill="ffffff"/>
+          <w:rtl w:val="0"/>
+          <w:lang w:val="en-US"/>
+        </w:rPr>
+        <w:t>m going to go take on that challenge that tripped me up over the last few days on again just to confirm that I can still get through it and that last time I didn</w:t>
+      </w:r>
+      <w:r>
+        <w:rPr>
+          <w:u w:color="000000"/>
+          <w:shd w:val="clear" w:color="auto" w:fill="ffffff"/>
+          <w:rtl w:val="0"/>
+          <w:lang w:val="en-US"/>
+        </w:rPr>
+        <w:t>’</w:t>
+      </w:r>
+      <w:r>
+        <w:rPr>
+          <w:u w:color="000000"/>
+          <w:shd w:val="clear" w:color="auto" w:fill="ffffff"/>
+          <w:rtl w:val="0"/>
+          <w:lang w:val="en-US"/>
+        </w:rPr>
+        <w:t>t just come upon a solution by coincidence.</w:t>
+      </w:r>
+    </w:p>
+    <w:p>
+      <w:pPr>
+        <w:pStyle w:val="Default"/>
+        <w:bidi w:val="0"/>
+        <w:spacing w:line="480" w:lineRule="auto"/>
+        <w:ind w:left="0" w:right="0" w:firstLine="0"/>
+        <w:jc w:val="left"/>
+        <w:rPr>
+          <w:u w:color="000000"/>
+          <w:shd w:val="clear" w:color="auto" w:fill="ffffff"/>
+          <w:rtl w:val="0"/>
+          <w:lang w:val="en-US"/>
+        </w:rPr>
+      </w:pPr>
+    </w:p>
+    <w:p>
+      <w:pPr>
+        <w:pStyle w:val="Default"/>
+        <w:bidi w:val="0"/>
+        <w:spacing w:line="480" w:lineRule="auto"/>
+        <w:ind w:left="0" w:right="0" w:firstLine="0"/>
+        <w:jc w:val="left"/>
+        <w:rPr>
+          <w:u w:color="000000"/>
+          <w:shd w:val="clear" w:color="auto" w:fill="ffffff"/>
+          <w:rtl w:val="0"/>
+          <w:lang w:val="en-US"/>
+        </w:rPr>
+      </w:pPr>
+      <w:r>
+        <w:rPr>
+          <w:u w:color="000000"/>
+          <w:shd w:val="clear" w:color="auto" w:fill="ffffff"/>
+          <w:rtl w:val="0"/>
+          <w:lang w:val="en-US"/>
+        </w:rPr>
+        <w:t xml:space="preserve">23:55 </w:t>
+      </w:r>
+      <w:r>
+        <w:rPr>
+          <w:u w:color="000000"/>
+          <w:shd w:val="clear" w:color="auto" w:fill="ffffff"/>
+          <w:rtl w:val="0"/>
+          <w:lang w:val="en-US"/>
+        </w:rPr>
+        <w:t xml:space="preserve">— </w:t>
+      </w:r>
+      <w:r>
+        <w:rPr>
+          <w:u w:color="000000"/>
+          <w:shd w:val="clear" w:color="auto" w:fill="ffffff"/>
+          <w:rtl w:val="0"/>
+          <w:lang w:val="en-US"/>
+        </w:rPr>
+        <w:t xml:space="preserve">I did it! What once took several hours of coding is now something that I can complete in just a few minutes. </w:t>
+      </w:r>
+    </w:p>
+    <w:p>
+      <w:pPr>
+        <w:pStyle w:val="Default"/>
+        <w:bidi w:val="0"/>
+        <w:spacing w:line="480" w:lineRule="auto"/>
+        <w:ind w:left="0" w:right="0" w:firstLine="0"/>
+        <w:jc w:val="left"/>
+        <w:rPr>
+          <w:u w:color="000000"/>
+          <w:shd w:val="clear" w:color="auto" w:fill="ffffff"/>
+          <w:rtl w:val="0"/>
+          <w:lang w:val="en-US"/>
+        </w:rPr>
+      </w:pPr>
+    </w:p>
+    <w:p>
+      <w:pPr>
+        <w:pStyle w:val="Default"/>
+        <w:bidi w:val="0"/>
+        <w:spacing w:line="480" w:lineRule="auto"/>
+        <w:ind w:left="0" w:right="0" w:firstLine="0"/>
+        <w:jc w:val="left"/>
+        <w:rPr>
+          <w:u w:color="000000"/>
+          <w:shd w:val="clear" w:color="auto" w:fill="ffffff"/>
+          <w:rtl w:val="0"/>
+          <w:lang w:val="en-US"/>
+        </w:rPr>
+      </w:pPr>
+      <w:r>
+        <w:rPr>
+          <w:u w:color="000000"/>
+          <w:shd w:val="clear" w:color="auto" w:fill="ffffff"/>
+          <w:rtl w:val="0"/>
+          <w:lang w:val="en-US"/>
+        </w:rPr>
+        <w:t xml:space="preserve">23:58 </w:t>
+      </w:r>
+      <w:r>
+        <w:rPr>
+          <w:u w:color="000000"/>
+          <w:shd w:val="clear" w:color="auto" w:fill="ffffff"/>
+          <w:rtl w:val="0"/>
+          <w:lang w:val="en-US"/>
+        </w:rPr>
+        <w:t xml:space="preserve">— </w:t>
+      </w:r>
+      <w:r>
+        <w:rPr>
+          <w:u w:color="000000"/>
+          <w:shd w:val="clear" w:color="auto" w:fill="ffffff"/>
+          <w:rtl w:val="0"/>
+          <w:lang w:val="en-US"/>
+        </w:rPr>
+        <w:t>A beautiful finish (I pasted some code onto the sticky note so that you could see everything in one image).</w:t>
+      </w:r>
+      <w:r>
+        <w:rPr>
+          <w:u w:color="000000"/>
+          <w:shd w:val="clear" w:color="auto" w:fill="ffffff"/>
+          <w:rtl w:val="0"/>
+          <w:lang w:val="en-US"/>
+        </w:rPr>
+        <w:drawing>
+          <wp:anchor distT="152400" distB="152400" distL="152400" distR="152400" simplePos="0" relativeHeight="251659264" behindDoc="0" locked="0" layoutInCell="1" allowOverlap="1">
+            <wp:simplePos x="0" y="0"/>
+            <wp:positionH relativeFrom="margin">
+              <wp:posOffset>-6349</wp:posOffset>
+            </wp:positionH>
+            <wp:positionV relativeFrom="line">
+              <wp:posOffset>369123</wp:posOffset>
+            </wp:positionV>
+            <wp:extent cx="5943600" cy="3190384"/>
+            <wp:effectExtent l="0" t="0" r="0" b="0"/>
+            <wp:wrapThrough wrapText="bothSides" distL="152400" distR="152400">
+              <wp:wrapPolygon edited="1">
+                <wp:start x="0" y="0"/>
+                <wp:lineTo x="21600" y="0"/>
+                <wp:lineTo x="21600" y="21613"/>
+                <wp:lineTo x="0" y="21613"/>
+                <wp:lineTo x="0" y="0"/>
+              </wp:wrapPolygon>
+            </wp:wrapThrough>
+            <wp:docPr id="1073741825" name="officeArt object"/>
+            <wp:cNvGraphicFramePr/>
+            <a:graphic xmlns:a="http://schemas.openxmlformats.org/drawingml/2006/main">
+              <a:graphicData uri="http://schemas.openxmlformats.org/drawingml/2006/picture">
+                <pic:pic xmlns:pic="http://schemas.openxmlformats.org/drawingml/2006/picture">
+                  <pic:nvPicPr>
+                    <pic:cNvPr id="1073741825" name="Screen Shot 2019-05-06 at 11.58.28 PM.png"/>
+                    <pic:cNvPicPr>
+                      <a:picLocks noChangeAspect="1"/>
+                    </pic:cNvPicPr>
+                  </pic:nvPicPr>
+                  <pic:blipFill>
+                    <a:blip r:embed="rId4">
+                      <a:extLst/>
+                    </a:blip>
+                    <a:stretch>
+                      <a:fillRect/>
+                    </a:stretch>
+                  </pic:blipFill>
+                  <pic:spPr>
+                    <a:xfrm>
+                      <a:off x="0" y="0"/>
+                      <a:ext cx="5943600" cy="3190384"/>
+                    </a:xfrm>
+                    <a:prstGeom prst="rect">
+                      <a:avLst/>
+                    </a:prstGeom>
+                    <a:ln w="12700" cap="flat">
+                      <a:noFill/>
+                      <a:miter lim="400000"/>
+                    </a:ln>
+                    <a:effectLst/>
+                  </pic:spPr>
+                </pic:pic>
+              </a:graphicData>
+            </a:graphic>
+          </wp:anchor>
+        </w:drawing>
+      </w:r>
+    </w:p>
+    <w:p>
+      <w:pPr>
+        <w:pStyle w:val="Default"/>
+        <w:bidi w:val="0"/>
+        <w:spacing w:line="480" w:lineRule="auto"/>
+        <w:ind w:left="0" w:right="0" w:firstLine="0"/>
+        <w:jc w:val="left"/>
+        <w:rPr>
+          <w:u w:color="000000"/>
+          <w:shd w:val="clear" w:color="auto" w:fill="ffffff"/>
+          <w:rtl w:val="0"/>
+          <w:lang w:val="en-US"/>
+        </w:rPr>
+      </w:pPr>
+    </w:p>
+    <w:p>
+      <w:pPr>
+        <w:pStyle w:val="Default"/>
+        <w:bidi w:val="0"/>
         <w:spacing w:line="400" w:lineRule="atLeast"/>
         <w:ind w:left="0" w:right="0" w:firstLine="0"/>
         <w:jc w:val="left"/>
@@ -2323,7 +2725,7 @@
           <w:rtl w:val="0"/>
           <w:lang w:val="en-US"/>
         </w:rPr>
-        <w:t xml:space="preserve"> N/A</w:t>
+        <w:t xml:space="preserve"> 1 hour 19 minutes</w:t>
       </w:r>
     </w:p>
     <w:p>
@@ -2399,7 +2801,7 @@
           <w:rtl w:val="0"/>
           <w:lang w:val="en-US"/>
         </w:rPr>
-        <w:t xml:space="preserve"> N/A</w:t>
+        <w:t xml:space="preserve">  12 hours 7 minutes</w:t>
       </w:r>
     </w:p>
     <w:p>
@@ -2421,12 +2823,12 @@
           <w:rtl w:val="0"/>
           <w:lang w:val="en-US"/>
         </w:rPr>
-        <w:t>Total lifetime hours of coding: N/A</w:t>
+        <w:t>Total lifetime hours of coding: 508 hours 2 minutes</w:t>
       </w:r>
     </w:p>
     <w:sectPr>
-      <w:headerReference w:type="default" r:id="rId4"/>
-      <w:footerReference w:type="default" r:id="rId5"/>
+      <w:headerReference w:type="default" r:id="rId5"/>
+      <w:footerReference w:type="default" r:id="rId6"/>
       <w:pgSz w:w="12240" w:h="15840" w:orient="portrait"/>
       <w:pgMar w:top="1440" w:right="1440" w:bottom="1440" w:left="1440" w:header="720" w:footer="864"/>
       <w:bidi w:val="0"/>

</xml_diff>

<commit_message>
fixed spelling errors made in previous commit
</commit_message>
<xml_diff>
--- a/May 2019/Monday May 6th, 2019 Daily Coding Journal.docx
+++ b/May 2019/Monday May 6th, 2019 Daily Coding Journal.docx
@@ -6,16 +6,12 @@
     <w:p>
       <w:pPr>
         <w:pStyle w:val="Default"/>
-        <w:bidi w:val="0"/>
-        <w:spacing w:line="480" w:lineRule="auto"/>
-        <w:ind w:left="0" w:right="0" w:firstLine="0"/>
+        <w:spacing w:line="480" w:lineRule="auto"/>
         <w:jc w:val="center"/>
         <w:rPr>
           <w:b w:val="1"/>
           <w:bCs w:val="1"/>
           <w:u w:color="000000"/>
-          <w:rtl w:val="0"/>
-          <w:lang w:val="en-US"/>
         </w:rPr>
       </w:pPr>
       <w:r>
@@ -26,7 +22,7 @@
           <w:rtl w:val="0"/>
           <w:lang w:val="en-US"/>
         </w:rPr>
-        <w:t>Sunday</w:t>
+        <w:t>Monday</w:t>
       </w:r>
       <w:r>
         <w:rPr>
@@ -46,7 +42,7 @@
           <w:rtl w:val="0"/>
           <w:lang w:val="en-US"/>
         </w:rPr>
-        <w:t>5th</w:t>
+        <w:t>6</w:t>
       </w:r>
       <w:r>
         <w:rPr>
@@ -56,20 +52,15 @@
           <w:rtl w:val="0"/>
           <w:lang w:val="en-US"/>
         </w:rPr>
-        <w:t>, 2019</w:t>
-      </w:r>
-    </w:p>
-    <w:p>
-      <w:pPr>
-        <w:pStyle w:val="Default"/>
-        <w:bidi w:val="0"/>
-        <w:spacing w:line="480" w:lineRule="auto"/>
-        <w:ind w:left="0" w:right="0" w:firstLine="0"/>
-        <w:jc w:val="left"/>
-        <w:rPr>
-          <w:u w:color="000000"/>
-          <w:rtl w:val="0"/>
-          <w:lang w:val="en-US"/>
+        <w:t>th, 2019</w:t>
+      </w:r>
+    </w:p>
+    <w:p>
+      <w:pPr>
+        <w:pStyle w:val="Default"/>
+        <w:spacing w:line="480" w:lineRule="auto"/>
+        <w:rPr>
+          <w:u w:color="000000"/>
         </w:rPr>
       </w:pPr>
       <w:r>
@@ -100,28 +91,18 @@
     <w:p>
       <w:pPr>
         <w:pStyle w:val="Default"/>
-        <w:bidi w:val="0"/>
-        <w:spacing w:line="480" w:lineRule="auto"/>
-        <w:ind w:left="0" w:right="0" w:firstLine="0"/>
-        <w:jc w:val="left"/>
-        <w:rPr>
-          <w:u w:color="000000"/>
-          <w:rtl w:val="0"/>
-          <w:lang w:val="en-US"/>
-        </w:rPr>
-      </w:pPr>
-    </w:p>
-    <w:p>
-      <w:pPr>
-        <w:pStyle w:val="Default"/>
-        <w:bidi w:val="0"/>
-        <w:spacing w:line="480" w:lineRule="auto"/>
-        <w:ind w:left="0" w:right="0" w:firstLine="0"/>
-        <w:jc w:val="left"/>
-        <w:rPr>
-          <w:u w:color="000000"/>
-          <w:rtl w:val="0"/>
-          <w:lang w:val="en-US"/>
+        <w:spacing w:line="480" w:lineRule="auto"/>
+        <w:rPr>
+          <w:u w:color="000000"/>
+        </w:rPr>
+      </w:pPr>
+    </w:p>
+    <w:p>
+      <w:pPr>
+        <w:pStyle w:val="Default"/>
+        <w:spacing w:line="480" w:lineRule="auto"/>
+        <w:rPr>
+          <w:u w:color="000000"/>
         </w:rPr>
       </w:pPr>
       <w:r>
@@ -168,28 +149,18 @@
     <w:p>
       <w:pPr>
         <w:pStyle w:val="Default"/>
-        <w:bidi w:val="0"/>
-        <w:spacing w:line="480" w:lineRule="auto"/>
-        <w:ind w:left="0" w:right="0" w:firstLine="0"/>
-        <w:jc w:val="left"/>
-        <w:rPr>
-          <w:u w:color="000000"/>
-          <w:rtl w:val="0"/>
-          <w:lang w:val="en-US"/>
-        </w:rPr>
-      </w:pPr>
-    </w:p>
-    <w:p>
-      <w:pPr>
-        <w:pStyle w:val="Default"/>
-        <w:bidi w:val="0"/>
-        <w:spacing w:line="480" w:lineRule="auto"/>
-        <w:ind w:left="0" w:right="0" w:firstLine="0"/>
-        <w:jc w:val="left"/>
-        <w:rPr>
-          <w:u w:color="000000"/>
-          <w:rtl w:val="0"/>
-          <w:lang w:val="en-US"/>
+        <w:spacing w:line="480" w:lineRule="auto"/>
+        <w:rPr>
+          <w:u w:color="000000"/>
+        </w:rPr>
+      </w:pPr>
+    </w:p>
+    <w:p>
+      <w:pPr>
+        <w:pStyle w:val="Default"/>
+        <w:spacing w:line="480" w:lineRule="auto"/>
+        <w:rPr>
+          <w:u w:color="000000"/>
         </w:rPr>
       </w:pPr>
       <w:r>
@@ -220,28 +191,18 @@
     <w:p>
       <w:pPr>
         <w:pStyle w:val="Default"/>
-        <w:bidi w:val="0"/>
-        <w:spacing w:line="480" w:lineRule="auto"/>
-        <w:ind w:left="0" w:right="0" w:firstLine="0"/>
-        <w:jc w:val="left"/>
-        <w:rPr>
-          <w:u w:color="000000"/>
-          <w:rtl w:val="0"/>
-          <w:lang w:val="en-US"/>
-        </w:rPr>
-      </w:pPr>
-    </w:p>
-    <w:p>
-      <w:pPr>
-        <w:pStyle w:val="Default"/>
-        <w:bidi w:val="0"/>
-        <w:spacing w:line="480" w:lineRule="auto"/>
-        <w:ind w:left="0" w:right="0" w:firstLine="0"/>
-        <w:jc w:val="left"/>
-        <w:rPr>
-          <w:u w:color="000000"/>
-          <w:rtl w:val="0"/>
-          <w:lang w:val="en-US"/>
+        <w:spacing w:line="480" w:lineRule="auto"/>
+        <w:rPr>
+          <w:u w:color="000000"/>
+        </w:rPr>
+      </w:pPr>
+    </w:p>
+    <w:p>
+      <w:pPr>
+        <w:pStyle w:val="Default"/>
+        <w:spacing w:line="480" w:lineRule="auto"/>
+        <w:rPr>
+          <w:u w:color="000000"/>
         </w:rPr>
       </w:pPr>
       <w:r>
@@ -288,28 +249,18 @@
     <w:p>
       <w:pPr>
         <w:pStyle w:val="Default"/>
-        <w:bidi w:val="0"/>
-        <w:spacing w:line="480" w:lineRule="auto"/>
-        <w:ind w:left="0" w:right="0" w:firstLine="0"/>
-        <w:jc w:val="left"/>
-        <w:rPr>
-          <w:u w:color="000000"/>
-          <w:rtl w:val="0"/>
-          <w:lang w:val="en-US"/>
-        </w:rPr>
-      </w:pPr>
-    </w:p>
-    <w:p>
-      <w:pPr>
-        <w:pStyle w:val="Default"/>
-        <w:bidi w:val="0"/>
-        <w:spacing w:line="480" w:lineRule="auto"/>
-        <w:ind w:left="0" w:right="0" w:firstLine="0"/>
-        <w:jc w:val="left"/>
-        <w:rPr>
-          <w:u w:color="000000"/>
-          <w:rtl w:val="0"/>
-          <w:lang w:val="en-US"/>
+        <w:spacing w:line="480" w:lineRule="auto"/>
+        <w:rPr>
+          <w:u w:color="000000"/>
+        </w:rPr>
+      </w:pPr>
+    </w:p>
+    <w:p>
+      <w:pPr>
+        <w:pStyle w:val="Default"/>
+        <w:spacing w:line="480" w:lineRule="auto"/>
+        <w:rPr>
+          <w:u w:color="000000"/>
         </w:rPr>
       </w:pPr>
       <w:r>
@@ -356,28 +307,18 @@
     <w:p>
       <w:pPr>
         <w:pStyle w:val="Default"/>
-        <w:bidi w:val="0"/>
-        <w:spacing w:line="480" w:lineRule="auto"/>
-        <w:ind w:left="0" w:right="0" w:firstLine="0"/>
-        <w:jc w:val="left"/>
-        <w:rPr>
-          <w:u w:color="000000"/>
-          <w:rtl w:val="0"/>
-          <w:lang w:val="en-US"/>
-        </w:rPr>
-      </w:pPr>
-    </w:p>
-    <w:p>
-      <w:pPr>
-        <w:pStyle w:val="Default"/>
-        <w:bidi w:val="0"/>
-        <w:spacing w:line="480" w:lineRule="auto"/>
-        <w:ind w:left="0" w:right="0" w:firstLine="0"/>
-        <w:jc w:val="left"/>
-        <w:rPr>
-          <w:u w:color="000000"/>
-          <w:rtl w:val="0"/>
-          <w:lang w:val="en-US"/>
+        <w:spacing w:line="480" w:lineRule="auto"/>
+        <w:rPr>
+          <w:u w:color="000000"/>
+        </w:rPr>
+      </w:pPr>
+    </w:p>
+    <w:p>
+      <w:pPr>
+        <w:pStyle w:val="Default"/>
+        <w:spacing w:line="480" w:lineRule="auto"/>
+        <w:rPr>
+          <w:u w:color="000000"/>
         </w:rPr>
       </w:pPr>
       <w:r>
@@ -426,28 +367,18 @@
     <w:p>
       <w:pPr>
         <w:pStyle w:val="Default"/>
-        <w:bidi w:val="0"/>
-        <w:spacing w:line="480" w:lineRule="auto"/>
-        <w:ind w:left="0" w:right="0" w:firstLine="0"/>
-        <w:jc w:val="left"/>
-        <w:rPr>
-          <w:u w:color="000000"/>
-          <w:rtl w:val="0"/>
-          <w:lang w:val="en-US"/>
-        </w:rPr>
-      </w:pPr>
-    </w:p>
-    <w:p>
-      <w:pPr>
-        <w:pStyle w:val="Default"/>
-        <w:bidi w:val="0"/>
-        <w:spacing w:line="480" w:lineRule="auto"/>
-        <w:ind w:left="0" w:right="0" w:firstLine="0"/>
-        <w:jc w:val="left"/>
-        <w:rPr>
-          <w:u w:color="000000"/>
-          <w:rtl w:val="0"/>
-          <w:lang w:val="en-US"/>
+        <w:spacing w:line="480" w:lineRule="auto"/>
+        <w:rPr>
+          <w:u w:color="000000"/>
+        </w:rPr>
+      </w:pPr>
+    </w:p>
+    <w:p>
+      <w:pPr>
+        <w:pStyle w:val="Default"/>
+        <w:spacing w:line="480" w:lineRule="auto"/>
+        <w:rPr>
+          <w:u w:color="000000"/>
         </w:rPr>
       </w:pPr>
       <w:r>
@@ -494,28 +425,18 @@
     <w:p>
       <w:pPr>
         <w:pStyle w:val="Default"/>
-        <w:bidi w:val="0"/>
-        <w:spacing w:line="480" w:lineRule="auto"/>
-        <w:ind w:left="0" w:right="0" w:firstLine="0"/>
-        <w:jc w:val="left"/>
-        <w:rPr>
-          <w:u w:color="000000"/>
-          <w:rtl w:val="0"/>
-          <w:lang w:val="en-US"/>
-        </w:rPr>
-      </w:pPr>
-    </w:p>
-    <w:p>
-      <w:pPr>
-        <w:pStyle w:val="Default"/>
-        <w:bidi w:val="0"/>
-        <w:spacing w:line="480" w:lineRule="auto"/>
-        <w:ind w:left="0" w:right="0" w:firstLine="0"/>
-        <w:jc w:val="left"/>
-        <w:rPr>
-          <w:u w:color="000000"/>
-          <w:rtl w:val="0"/>
-          <w:lang w:val="en-US"/>
+        <w:spacing w:line="480" w:lineRule="auto"/>
+        <w:rPr>
+          <w:u w:color="000000"/>
+        </w:rPr>
+      </w:pPr>
+    </w:p>
+    <w:p>
+      <w:pPr>
+        <w:pStyle w:val="Default"/>
+        <w:spacing w:line="480" w:lineRule="auto"/>
+        <w:rPr>
+          <w:u w:color="000000"/>
         </w:rPr>
       </w:pPr>
       <w:r>
@@ -562,28 +483,18 @@
     <w:p>
       <w:pPr>
         <w:pStyle w:val="Default"/>
-        <w:bidi w:val="0"/>
-        <w:spacing w:line="480" w:lineRule="auto"/>
-        <w:ind w:left="0" w:right="0" w:firstLine="0"/>
-        <w:jc w:val="left"/>
-        <w:rPr>
-          <w:u w:color="000000"/>
-          <w:rtl w:val="0"/>
-          <w:lang w:val="en-US"/>
-        </w:rPr>
-      </w:pPr>
-    </w:p>
-    <w:p>
-      <w:pPr>
-        <w:pStyle w:val="Default"/>
-        <w:bidi w:val="0"/>
-        <w:spacing w:line="480" w:lineRule="auto"/>
-        <w:ind w:left="0" w:right="0" w:firstLine="0"/>
-        <w:jc w:val="left"/>
-        <w:rPr>
-          <w:u w:color="000000"/>
-          <w:rtl w:val="0"/>
-          <w:lang w:val="en-US"/>
+        <w:spacing w:line="480" w:lineRule="auto"/>
+        <w:rPr>
+          <w:u w:color="000000"/>
+        </w:rPr>
+      </w:pPr>
+    </w:p>
+    <w:p>
+      <w:pPr>
+        <w:pStyle w:val="Default"/>
+        <w:spacing w:line="480" w:lineRule="auto"/>
+        <w:rPr>
+          <w:u w:color="000000"/>
         </w:rPr>
       </w:pPr>
       <w:r>
@@ -630,28 +541,18 @@
     <w:p>
       <w:pPr>
         <w:pStyle w:val="Default"/>
-        <w:bidi w:val="0"/>
-        <w:spacing w:line="480" w:lineRule="auto"/>
-        <w:ind w:left="0" w:right="0" w:firstLine="0"/>
-        <w:jc w:val="left"/>
-        <w:rPr>
-          <w:u w:color="000000"/>
-          <w:rtl w:val="0"/>
-          <w:lang w:val="en-US"/>
-        </w:rPr>
-      </w:pPr>
-    </w:p>
-    <w:p>
-      <w:pPr>
-        <w:pStyle w:val="Default"/>
-        <w:bidi w:val="0"/>
-        <w:spacing w:line="480" w:lineRule="auto"/>
-        <w:ind w:left="0" w:right="0" w:firstLine="0"/>
-        <w:jc w:val="left"/>
-        <w:rPr>
-          <w:u w:color="000000"/>
-          <w:rtl w:val="0"/>
-          <w:lang w:val="en-US"/>
+        <w:spacing w:line="480" w:lineRule="auto"/>
+        <w:rPr>
+          <w:u w:color="000000"/>
+        </w:rPr>
+      </w:pPr>
+    </w:p>
+    <w:p>
+      <w:pPr>
+        <w:pStyle w:val="Default"/>
+        <w:spacing w:line="480" w:lineRule="auto"/>
+        <w:rPr>
+          <w:u w:color="000000"/>
         </w:rPr>
       </w:pPr>
       <w:r>
@@ -682,28 +583,18 @@
     <w:p>
       <w:pPr>
         <w:pStyle w:val="Default"/>
-        <w:bidi w:val="0"/>
-        <w:spacing w:line="480" w:lineRule="auto"/>
-        <w:ind w:left="0" w:right="0" w:firstLine="0"/>
-        <w:jc w:val="left"/>
-        <w:rPr>
-          <w:u w:color="000000"/>
-          <w:rtl w:val="0"/>
-          <w:lang w:val="en-US"/>
-        </w:rPr>
-      </w:pPr>
-    </w:p>
-    <w:p>
-      <w:pPr>
-        <w:pStyle w:val="Default"/>
-        <w:bidi w:val="0"/>
-        <w:spacing w:line="480" w:lineRule="auto"/>
-        <w:ind w:left="0" w:right="0" w:firstLine="0"/>
-        <w:jc w:val="left"/>
-        <w:rPr>
-          <w:u w:color="000000"/>
-          <w:rtl w:val="0"/>
-          <w:lang w:val="en-US"/>
+        <w:spacing w:line="480" w:lineRule="auto"/>
+        <w:rPr>
+          <w:u w:color="000000"/>
+        </w:rPr>
+      </w:pPr>
+    </w:p>
+    <w:p>
+      <w:pPr>
+        <w:pStyle w:val="Default"/>
+        <w:spacing w:line="480" w:lineRule="auto"/>
+        <w:rPr>
+          <w:u w:color="000000"/>
         </w:rPr>
       </w:pPr>
       <w:r>
@@ -734,28 +625,18 @@
     <w:p>
       <w:pPr>
         <w:pStyle w:val="Default"/>
-        <w:bidi w:val="0"/>
-        <w:spacing w:line="480" w:lineRule="auto"/>
-        <w:ind w:left="0" w:right="0" w:firstLine="0"/>
-        <w:jc w:val="left"/>
-        <w:rPr>
-          <w:u w:color="000000"/>
-          <w:rtl w:val="0"/>
-          <w:lang w:val="en-US"/>
-        </w:rPr>
-      </w:pPr>
-    </w:p>
-    <w:p>
-      <w:pPr>
-        <w:pStyle w:val="Default"/>
-        <w:bidi w:val="0"/>
-        <w:spacing w:line="480" w:lineRule="auto"/>
-        <w:ind w:left="0" w:right="0" w:firstLine="0"/>
-        <w:jc w:val="left"/>
-        <w:rPr>
-          <w:u w:color="000000"/>
-          <w:rtl w:val="0"/>
-          <w:lang w:val="en-US"/>
+        <w:spacing w:line="480" w:lineRule="auto"/>
+        <w:rPr>
+          <w:u w:color="000000"/>
+        </w:rPr>
+      </w:pPr>
+    </w:p>
+    <w:p>
+      <w:pPr>
+        <w:pStyle w:val="Default"/>
+        <w:spacing w:line="480" w:lineRule="auto"/>
+        <w:rPr>
+          <w:u w:color="000000"/>
         </w:rPr>
       </w:pPr>
       <w:r>
@@ -770,17 +651,15 @@
     <w:p>
       <w:pPr>
         <w:pStyle w:val="Default"/>
-        <w:bidi w:val="0"/>
         <w:spacing w:line="360" w:lineRule="atLeast"/>
-        <w:ind w:left="0" w:right="0" w:firstLine="0"/>
         <w:jc w:val="center"/>
         <w:rPr>
           <w:rFonts w:ascii="Times" w:cs="Times" w:hAnsi="Times" w:eastAsia="Times"/>
           <w:color w:val="d4d4d4"/>
           <w:sz w:val="32"/>
           <w:szCs w:val="32"/>
-          <w:shd w:val="clear" w:color="auto" w:fill="ffffff"/>
-          <w:rtl w:val="0"/>
+          <w:u w:color="d4d4d4"/>
+          <w:shd w:val="clear" w:color="auto" w:fill="ffffff"/>
         </w:rPr>
       </w:pPr>
       <w:r>
@@ -789,8 +668,10 @@
           <w:color w:val="d4d4d4"/>
           <w:sz w:val="32"/>
           <w:szCs w:val="32"/>
-          <w:shd w:val="clear" w:color="auto" w:fill="282f33"/>
-          <w:rtl w:val="0"/>
+          <w:u w:color="d4d4d4"/>
+          <w:shd w:val="clear" w:color="auto" w:fill="282f33"/>
+          <w:rtl w:val="0"/>
+          <w:lang w:val="en-US"/>
         </w:rPr>
         <w:t>!</w:t>
       </w:r>
@@ -798,17 +679,14 @@
     <w:p>
       <w:pPr>
         <w:pStyle w:val="Default"/>
-        <w:bidi w:val="0"/>
         <w:spacing w:line="300" w:lineRule="atLeast"/>
-        <w:ind w:left="0" w:right="0" w:firstLine="0"/>
-        <w:jc w:val="left"/>
         <w:rPr>
           <w:rFonts w:ascii="Menlo" w:cs="Menlo" w:hAnsi="Menlo" w:eastAsia="Menlo"/>
           <w:color w:val="d4d4d4"/>
           <w:sz w:val="26"/>
           <w:szCs w:val="26"/>
-          <w:shd w:val="clear" w:color="auto" w:fill="282f33"/>
-          <w:rtl w:val="0"/>
+          <w:u w:color="d4d4d4"/>
+          <w:shd w:val="clear" w:color="auto" w:fill="282f33"/>
         </w:rPr>
       </w:pPr>
       <w:r>
@@ -817,6 +695,7 @@
           <w:color w:val="d4d4d4"/>
           <w:sz w:val="26"/>
           <w:szCs w:val="26"/>
+          <w:u w:color="d4d4d4"/>
           <w:shd w:val="clear" w:color="auto" w:fill="282f33"/>
           <w:rtl w:val="0"/>
           <w:lang w:val="en-US"/>
@@ -829,8 +708,10 @@
           <w:color w:val="d4d4d4"/>
           <w:sz w:val="26"/>
           <w:szCs w:val="26"/>
-          <w:shd w:val="clear" w:color="auto" w:fill="282f33"/>
-          <w:rtl w:val="0"/>
+          <w:u w:color="d4d4d4"/>
+          <w:shd w:val="clear" w:color="auto" w:fill="282f33"/>
+          <w:rtl w:val="0"/>
+          <w:lang w:val="en-US"/>
         </w:rPr>
         <w:t> </w:t>
       </w:r>
@@ -840,6 +721,7 @@
           <w:color w:val="d4d4d4"/>
           <w:sz w:val="26"/>
           <w:szCs w:val="26"/>
+          <w:u w:color="d4d4d4"/>
           <w:shd w:val="clear" w:color="auto" w:fill="282f33"/>
           <w:rtl w:val="0"/>
           <w:lang w:val="en-US"/>
@@ -852,8 +734,10 @@
           <w:color w:val="d4d4d4"/>
           <w:sz w:val="26"/>
           <w:szCs w:val="26"/>
-          <w:shd w:val="clear" w:color="auto" w:fill="282f33"/>
-          <w:rtl w:val="0"/>
+          <w:u w:color="d4d4d4"/>
+          <w:shd w:val="clear" w:color="auto" w:fill="282f33"/>
+          <w:rtl w:val="0"/>
+          <w:lang w:val="en-US"/>
         </w:rPr>
         <w:t> </w:t>
       </w:r>
@@ -863,8 +747,10 @@
           <w:color w:val="d4d4d4"/>
           <w:sz w:val="26"/>
           <w:szCs w:val="26"/>
-          <w:shd w:val="clear" w:color="auto" w:fill="282f33"/>
-          <w:rtl w:val="0"/>
+          <w:u w:color="d4d4d4"/>
+          <w:shd w:val="clear" w:color="auto" w:fill="282f33"/>
+          <w:rtl w:val="0"/>
+          <w:lang w:val="en-US"/>
         </w:rPr>
         <w:t>(/node_modules/fbjs/lib/invariant.js:42)</w:t>
       </w:r>
@@ -872,30 +758,20 @@
     <w:p>
       <w:pPr>
         <w:pStyle w:val="Default"/>
-        <w:bidi w:val="0"/>
-        <w:spacing w:line="480" w:lineRule="auto"/>
-        <w:ind w:left="0" w:right="0" w:firstLine="0"/>
-        <w:jc w:val="left"/>
-        <w:rPr>
-          <w:u w:color="000000"/>
-          <w:shd w:val="clear" w:color="auto" w:fill="ffffff"/>
-          <w:rtl w:val="0"/>
-          <w:lang w:val="en-US"/>
-        </w:rPr>
-      </w:pPr>
-    </w:p>
-    <w:p>
-      <w:pPr>
-        <w:pStyle w:val="Default"/>
-        <w:bidi w:val="0"/>
-        <w:spacing w:line="480" w:lineRule="auto"/>
-        <w:ind w:left="0" w:right="0" w:firstLine="0"/>
-        <w:jc w:val="left"/>
-        <w:rPr>
-          <w:u w:color="000000"/>
-          <w:shd w:val="clear" w:color="auto" w:fill="ffffff"/>
-          <w:rtl w:val="0"/>
-          <w:lang w:val="en-US"/>
+        <w:spacing w:line="480" w:lineRule="auto"/>
+        <w:rPr>
+          <w:u w:color="000000"/>
+          <w:shd w:val="clear" w:color="auto" w:fill="ffffff"/>
+        </w:rPr>
+      </w:pPr>
+    </w:p>
+    <w:p>
+      <w:pPr>
+        <w:pStyle w:val="Default"/>
+        <w:spacing w:line="480" w:lineRule="auto"/>
+        <w:rPr>
+          <w:u w:color="000000"/>
+          <w:shd w:val="clear" w:color="auto" w:fill="ffffff"/>
         </w:rPr>
       </w:pPr>
       <w:r>
@@ -929,30 +805,20 @@
     <w:p>
       <w:pPr>
         <w:pStyle w:val="Default"/>
-        <w:bidi w:val="0"/>
-        <w:spacing w:line="480" w:lineRule="auto"/>
-        <w:ind w:left="0" w:right="0" w:firstLine="0"/>
-        <w:jc w:val="left"/>
-        <w:rPr>
-          <w:u w:color="000000"/>
-          <w:shd w:val="clear" w:color="auto" w:fill="ffffff"/>
-          <w:rtl w:val="0"/>
-          <w:lang w:val="en-US"/>
-        </w:rPr>
-      </w:pPr>
-    </w:p>
-    <w:p>
-      <w:pPr>
-        <w:pStyle w:val="Default"/>
-        <w:bidi w:val="0"/>
-        <w:spacing w:line="480" w:lineRule="auto"/>
-        <w:ind w:left="0" w:right="0" w:firstLine="0"/>
-        <w:jc w:val="left"/>
-        <w:rPr>
-          <w:u w:color="000000"/>
-          <w:shd w:val="clear" w:color="auto" w:fill="ffffff"/>
-          <w:rtl w:val="0"/>
-          <w:lang w:val="en-US"/>
+        <w:spacing w:line="480" w:lineRule="auto"/>
+        <w:rPr>
+          <w:u w:color="000000"/>
+          <w:shd w:val="clear" w:color="auto" w:fill="ffffff"/>
+        </w:rPr>
+      </w:pPr>
+    </w:p>
+    <w:p>
+      <w:pPr>
+        <w:pStyle w:val="Default"/>
+        <w:spacing w:line="480" w:lineRule="auto"/>
+        <w:rPr>
+          <w:u w:color="000000"/>
+          <w:shd w:val="clear" w:color="auto" w:fill="ffffff"/>
         </w:rPr>
       </w:pPr>
       <w:r>
@@ -1004,17 +870,14 @@
     <w:p>
       <w:pPr>
         <w:pStyle w:val="Default"/>
-        <w:bidi w:val="0"/>
         <w:spacing w:line="400" w:lineRule="atLeast"/>
-        <w:ind w:left="0" w:right="0" w:firstLine="0"/>
-        <w:jc w:val="left"/>
         <w:rPr>
           <w:rFonts w:ascii="Times" w:cs="Times" w:hAnsi="Times" w:eastAsia="Times"/>
           <w:color w:val="d4d4d4"/>
           <w:sz w:val="26"/>
           <w:szCs w:val="26"/>
-          <w:shd w:val="clear" w:color="auto" w:fill="ffffff"/>
-          <w:rtl w:val="0"/>
+          <w:u w:color="d4d4d4"/>
+          <w:shd w:val="clear" w:color="auto" w:fill="ffffff"/>
         </w:rPr>
       </w:pPr>
       <w:r>
@@ -1023,6 +886,7 @@
           <w:color w:val="ea9b80"/>
           <w:sz w:val="26"/>
           <w:szCs w:val="26"/>
+          <w:u w:color="ea9b80"/>
           <w:shd w:val="clear" w:color="auto" w:fill="282f33"/>
           <w:rtl w:val="0"/>
           <w:lang w:val="en-US"/>
@@ -1035,8 +899,10 @@
           <w:color w:val="d4d4d4"/>
           <w:sz w:val="26"/>
           <w:szCs w:val="26"/>
-          <w:shd w:val="clear" w:color="auto" w:fill="282f33"/>
-          <w:rtl w:val="0"/>
+          <w:u w:color="d4d4d4"/>
+          <w:shd w:val="clear" w:color="auto" w:fill="282f33"/>
+          <w:rtl w:val="0"/>
+          <w:lang w:val="en-US"/>
         </w:rPr>
         <w:t xml:space="preserve"> App() {</w:t>
       </w:r>
@@ -1044,27 +910,26 @@
     <w:p>
       <w:pPr>
         <w:pStyle w:val="Default"/>
-        <w:bidi w:val="0"/>
         <w:spacing w:line="400" w:lineRule="atLeast"/>
-        <w:ind w:left="0" w:right="0" w:firstLine="0"/>
-        <w:jc w:val="left"/>
         <w:rPr>
           <w:rFonts w:ascii="Times" w:cs="Times" w:hAnsi="Times" w:eastAsia="Times"/>
           <w:color w:val="d4d4d4"/>
           <w:sz w:val="26"/>
           <w:szCs w:val="26"/>
-          <w:shd w:val="clear" w:color="auto" w:fill="ffffff"/>
-          <w:rtl w:val="0"/>
-        </w:rPr>
-      </w:pPr>
-      <w:r>
-        <w:rPr>
-          <w:rFonts w:ascii="Times" w:hAnsi="Times"/>
-          <w:color w:val="d4d4d4"/>
-          <w:sz w:val="26"/>
-          <w:szCs w:val="26"/>
-          <w:shd w:val="clear" w:color="auto" w:fill="282f33"/>
-          <w:rtl w:val="0"/>
+          <w:u w:color="d4d4d4"/>
+          <w:shd w:val="clear" w:color="auto" w:fill="ffffff"/>
+        </w:rPr>
+      </w:pPr>
+      <w:r>
+        <w:rPr>
+          <w:rFonts w:ascii="Times" w:hAnsi="Times"/>
+          <w:color w:val="d4d4d4"/>
+          <w:sz w:val="26"/>
+          <w:szCs w:val="26"/>
+          <w:u w:color="d4d4d4"/>
+          <w:shd w:val="clear" w:color="auto" w:fill="282f33"/>
+          <w:rtl w:val="0"/>
+          <w:lang w:val="en-US"/>
         </w:rPr>
         <w:t xml:space="preserve">    </w:t>
       </w:r>
@@ -1072,27 +937,26 @@
     <w:p>
       <w:pPr>
         <w:pStyle w:val="Default"/>
-        <w:bidi w:val="0"/>
         <w:spacing w:line="400" w:lineRule="atLeast"/>
-        <w:ind w:left="0" w:right="0" w:firstLine="0"/>
-        <w:jc w:val="left"/>
         <w:rPr>
           <w:rFonts w:ascii="Times" w:cs="Times" w:hAnsi="Times" w:eastAsia="Times"/>
           <w:color w:val="d4d4d4"/>
           <w:sz w:val="26"/>
           <w:szCs w:val="26"/>
-          <w:shd w:val="clear" w:color="auto" w:fill="ffffff"/>
-          <w:rtl w:val="0"/>
-        </w:rPr>
-      </w:pPr>
-      <w:r>
-        <w:rPr>
-          <w:rFonts w:ascii="Times" w:hAnsi="Times"/>
-          <w:color w:val="d4d4d4"/>
-          <w:sz w:val="26"/>
-          <w:szCs w:val="26"/>
-          <w:shd w:val="clear" w:color="auto" w:fill="282f33"/>
-          <w:rtl w:val="0"/>
+          <w:u w:color="d4d4d4"/>
+          <w:shd w:val="clear" w:color="auto" w:fill="ffffff"/>
+        </w:rPr>
+      </w:pPr>
+      <w:r>
+        <w:rPr>
+          <w:rFonts w:ascii="Times" w:hAnsi="Times"/>
+          <w:color w:val="d4d4d4"/>
+          <w:sz w:val="26"/>
+          <w:szCs w:val="26"/>
+          <w:u w:color="d4d4d4"/>
+          <w:shd w:val="clear" w:color="auto" w:fill="282f33"/>
+          <w:rtl w:val="0"/>
+          <w:lang w:val="en-US"/>
         </w:rPr>
         <w:t xml:space="preserve">    </w:t>
       </w:r>
@@ -1102,6 +966,7 @@
           <w:color w:val="ea9b80"/>
           <w:sz w:val="26"/>
           <w:szCs w:val="26"/>
+          <w:u w:color="ea9b80"/>
           <w:shd w:val="clear" w:color="auto" w:fill="282f33"/>
           <w:rtl w:val="0"/>
           <w:lang w:val="fr-FR"/>
@@ -1114,6 +979,7 @@
           <w:color w:val="d4d4d4"/>
           <w:sz w:val="26"/>
           <w:szCs w:val="26"/>
+          <w:u w:color="d4d4d4"/>
           <w:shd w:val="clear" w:color="auto" w:fill="282f33"/>
           <w:rtl w:val="0"/>
           <w:lang w:val="en-US"/>
@@ -1126,8 +992,10 @@
           <w:color w:val="ea9b80"/>
           <w:sz w:val="26"/>
           <w:szCs w:val="26"/>
-          <w:shd w:val="clear" w:color="auto" w:fill="282f33"/>
-          <w:rtl w:val="0"/>
+          <w:u w:color="ea9b80"/>
+          <w:shd w:val="clear" w:color="auto" w:fill="282f33"/>
+          <w:rtl w:val="0"/>
+          <w:lang w:val="en-US"/>
         </w:rPr>
         <w:t>=</w:t>
       </w:r>
@@ -1137,6 +1005,7 @@
           <w:color w:val="d4d4d4"/>
           <w:sz w:val="26"/>
           <w:szCs w:val="26"/>
+          <w:u w:color="d4d4d4"/>
           <w:shd w:val="clear" w:color="auto" w:fill="282f33"/>
           <w:rtl w:val="0"/>
           <w:lang w:val="es-ES_tradnl"/>
@@ -1149,8 +1018,10 @@
           <w:color w:val="dcdcdc"/>
           <w:sz w:val="26"/>
           <w:szCs w:val="26"/>
-          <w:shd w:val="clear" w:color="auto" w:fill="282f33"/>
-          <w:rtl w:val="0"/>
+          <w:u w:color="dcdcdc"/>
+          <w:shd w:val="clear" w:color="auto" w:fill="282f33"/>
+          <w:rtl w:val="0"/>
+          <w:lang w:val="en-US"/>
         </w:rPr>
         <w:t>.</w:t>
       </w:r>
@@ -1160,8 +1031,10 @@
           <w:color w:val="d4d4d4"/>
           <w:sz w:val="26"/>
           <w:szCs w:val="26"/>
-          <w:shd w:val="clear" w:color="auto" w:fill="282f33"/>
-          <w:rtl w:val="0"/>
+          <w:u w:color="d4d4d4"/>
+          <w:shd w:val="clear" w:color="auto" w:fill="282f33"/>
+          <w:rtl w:val="0"/>
+          <w:lang w:val="en-US"/>
         </w:rPr>
         <w:t>map(</w:t>
       </w:r>
@@ -1171,6 +1044,7 @@
           <w:color w:val="ea9b80"/>
           <w:sz w:val="26"/>
           <w:szCs w:val="26"/>
+          <w:u w:color="ea9b80"/>
           <w:shd w:val="clear" w:color="auto" w:fill="282f33"/>
           <w:rtl w:val="0"/>
           <w:lang w:val="en-US"/>
@@ -1183,8 +1057,10 @@
           <w:color w:val="d4d4d4"/>
           <w:sz w:val="26"/>
           <w:szCs w:val="26"/>
-          <w:shd w:val="clear" w:color="auto" w:fill="282f33"/>
-          <w:rtl w:val="0"/>
+          <w:u w:color="d4d4d4"/>
+          <w:shd w:val="clear" w:color="auto" w:fill="282f33"/>
+          <w:rtl w:val="0"/>
+          <w:lang w:val="en-US"/>
         </w:rPr>
         <w:t xml:space="preserve"> (item){</w:t>
       </w:r>
@@ -1192,27 +1068,26 @@
     <w:p>
       <w:pPr>
         <w:pStyle w:val="Default"/>
-        <w:bidi w:val="0"/>
         <w:spacing w:line="400" w:lineRule="atLeast"/>
-        <w:ind w:left="0" w:right="0" w:firstLine="0"/>
-        <w:jc w:val="left"/>
         <w:rPr>
           <w:rFonts w:ascii="Times" w:cs="Times" w:hAnsi="Times" w:eastAsia="Times"/>
           <w:color w:val="d4d4d4"/>
           <w:sz w:val="26"/>
           <w:szCs w:val="26"/>
-          <w:shd w:val="clear" w:color="auto" w:fill="ffffff"/>
-          <w:rtl w:val="0"/>
-        </w:rPr>
-      </w:pPr>
-      <w:r>
-        <w:rPr>
-          <w:rFonts w:ascii="Times" w:hAnsi="Times"/>
-          <w:color w:val="d4d4d4"/>
-          <w:sz w:val="26"/>
-          <w:szCs w:val="26"/>
-          <w:shd w:val="clear" w:color="auto" w:fill="282f33"/>
-          <w:rtl w:val="0"/>
+          <w:u w:color="d4d4d4"/>
+          <w:shd w:val="clear" w:color="auto" w:fill="ffffff"/>
+        </w:rPr>
+      </w:pPr>
+      <w:r>
+        <w:rPr>
+          <w:rFonts w:ascii="Times" w:hAnsi="Times"/>
+          <w:color w:val="d4d4d4"/>
+          <w:sz w:val="26"/>
+          <w:szCs w:val="26"/>
+          <w:u w:color="d4d4d4"/>
+          <w:shd w:val="clear" w:color="auto" w:fill="282f33"/>
+          <w:rtl w:val="0"/>
+          <w:lang w:val="en-US"/>
         </w:rPr>
         <w:t xml:space="preserve">        </w:t>
       </w:r>
@@ -1222,6 +1097,7 @@
           <w:color w:val="ea9b80"/>
           <w:sz w:val="26"/>
           <w:szCs w:val="26"/>
+          <w:u w:color="ea9b80"/>
           <w:shd w:val="clear" w:color="auto" w:fill="282f33"/>
           <w:rtl w:val="0"/>
           <w:lang w:val="en-US"/>
@@ -1234,8 +1110,10 @@
           <w:color w:val="d4d4d4"/>
           <w:sz w:val="26"/>
           <w:szCs w:val="26"/>
-          <w:shd w:val="clear" w:color="auto" w:fill="282f33"/>
-          <w:rtl w:val="0"/>
+          <w:u w:color="d4d4d4"/>
+          <w:shd w:val="clear" w:color="auto" w:fill="282f33"/>
+          <w:rtl w:val="0"/>
+          <w:lang w:val="en-US"/>
         </w:rPr>
         <w:t xml:space="preserve"> &lt;</w:t>
       </w:r>
@@ -1245,6 +1123,7 @@
           <w:color w:val="d9bb73"/>
           <w:sz w:val="26"/>
           <w:szCs w:val="26"/>
+          <w:u w:color="d9bb73"/>
           <w:shd w:val="clear" w:color="auto" w:fill="282f33"/>
           <w:rtl w:val="0"/>
           <w:lang w:val="es-ES_tradnl"/>
@@ -1257,8 +1136,10 @@
           <w:color w:val="d4d4d4"/>
           <w:sz w:val="26"/>
           <w:szCs w:val="26"/>
-          <w:shd w:val="clear" w:color="auto" w:fill="282f33"/>
-          <w:rtl w:val="0"/>
+          <w:u w:color="d4d4d4"/>
+          <w:shd w:val="clear" w:color="auto" w:fill="282f33"/>
+          <w:rtl w:val="0"/>
+          <w:lang w:val="en-US"/>
         </w:rPr>
         <w:t xml:space="preserve"> </w:t>
       </w:r>
@@ -1268,8 +1149,10 @@
           <w:color w:val="a7c9de"/>
           <w:sz w:val="26"/>
           <w:szCs w:val="26"/>
-          <w:shd w:val="clear" w:color="auto" w:fill="282f33"/>
-          <w:rtl w:val="0"/>
+          <w:u w:color="a7c9de"/>
+          <w:shd w:val="clear" w:color="auto" w:fill="282f33"/>
+          <w:rtl w:val="0"/>
+          <w:lang w:val="en-US"/>
         </w:rPr>
         <w:t>key</w:t>
       </w:r>
@@ -1279,8 +1162,10 @@
           <w:color w:val="d4d4d4"/>
           <w:sz w:val="26"/>
           <w:szCs w:val="26"/>
-          <w:shd w:val="clear" w:color="auto" w:fill="282f33"/>
-          <w:rtl w:val="0"/>
+          <w:u w:color="d4d4d4"/>
+          <w:shd w:val="clear" w:color="auto" w:fill="282f33"/>
+          <w:rtl w:val="0"/>
+          <w:lang w:val="en-US"/>
         </w:rPr>
         <w:t xml:space="preserve"> </w:t>
       </w:r>
@@ -1290,8 +1175,10 @@
           <w:color w:val="dcdcdc"/>
           <w:sz w:val="26"/>
           <w:szCs w:val="26"/>
-          <w:shd w:val="clear" w:color="auto" w:fill="282f33"/>
-          <w:rtl w:val="0"/>
+          <w:u w:color="dcdcdc"/>
+          <w:shd w:val="clear" w:color="auto" w:fill="282f33"/>
+          <w:rtl w:val="0"/>
+          <w:lang w:val="en-US"/>
         </w:rPr>
         <w:t>=</w:t>
       </w:r>
@@ -1301,8 +1188,10 @@
           <w:color w:val="d4d4d4"/>
           <w:sz w:val="26"/>
           <w:szCs w:val="26"/>
-          <w:shd w:val="clear" w:color="auto" w:fill="282f33"/>
-          <w:rtl w:val="0"/>
+          <w:u w:color="d4d4d4"/>
+          <w:shd w:val="clear" w:color="auto" w:fill="282f33"/>
+          <w:rtl w:val="0"/>
+          <w:lang w:val="en-US"/>
         </w:rPr>
         <w:t xml:space="preserve"> </w:t>
       </w:r>
@@ -1312,8 +1201,10 @@
           <w:color w:val="dcdcdc"/>
           <w:sz w:val="26"/>
           <w:szCs w:val="26"/>
-          <w:shd w:val="clear" w:color="auto" w:fill="282f33"/>
-          <w:rtl w:val="0"/>
+          <w:u w:color="dcdcdc"/>
+          <w:shd w:val="clear" w:color="auto" w:fill="282f33"/>
+          <w:rtl w:val="0"/>
+          <w:lang w:val="en-US"/>
         </w:rPr>
         <w:t>{</w:t>
       </w:r>
@@ -1323,6 +1214,7 @@
           <w:color w:val="d4d4d4"/>
           <w:sz w:val="26"/>
           <w:szCs w:val="26"/>
+          <w:u w:color="d4d4d4"/>
           <w:shd w:val="clear" w:color="auto" w:fill="282f33"/>
           <w:rtl w:val="0"/>
           <w:lang w:val="en-US"/>
@@ -1335,8 +1227,10 @@
           <w:color w:val="dcdcdc"/>
           <w:sz w:val="26"/>
           <w:szCs w:val="26"/>
-          <w:shd w:val="clear" w:color="auto" w:fill="282f33"/>
-          <w:rtl w:val="0"/>
+          <w:u w:color="dcdcdc"/>
+          <w:shd w:val="clear" w:color="auto" w:fill="282f33"/>
+          <w:rtl w:val="0"/>
+          <w:lang w:val="en-US"/>
         </w:rPr>
         <w:t>.</w:t>
       </w:r>
@@ -1346,8 +1240,10 @@
           <w:color w:val="d4d4d4"/>
           <w:sz w:val="26"/>
           <w:szCs w:val="26"/>
-          <w:shd w:val="clear" w:color="auto" w:fill="282f33"/>
-          <w:rtl w:val="0"/>
+          <w:u w:color="d4d4d4"/>
+          <w:shd w:val="clear" w:color="auto" w:fill="282f33"/>
+          <w:rtl w:val="0"/>
+          <w:lang w:val="en-US"/>
         </w:rPr>
         <w:t>id</w:t>
       </w:r>
@@ -1357,8 +1253,10 @@
           <w:color w:val="dcdcdc"/>
           <w:sz w:val="26"/>
           <w:szCs w:val="26"/>
-          <w:shd w:val="clear" w:color="auto" w:fill="282f33"/>
-          <w:rtl w:val="0"/>
+          <w:u w:color="dcdcdc"/>
+          <w:shd w:val="clear" w:color="auto" w:fill="282f33"/>
+          <w:rtl w:val="0"/>
+          <w:lang w:val="en-US"/>
         </w:rPr>
         <w:t>}</w:t>
       </w:r>
@@ -1368,8 +1266,10 @@
           <w:color w:val="d4d4d4"/>
           <w:sz w:val="26"/>
           <w:szCs w:val="26"/>
-          <w:shd w:val="clear" w:color="auto" w:fill="282f33"/>
-          <w:rtl w:val="0"/>
+          <w:u w:color="d4d4d4"/>
+          <w:shd w:val="clear" w:color="auto" w:fill="282f33"/>
+          <w:rtl w:val="0"/>
+          <w:lang w:val="en-US"/>
         </w:rPr>
         <w:t xml:space="preserve"> </w:t>
       </w:r>
@@ -1379,8 +1279,10 @@
           <w:color w:val="a7c9de"/>
           <w:sz w:val="26"/>
           <w:szCs w:val="26"/>
-          <w:shd w:val="clear" w:color="auto" w:fill="282f33"/>
-          <w:rtl w:val="0"/>
+          <w:u w:color="a7c9de"/>
+          <w:shd w:val="clear" w:color="auto" w:fill="282f33"/>
+          <w:rtl w:val="0"/>
+          <w:lang w:val="en-US"/>
         </w:rPr>
         <w:t>text</w:t>
       </w:r>
@@ -1390,8 +1292,10 @@
           <w:color w:val="d4d4d4"/>
           <w:sz w:val="26"/>
           <w:szCs w:val="26"/>
-          <w:shd w:val="clear" w:color="auto" w:fill="282f33"/>
-          <w:rtl w:val="0"/>
+          <w:u w:color="d4d4d4"/>
+          <w:shd w:val="clear" w:color="auto" w:fill="282f33"/>
+          <w:rtl w:val="0"/>
+          <w:lang w:val="en-US"/>
         </w:rPr>
         <w:t xml:space="preserve"> </w:t>
       </w:r>
@@ -1401,8 +1305,10 @@
           <w:color w:val="dcdcdc"/>
           <w:sz w:val="26"/>
           <w:szCs w:val="26"/>
-          <w:shd w:val="clear" w:color="auto" w:fill="282f33"/>
-          <w:rtl w:val="0"/>
+          <w:u w:color="dcdcdc"/>
+          <w:shd w:val="clear" w:color="auto" w:fill="282f33"/>
+          <w:rtl w:val="0"/>
+          <w:lang w:val="en-US"/>
         </w:rPr>
         <w:t>=</w:t>
       </w:r>
@@ -1412,8 +1318,10 @@
           <w:color w:val="d4d4d4"/>
           <w:sz w:val="26"/>
           <w:szCs w:val="26"/>
-          <w:shd w:val="clear" w:color="auto" w:fill="282f33"/>
-          <w:rtl w:val="0"/>
+          <w:u w:color="d4d4d4"/>
+          <w:shd w:val="clear" w:color="auto" w:fill="282f33"/>
+          <w:rtl w:val="0"/>
+          <w:lang w:val="en-US"/>
         </w:rPr>
         <w:t xml:space="preserve"> </w:t>
       </w:r>
@@ -1423,8 +1331,10 @@
           <w:color w:val="dcdcdc"/>
           <w:sz w:val="26"/>
           <w:szCs w:val="26"/>
-          <w:shd w:val="clear" w:color="auto" w:fill="282f33"/>
-          <w:rtl w:val="0"/>
+          <w:u w:color="dcdcdc"/>
+          <w:shd w:val="clear" w:color="auto" w:fill="282f33"/>
+          <w:rtl w:val="0"/>
+          <w:lang w:val="en-US"/>
         </w:rPr>
         <w:t>{</w:t>
       </w:r>
@@ -1434,6 +1344,7 @@
           <w:color w:val="d4d4d4"/>
           <w:sz w:val="26"/>
           <w:szCs w:val="26"/>
+          <w:u w:color="d4d4d4"/>
           <w:shd w:val="clear" w:color="auto" w:fill="282f33"/>
           <w:rtl w:val="0"/>
           <w:lang w:val="en-US"/>
@@ -1446,8 +1357,10 @@
           <w:color w:val="dcdcdc"/>
           <w:sz w:val="26"/>
           <w:szCs w:val="26"/>
-          <w:shd w:val="clear" w:color="auto" w:fill="282f33"/>
-          <w:rtl w:val="0"/>
+          <w:u w:color="dcdcdc"/>
+          <w:shd w:val="clear" w:color="auto" w:fill="282f33"/>
+          <w:rtl w:val="0"/>
+          <w:lang w:val="en-US"/>
         </w:rPr>
         <w:t>.</w:t>
       </w:r>
@@ -1457,8 +1370,10 @@
           <w:color w:val="d4d4d4"/>
           <w:sz w:val="26"/>
           <w:szCs w:val="26"/>
-          <w:shd w:val="clear" w:color="auto" w:fill="282f33"/>
-          <w:rtl w:val="0"/>
+          <w:u w:color="d4d4d4"/>
+          <w:shd w:val="clear" w:color="auto" w:fill="282f33"/>
+          <w:rtl w:val="0"/>
+          <w:lang w:val="en-US"/>
         </w:rPr>
         <w:t>text</w:t>
       </w:r>
@@ -1468,8 +1383,10 @@
           <w:color w:val="dcdcdc"/>
           <w:sz w:val="26"/>
           <w:szCs w:val="26"/>
-          <w:shd w:val="clear" w:color="auto" w:fill="282f33"/>
-          <w:rtl w:val="0"/>
+          <w:u w:color="dcdcdc"/>
+          <w:shd w:val="clear" w:color="auto" w:fill="282f33"/>
+          <w:rtl w:val="0"/>
+          <w:lang w:val="en-US"/>
         </w:rPr>
         <w:t>}</w:t>
       </w:r>
@@ -1479,8 +1396,10 @@
           <w:color w:val="d4d4d4"/>
           <w:sz w:val="26"/>
           <w:szCs w:val="26"/>
-          <w:shd w:val="clear" w:color="auto" w:fill="282f33"/>
-          <w:rtl w:val="0"/>
+          <w:u w:color="d4d4d4"/>
+          <w:shd w:val="clear" w:color="auto" w:fill="282f33"/>
+          <w:rtl w:val="0"/>
+          <w:lang w:val="en-US"/>
         </w:rPr>
         <w:t xml:space="preserve"> </w:t>
       </w:r>
@@ -1490,6 +1409,7 @@
           <w:color w:val="a7c9de"/>
           <w:sz w:val="26"/>
           <w:szCs w:val="26"/>
+          <w:u w:color="a7c9de"/>
           <w:shd w:val="clear" w:color="auto" w:fill="282f33"/>
           <w:rtl w:val="0"/>
           <w:lang w:val="en-US"/>
@@ -1502,8 +1422,10 @@
           <w:color w:val="d4d4d4"/>
           <w:sz w:val="26"/>
           <w:szCs w:val="26"/>
-          <w:shd w:val="clear" w:color="auto" w:fill="282f33"/>
-          <w:rtl w:val="0"/>
+          <w:u w:color="d4d4d4"/>
+          <w:shd w:val="clear" w:color="auto" w:fill="282f33"/>
+          <w:rtl w:val="0"/>
+          <w:lang w:val="en-US"/>
         </w:rPr>
         <w:t xml:space="preserve"> </w:t>
       </w:r>
@@ -1513,8 +1435,10 @@
           <w:color w:val="dcdcdc"/>
           <w:sz w:val="26"/>
           <w:szCs w:val="26"/>
-          <w:shd w:val="clear" w:color="auto" w:fill="282f33"/>
-          <w:rtl w:val="0"/>
+          <w:u w:color="dcdcdc"/>
+          <w:shd w:val="clear" w:color="auto" w:fill="282f33"/>
+          <w:rtl w:val="0"/>
+          <w:lang w:val="en-US"/>
         </w:rPr>
         <w:t>=</w:t>
       </w:r>
@@ -1524,8 +1448,10 @@
           <w:color w:val="d4d4d4"/>
           <w:sz w:val="26"/>
           <w:szCs w:val="26"/>
-          <w:shd w:val="clear" w:color="auto" w:fill="282f33"/>
-          <w:rtl w:val="0"/>
+          <w:u w:color="d4d4d4"/>
+          <w:shd w:val="clear" w:color="auto" w:fill="282f33"/>
+          <w:rtl w:val="0"/>
+          <w:lang w:val="en-US"/>
         </w:rPr>
         <w:t xml:space="preserve"> </w:t>
       </w:r>
@@ -1535,8 +1461,10 @@
           <w:color w:val="dcdcdc"/>
           <w:sz w:val="26"/>
           <w:szCs w:val="26"/>
-          <w:shd w:val="clear" w:color="auto" w:fill="282f33"/>
-          <w:rtl w:val="0"/>
+          <w:u w:color="dcdcdc"/>
+          <w:shd w:val="clear" w:color="auto" w:fill="282f33"/>
+          <w:rtl w:val="0"/>
+          <w:lang w:val="en-US"/>
         </w:rPr>
         <w:t>{</w:t>
       </w:r>
@@ -1546,6 +1474,7 @@
           <w:color w:val="ea9b80"/>
           <w:sz w:val="26"/>
           <w:szCs w:val="26"/>
+          <w:u w:color="ea9b80"/>
           <w:shd w:val="clear" w:color="auto" w:fill="282f33"/>
           <w:rtl w:val="0"/>
           <w:lang w:val="da-DK"/>
@@ -1558,8 +1487,10 @@
           <w:color w:val="dcdcdc"/>
           <w:sz w:val="26"/>
           <w:szCs w:val="26"/>
-          <w:shd w:val="clear" w:color="auto" w:fill="282f33"/>
-          <w:rtl w:val="0"/>
+          <w:u w:color="dcdcdc"/>
+          <w:shd w:val="clear" w:color="auto" w:fill="282f33"/>
+          <w:rtl w:val="0"/>
+          <w:lang w:val="en-US"/>
         </w:rPr>
         <w:t>}</w:t>
       </w:r>
@@ -1569,8 +1500,10 @@
           <w:color w:val="d4d4d4"/>
           <w:sz w:val="26"/>
           <w:szCs w:val="26"/>
-          <w:shd w:val="clear" w:color="auto" w:fill="282f33"/>
-          <w:rtl w:val="0"/>
+          <w:u w:color="d4d4d4"/>
+          <w:shd w:val="clear" w:color="auto" w:fill="282f33"/>
+          <w:rtl w:val="0"/>
+          <w:lang w:val="en-US"/>
         </w:rPr>
         <w:t xml:space="preserve">  </w:t>
       </w:r>
@@ -1580,8 +1513,10 @@
           <w:color w:val="dcdcdc"/>
           <w:sz w:val="26"/>
           <w:szCs w:val="26"/>
-          <w:shd w:val="clear" w:color="auto" w:fill="282f33"/>
-          <w:rtl w:val="0"/>
+          <w:u w:color="dcdcdc"/>
+          <w:shd w:val="clear" w:color="auto" w:fill="282f33"/>
+          <w:rtl w:val="0"/>
+          <w:lang w:val="en-US"/>
         </w:rPr>
         <w:t>/&gt;</w:t>
       </w:r>
@@ -1589,27 +1524,26 @@
     <w:p>
       <w:pPr>
         <w:pStyle w:val="Default"/>
-        <w:bidi w:val="0"/>
         <w:spacing w:line="400" w:lineRule="atLeast"/>
-        <w:ind w:left="0" w:right="0" w:firstLine="0"/>
-        <w:jc w:val="left"/>
         <w:rPr>
           <w:rFonts w:ascii="Times" w:cs="Times" w:hAnsi="Times" w:eastAsia="Times"/>
           <w:color w:val="d4d4d4"/>
           <w:sz w:val="26"/>
           <w:szCs w:val="26"/>
-          <w:shd w:val="clear" w:color="auto" w:fill="ffffff"/>
-          <w:rtl w:val="0"/>
-        </w:rPr>
-      </w:pPr>
-      <w:r>
-        <w:rPr>
-          <w:rFonts w:ascii="Times" w:hAnsi="Times"/>
-          <w:color w:val="d4d4d4"/>
-          <w:sz w:val="26"/>
-          <w:szCs w:val="26"/>
-          <w:shd w:val="clear" w:color="auto" w:fill="282f33"/>
-          <w:rtl w:val="0"/>
+          <w:u w:color="d4d4d4"/>
+          <w:shd w:val="clear" w:color="auto" w:fill="ffffff"/>
+        </w:rPr>
+      </w:pPr>
+      <w:r>
+        <w:rPr>
+          <w:rFonts w:ascii="Times" w:hAnsi="Times"/>
+          <w:color w:val="d4d4d4"/>
+          <w:sz w:val="26"/>
+          <w:szCs w:val="26"/>
+          <w:u w:color="d4d4d4"/>
+          <w:shd w:val="clear" w:color="auto" w:fill="282f33"/>
+          <w:rtl w:val="0"/>
+          <w:lang w:val="en-US"/>
         </w:rPr>
         <w:t xml:space="preserve">    }) </w:t>
       </w:r>
@@ -1617,27 +1551,26 @@
     <w:p>
       <w:pPr>
         <w:pStyle w:val="Default"/>
-        <w:bidi w:val="0"/>
         <w:spacing w:line="400" w:lineRule="atLeast"/>
-        <w:ind w:left="0" w:right="0" w:firstLine="0"/>
-        <w:jc w:val="left"/>
         <w:rPr>
           <w:rFonts w:ascii="Times" w:cs="Times" w:hAnsi="Times" w:eastAsia="Times"/>
           <w:color w:val="d4d4d4"/>
           <w:sz w:val="26"/>
           <w:szCs w:val="26"/>
-          <w:shd w:val="clear" w:color="auto" w:fill="ffffff"/>
-          <w:rtl w:val="0"/>
-        </w:rPr>
-      </w:pPr>
-      <w:r>
-        <w:rPr>
-          <w:rFonts w:ascii="Times" w:hAnsi="Times"/>
-          <w:color w:val="d4d4d4"/>
-          <w:sz w:val="26"/>
-          <w:szCs w:val="26"/>
-          <w:shd w:val="clear" w:color="auto" w:fill="282f33"/>
-          <w:rtl w:val="0"/>
+          <w:u w:color="d4d4d4"/>
+          <w:shd w:val="clear" w:color="auto" w:fill="ffffff"/>
+        </w:rPr>
+      </w:pPr>
+      <w:r>
+        <w:rPr>
+          <w:rFonts w:ascii="Times" w:hAnsi="Times"/>
+          <w:color w:val="d4d4d4"/>
+          <w:sz w:val="26"/>
+          <w:szCs w:val="26"/>
+          <w:u w:color="d4d4d4"/>
+          <w:shd w:val="clear" w:color="auto" w:fill="282f33"/>
+          <w:rtl w:val="0"/>
+          <w:lang w:val="en-US"/>
         </w:rPr>
         <w:t xml:space="preserve">    </w:t>
       </w:r>
@@ -1645,27 +1578,26 @@
     <w:p>
       <w:pPr>
         <w:pStyle w:val="Default"/>
-        <w:bidi w:val="0"/>
         <w:spacing w:line="400" w:lineRule="atLeast"/>
-        <w:ind w:left="0" w:right="0" w:firstLine="0"/>
-        <w:jc w:val="left"/>
         <w:rPr>
           <w:rFonts w:ascii="Times" w:cs="Times" w:hAnsi="Times" w:eastAsia="Times"/>
           <w:color w:val="d4d4d4"/>
           <w:sz w:val="26"/>
           <w:szCs w:val="26"/>
-          <w:shd w:val="clear" w:color="auto" w:fill="ffffff"/>
-          <w:rtl w:val="0"/>
-        </w:rPr>
-      </w:pPr>
-      <w:r>
-        <w:rPr>
-          <w:rFonts w:ascii="Times" w:hAnsi="Times"/>
-          <w:color w:val="d4d4d4"/>
-          <w:sz w:val="26"/>
-          <w:szCs w:val="26"/>
-          <w:shd w:val="clear" w:color="auto" w:fill="282f33"/>
-          <w:rtl w:val="0"/>
+          <w:u w:color="d4d4d4"/>
+          <w:shd w:val="clear" w:color="auto" w:fill="ffffff"/>
+        </w:rPr>
+      </w:pPr>
+      <w:r>
+        <w:rPr>
+          <w:rFonts w:ascii="Times" w:hAnsi="Times"/>
+          <w:color w:val="d4d4d4"/>
+          <w:sz w:val="26"/>
+          <w:szCs w:val="26"/>
+          <w:u w:color="d4d4d4"/>
+          <w:shd w:val="clear" w:color="auto" w:fill="282f33"/>
+          <w:rtl w:val="0"/>
+          <w:lang w:val="en-US"/>
         </w:rPr>
         <w:t xml:space="preserve">    </w:t>
       </w:r>
@@ -1675,6 +1607,7 @@
           <w:color w:val="ea9b80"/>
           <w:sz w:val="26"/>
           <w:szCs w:val="26"/>
+          <w:u w:color="ea9b80"/>
           <w:shd w:val="clear" w:color="auto" w:fill="282f33"/>
           <w:rtl w:val="0"/>
           <w:lang w:val="en-US"/>
@@ -1687,8 +1620,10 @@
           <w:color w:val="d4d4d4"/>
           <w:sz w:val="26"/>
           <w:szCs w:val="26"/>
-          <w:shd w:val="clear" w:color="auto" w:fill="282f33"/>
-          <w:rtl w:val="0"/>
+          <w:u w:color="d4d4d4"/>
+          <w:shd w:val="clear" w:color="auto" w:fill="282f33"/>
+          <w:rtl w:val="0"/>
+          <w:lang w:val="en-US"/>
         </w:rPr>
         <w:t xml:space="preserve"> (</w:t>
       </w:r>
@@ -1696,27 +1631,26 @@
     <w:p>
       <w:pPr>
         <w:pStyle w:val="Default"/>
-        <w:bidi w:val="0"/>
         <w:spacing w:line="400" w:lineRule="atLeast"/>
-        <w:ind w:left="0" w:right="0" w:firstLine="0"/>
-        <w:jc w:val="left"/>
         <w:rPr>
           <w:rFonts w:ascii="Times" w:cs="Times" w:hAnsi="Times" w:eastAsia="Times"/>
           <w:color w:val="d4d4d4"/>
           <w:sz w:val="26"/>
           <w:szCs w:val="26"/>
-          <w:shd w:val="clear" w:color="auto" w:fill="ffffff"/>
-          <w:rtl w:val="0"/>
-        </w:rPr>
-      </w:pPr>
-      <w:r>
-        <w:rPr>
-          <w:rFonts w:ascii="Times" w:hAnsi="Times"/>
-          <w:color w:val="d4d4d4"/>
-          <w:sz w:val="26"/>
-          <w:szCs w:val="26"/>
-          <w:shd w:val="clear" w:color="auto" w:fill="282f33"/>
-          <w:rtl w:val="0"/>
+          <w:u w:color="d4d4d4"/>
+          <w:shd w:val="clear" w:color="auto" w:fill="ffffff"/>
+        </w:rPr>
+      </w:pPr>
+      <w:r>
+        <w:rPr>
+          <w:rFonts w:ascii="Times" w:hAnsi="Times"/>
+          <w:color w:val="d4d4d4"/>
+          <w:sz w:val="26"/>
+          <w:szCs w:val="26"/>
+          <w:u w:color="d4d4d4"/>
+          <w:shd w:val="clear" w:color="auto" w:fill="282f33"/>
+          <w:rtl w:val="0"/>
+          <w:lang w:val="en-US"/>
         </w:rPr>
         <w:t xml:space="preserve">        &lt;</w:t>
       </w:r>
@@ -1726,6 +1660,7 @@
           <w:color w:val="d9bb73"/>
           <w:sz w:val="26"/>
           <w:szCs w:val="26"/>
+          <w:u w:color="d9bb73"/>
           <w:shd w:val="clear" w:color="auto" w:fill="282f33"/>
           <w:rtl w:val="0"/>
           <w:lang w:val="it-IT"/>
@@ -1738,8 +1673,10 @@
           <w:color w:val="d4d4d4"/>
           <w:sz w:val="26"/>
           <w:szCs w:val="26"/>
-          <w:shd w:val="clear" w:color="auto" w:fill="282f33"/>
-          <w:rtl w:val="0"/>
+          <w:u w:color="d4d4d4"/>
+          <w:shd w:val="clear" w:color="auto" w:fill="282f33"/>
+          <w:rtl w:val="0"/>
+          <w:lang w:val="en-US"/>
         </w:rPr>
         <w:t xml:space="preserve"> </w:t>
       </w:r>
@@ -1749,6 +1686,7 @@
           <w:color w:val="a7c9de"/>
           <w:sz w:val="26"/>
           <w:szCs w:val="26"/>
+          <w:u w:color="a7c9de"/>
           <w:shd w:val="clear" w:color="auto" w:fill="282f33"/>
           <w:rtl w:val="0"/>
           <w:lang w:val="en-US"/>
@@ -1761,8 +1699,10 @@
           <w:color w:val="dcdcdc"/>
           <w:sz w:val="26"/>
           <w:szCs w:val="26"/>
-          <w:shd w:val="clear" w:color="auto" w:fill="282f33"/>
-          <w:rtl w:val="0"/>
+          <w:u w:color="dcdcdc"/>
+          <w:shd w:val="clear" w:color="auto" w:fill="282f33"/>
+          <w:rtl w:val="0"/>
+          <w:lang w:val="en-US"/>
         </w:rPr>
         <w:t>=</w:t>
       </w:r>
@@ -1772,8 +1712,10 @@
           <w:color w:val="598da6"/>
           <w:sz w:val="26"/>
           <w:szCs w:val="26"/>
-          <w:shd w:val="clear" w:color="auto" w:fill="282f33"/>
-          <w:rtl w:val="0"/>
+          <w:u w:color="598da6"/>
+          <w:shd w:val="clear" w:color="auto" w:fill="282f33"/>
+          <w:rtl w:val="0"/>
+          <w:lang w:val="en-US"/>
         </w:rPr>
         <w:t>"todo-list"</w:t>
       </w:r>
@@ -1783,8 +1725,10 @@
           <w:color w:val="d4d4d4"/>
           <w:sz w:val="26"/>
           <w:szCs w:val="26"/>
-          <w:shd w:val="clear" w:color="auto" w:fill="282f33"/>
-          <w:rtl w:val="0"/>
+          <w:u w:color="d4d4d4"/>
+          <w:shd w:val="clear" w:color="auto" w:fill="282f33"/>
+          <w:rtl w:val="0"/>
+          <w:lang w:val="en-US"/>
         </w:rPr>
         <w:t>&gt;</w:t>
       </w:r>
@@ -1792,27 +1736,26 @@
     <w:p>
       <w:pPr>
         <w:pStyle w:val="Default"/>
-        <w:bidi w:val="0"/>
         <w:spacing w:line="400" w:lineRule="atLeast"/>
-        <w:ind w:left="0" w:right="0" w:firstLine="0"/>
-        <w:jc w:val="left"/>
         <w:rPr>
           <w:rFonts w:ascii="Times" w:cs="Times" w:hAnsi="Times" w:eastAsia="Times"/>
           <w:color w:val="000000"/>
           <w:sz w:val="26"/>
           <w:szCs w:val="26"/>
-          <w:shd w:val="clear" w:color="auto" w:fill="ffffff"/>
-          <w:rtl w:val="0"/>
-        </w:rPr>
-      </w:pPr>
-      <w:r>
-        <w:rPr>
-          <w:rFonts w:ascii="Times" w:hAnsi="Times"/>
-          <w:color w:val="d4d4d4"/>
-          <w:sz w:val="26"/>
-          <w:szCs w:val="26"/>
-          <w:shd w:val="clear" w:color="auto" w:fill="282f33"/>
-          <w:rtl w:val="0"/>
+          <w:u w:color="000000"/>
+          <w:shd w:val="clear" w:color="auto" w:fill="ffffff"/>
+        </w:rPr>
+      </w:pPr>
+      <w:r>
+        <w:rPr>
+          <w:rFonts w:ascii="Times" w:hAnsi="Times"/>
+          <w:color w:val="d4d4d4"/>
+          <w:sz w:val="26"/>
+          <w:szCs w:val="26"/>
+          <w:u w:color="d4d4d4"/>
+          <w:shd w:val="clear" w:color="auto" w:fill="282f33"/>
+          <w:rtl w:val="0"/>
+          <w:lang w:val="en-US"/>
         </w:rPr>
         <w:t xml:space="preserve">            </w:t>
       </w:r>
@@ -1822,6 +1765,7 @@
           <w:color w:val="dcdcdc"/>
           <w:sz w:val="26"/>
           <w:szCs w:val="26"/>
+          <w:u w:color="dcdcdc"/>
           <w:shd w:val="clear" w:color="auto" w:fill="282f33"/>
           <w:rtl w:val="0"/>
           <w:lang w:val="en-US"/>
@@ -1834,6 +1778,7 @@
           <w:color w:val="d4d4d4"/>
           <w:sz w:val="26"/>
           <w:szCs w:val="26"/>
+          <w:u w:color="d4d4d4"/>
           <w:shd w:val="clear" w:color="auto" w:fill="282f33"/>
           <w:rtl w:val="0"/>
           <w:lang w:val="en-US"/>
@@ -1846,6 +1791,7 @@
           <w:color w:val="dcdcdc"/>
           <w:sz w:val="26"/>
           <w:szCs w:val="26"/>
+          <w:u w:color="dcdcdc"/>
           <w:shd w:val="clear" w:color="auto" w:fill="282f33"/>
           <w:rtl w:val="0"/>
           <w:lang w:val="en-US"/>
@@ -1858,6 +1804,7 @@
           <w:color w:val="d4d4d4"/>
           <w:sz w:val="26"/>
           <w:szCs w:val="26"/>
+          <w:u w:color="d4d4d4"/>
           <w:shd w:val="clear" w:color="auto" w:fill="ffffff"/>
           <w:rtl w:val="0"/>
           <w:lang w:val="en-US"/>
@@ -1870,6 +1817,7 @@
           <w:color w:val="000000"/>
           <w:sz w:val="26"/>
           <w:szCs w:val="26"/>
+          <w:u w:color="000000"/>
           <w:shd w:val="clear" w:color="auto" w:fill="ffffff"/>
           <w:rtl w:val="0"/>
           <w:lang w:val="en-US"/>
@@ -1882,6 +1830,7 @@
           <w:color w:val="000000"/>
           <w:sz w:val="26"/>
           <w:szCs w:val="26"/>
+          <w:u w:color="000000"/>
           <w:shd w:val="clear" w:color="auto" w:fill="ffffff"/>
           <w:rtl w:val="0"/>
           <w:lang w:val="en-US"/>
@@ -1894,6 +1843,7 @@
           <w:color w:val="000000"/>
           <w:sz w:val="26"/>
           <w:szCs w:val="26"/>
+          <w:u w:color="000000"/>
           <w:shd w:val="clear" w:color="auto" w:fill="ffffff"/>
           <w:rtl w:val="0"/>
           <w:lang w:val="en-US"/>
@@ -1904,27 +1854,26 @@
     <w:p>
       <w:pPr>
         <w:pStyle w:val="Default"/>
-        <w:bidi w:val="0"/>
         <w:spacing w:line="400" w:lineRule="atLeast"/>
-        <w:ind w:left="0" w:right="0" w:firstLine="0"/>
-        <w:jc w:val="left"/>
         <w:rPr>
           <w:rFonts w:ascii="Times" w:cs="Times" w:hAnsi="Times" w:eastAsia="Times"/>
           <w:color w:val="d4d4d4"/>
           <w:sz w:val="26"/>
           <w:szCs w:val="26"/>
-          <w:shd w:val="clear" w:color="auto" w:fill="ffffff"/>
-          <w:rtl w:val="0"/>
-        </w:rPr>
-      </w:pPr>
-      <w:r>
-        <w:rPr>
-          <w:rFonts w:ascii="Times" w:hAnsi="Times"/>
-          <w:color w:val="d4d4d4"/>
-          <w:sz w:val="26"/>
-          <w:szCs w:val="26"/>
-          <w:shd w:val="clear" w:color="auto" w:fill="282f33"/>
-          <w:rtl w:val="0"/>
+          <w:u w:color="d4d4d4"/>
+          <w:shd w:val="clear" w:color="auto" w:fill="ffffff"/>
+        </w:rPr>
+      </w:pPr>
+      <w:r>
+        <w:rPr>
+          <w:rFonts w:ascii="Times" w:hAnsi="Times"/>
+          <w:color w:val="d4d4d4"/>
+          <w:sz w:val="26"/>
+          <w:szCs w:val="26"/>
+          <w:u w:color="d4d4d4"/>
+          <w:shd w:val="clear" w:color="auto" w:fill="282f33"/>
+          <w:rtl w:val="0"/>
+          <w:lang w:val="en-US"/>
         </w:rPr>
         <w:t xml:space="preserve">        </w:t>
       </w:r>
@@ -1934,8 +1883,10 @@
           <w:color w:val="dcdcdc"/>
           <w:sz w:val="26"/>
           <w:szCs w:val="26"/>
-          <w:shd w:val="clear" w:color="auto" w:fill="282f33"/>
-          <w:rtl w:val="0"/>
+          <w:u w:color="dcdcdc"/>
+          <w:shd w:val="clear" w:color="auto" w:fill="282f33"/>
+          <w:rtl w:val="0"/>
+          <w:lang w:val="en-US"/>
         </w:rPr>
         <w:t>&lt;/</w:t>
       </w:r>
@@ -1945,6 +1896,7 @@
           <w:color w:val="d9bb73"/>
           <w:sz w:val="26"/>
           <w:szCs w:val="26"/>
+          <w:u w:color="d9bb73"/>
           <w:shd w:val="clear" w:color="auto" w:fill="282f33"/>
           <w:rtl w:val="0"/>
           <w:lang w:val="it-IT"/>
@@ -1957,8 +1909,10 @@
           <w:color w:val="dcdcdc"/>
           <w:sz w:val="26"/>
           <w:szCs w:val="26"/>
-          <w:shd w:val="clear" w:color="auto" w:fill="282f33"/>
-          <w:rtl w:val="0"/>
+          <w:u w:color="dcdcdc"/>
+          <w:shd w:val="clear" w:color="auto" w:fill="282f33"/>
+          <w:rtl w:val="0"/>
+          <w:lang w:val="en-US"/>
         </w:rPr>
         <w:t>&gt;</w:t>
       </w:r>
@@ -1966,27 +1920,26 @@
     <w:p>
       <w:pPr>
         <w:pStyle w:val="Default"/>
-        <w:bidi w:val="0"/>
         <w:spacing w:line="400" w:lineRule="atLeast"/>
-        <w:ind w:left="0" w:right="0" w:firstLine="0"/>
-        <w:jc w:val="left"/>
         <w:rPr>
           <w:rFonts w:ascii="Times" w:cs="Times" w:hAnsi="Times" w:eastAsia="Times"/>
           <w:color w:val="d4d4d4"/>
           <w:sz w:val="26"/>
           <w:szCs w:val="26"/>
-          <w:shd w:val="clear" w:color="auto" w:fill="ffffff"/>
-          <w:rtl w:val="0"/>
-        </w:rPr>
-      </w:pPr>
-      <w:r>
-        <w:rPr>
-          <w:rFonts w:ascii="Times" w:hAnsi="Times"/>
-          <w:color w:val="d4d4d4"/>
-          <w:sz w:val="26"/>
-          <w:szCs w:val="26"/>
-          <w:shd w:val="clear" w:color="auto" w:fill="282f33"/>
-          <w:rtl w:val="0"/>
+          <w:u w:color="d4d4d4"/>
+          <w:shd w:val="clear" w:color="auto" w:fill="ffffff"/>
+        </w:rPr>
+      </w:pPr>
+      <w:r>
+        <w:rPr>
+          <w:rFonts w:ascii="Times" w:hAnsi="Times"/>
+          <w:color w:val="d4d4d4"/>
+          <w:sz w:val="26"/>
+          <w:szCs w:val="26"/>
+          <w:u w:color="d4d4d4"/>
+          <w:shd w:val="clear" w:color="auto" w:fill="282f33"/>
+          <w:rtl w:val="0"/>
+          <w:lang w:val="en-US"/>
         </w:rPr>
         <w:t xml:space="preserve">    )</w:t>
       </w:r>
@@ -1994,27 +1947,26 @@
     <w:p>
       <w:pPr>
         <w:pStyle w:val="Default"/>
-        <w:bidi w:val="0"/>
         <w:spacing w:line="400" w:lineRule="atLeast"/>
-        <w:ind w:left="0" w:right="0" w:firstLine="0"/>
-        <w:jc w:val="left"/>
         <w:rPr>
           <w:rFonts w:ascii="Times" w:cs="Times" w:hAnsi="Times" w:eastAsia="Times"/>
           <w:color w:val="d4d4d4"/>
           <w:sz w:val="26"/>
           <w:szCs w:val="26"/>
-          <w:shd w:val="clear" w:color="auto" w:fill="ffffff"/>
-          <w:rtl w:val="0"/>
-        </w:rPr>
-      </w:pPr>
-      <w:r>
-        <w:rPr>
-          <w:rFonts w:ascii="Times" w:hAnsi="Times"/>
-          <w:color w:val="d4d4d4"/>
-          <w:sz w:val="26"/>
-          <w:szCs w:val="26"/>
-          <w:shd w:val="clear" w:color="auto" w:fill="282f33"/>
-          <w:rtl w:val="0"/>
+          <w:u w:color="d4d4d4"/>
+          <w:shd w:val="clear" w:color="auto" w:fill="ffffff"/>
+        </w:rPr>
+      </w:pPr>
+      <w:r>
+        <w:rPr>
+          <w:rFonts w:ascii="Times" w:hAnsi="Times"/>
+          <w:color w:val="d4d4d4"/>
+          <w:sz w:val="26"/>
+          <w:szCs w:val="26"/>
+          <w:u w:color="d4d4d4"/>
+          <w:shd w:val="clear" w:color="auto" w:fill="282f33"/>
+          <w:rtl w:val="0"/>
+          <w:lang w:val="en-US"/>
         </w:rPr>
         <w:t>}</w:t>
       </w:r>
@@ -2022,32 +1974,24 @@
     <w:p>
       <w:pPr>
         <w:pStyle w:val="Default"/>
-        <w:bidi w:val="0"/>
         <w:spacing w:line="400" w:lineRule="atLeast"/>
-        <w:ind w:left="0" w:right="0" w:firstLine="0"/>
-        <w:jc w:val="left"/>
         <w:rPr>
           <w:rFonts w:ascii="Times" w:cs="Times" w:hAnsi="Times" w:eastAsia="Times"/>
           <w:color w:val="d4d4d4"/>
           <w:sz w:val="26"/>
           <w:szCs w:val="26"/>
-          <w:shd w:val="clear" w:color="auto" w:fill="ffffff"/>
-          <w:rtl w:val="0"/>
-        </w:rPr>
-      </w:pPr>
-    </w:p>
-    <w:p>
-      <w:pPr>
-        <w:pStyle w:val="Default"/>
-        <w:bidi w:val="0"/>
-        <w:spacing w:line="480" w:lineRule="auto"/>
-        <w:ind w:left="0" w:right="0" w:firstLine="0"/>
-        <w:jc w:val="left"/>
-        <w:rPr>
-          <w:u w:color="000000"/>
-          <w:shd w:val="clear" w:color="auto" w:fill="ffffff"/>
-          <w:rtl w:val="0"/>
-          <w:lang w:val="en-US"/>
+          <w:u w:color="d4d4d4"/>
+          <w:shd w:val="clear" w:color="auto" w:fill="ffffff"/>
+        </w:rPr>
+      </w:pPr>
+    </w:p>
+    <w:p>
+      <w:pPr>
+        <w:pStyle w:val="Default"/>
+        <w:spacing w:line="480" w:lineRule="auto"/>
+        <w:rPr>
+          <w:u w:color="000000"/>
+          <w:shd w:val="clear" w:color="auto" w:fill="ffffff"/>
         </w:rPr>
       </w:pPr>
       <w:r>
@@ -2063,30 +2007,20 @@
     <w:p>
       <w:pPr>
         <w:pStyle w:val="Default"/>
-        <w:bidi w:val="0"/>
-        <w:spacing w:line="480" w:lineRule="auto"/>
-        <w:ind w:left="0" w:right="0" w:firstLine="0"/>
-        <w:jc w:val="left"/>
-        <w:rPr>
-          <w:u w:color="000000"/>
-          <w:shd w:val="clear" w:color="auto" w:fill="ffffff"/>
-          <w:rtl w:val="0"/>
-          <w:lang w:val="en-US"/>
-        </w:rPr>
-      </w:pPr>
-    </w:p>
-    <w:p>
-      <w:pPr>
-        <w:pStyle w:val="Default"/>
-        <w:bidi w:val="0"/>
-        <w:spacing w:line="480" w:lineRule="auto"/>
-        <w:ind w:left="0" w:right="0" w:firstLine="0"/>
-        <w:jc w:val="left"/>
-        <w:rPr>
-          <w:u w:color="000000"/>
-          <w:shd w:val="clear" w:color="auto" w:fill="ffffff"/>
-          <w:rtl w:val="0"/>
-          <w:lang w:val="en-US"/>
+        <w:spacing w:line="480" w:lineRule="auto"/>
+        <w:rPr>
+          <w:u w:color="000000"/>
+          <w:shd w:val="clear" w:color="auto" w:fill="ffffff"/>
+        </w:rPr>
+      </w:pPr>
+    </w:p>
+    <w:p>
+      <w:pPr>
+        <w:pStyle w:val="Default"/>
+        <w:spacing w:line="480" w:lineRule="auto"/>
+        <w:rPr>
+          <w:u w:color="000000"/>
+          <w:shd w:val="clear" w:color="auto" w:fill="ffffff"/>
         </w:rPr>
       </w:pPr>
       <w:r>
@@ -2142,30 +2076,20 @@
     <w:p>
       <w:pPr>
         <w:pStyle w:val="Default"/>
-        <w:bidi w:val="0"/>
-        <w:spacing w:line="480" w:lineRule="auto"/>
-        <w:ind w:left="0" w:right="0" w:firstLine="0"/>
-        <w:jc w:val="left"/>
-        <w:rPr>
-          <w:u w:color="000000"/>
-          <w:shd w:val="clear" w:color="auto" w:fill="ffffff"/>
-          <w:rtl w:val="0"/>
-          <w:lang w:val="en-US"/>
-        </w:rPr>
-      </w:pPr>
-    </w:p>
-    <w:p>
-      <w:pPr>
-        <w:pStyle w:val="Default"/>
-        <w:bidi w:val="0"/>
-        <w:spacing w:line="480" w:lineRule="auto"/>
-        <w:ind w:left="0" w:right="0" w:firstLine="0"/>
-        <w:jc w:val="left"/>
-        <w:rPr>
-          <w:u w:color="000000"/>
-          <w:shd w:val="clear" w:color="auto" w:fill="ffffff"/>
-          <w:rtl w:val="0"/>
-          <w:lang w:val="en-US"/>
+        <w:spacing w:line="480" w:lineRule="auto"/>
+        <w:rPr>
+          <w:u w:color="000000"/>
+          <w:shd w:val="clear" w:color="auto" w:fill="ffffff"/>
+        </w:rPr>
+      </w:pPr>
+    </w:p>
+    <w:p>
+      <w:pPr>
+        <w:pStyle w:val="Default"/>
+        <w:spacing w:line="480" w:lineRule="auto"/>
+        <w:rPr>
+          <w:u w:color="000000"/>
+          <w:shd w:val="clear" w:color="auto" w:fill="ffffff"/>
         </w:rPr>
       </w:pPr>
       <w:r>
@@ -2199,30 +2123,20 @@
     <w:p>
       <w:pPr>
         <w:pStyle w:val="Default"/>
-        <w:bidi w:val="0"/>
-        <w:spacing w:line="480" w:lineRule="auto"/>
-        <w:ind w:left="0" w:right="0" w:firstLine="0"/>
-        <w:jc w:val="left"/>
-        <w:rPr>
-          <w:u w:color="000000"/>
-          <w:shd w:val="clear" w:color="auto" w:fill="ffffff"/>
-          <w:rtl w:val="0"/>
-          <w:lang w:val="en-US"/>
-        </w:rPr>
-      </w:pPr>
-    </w:p>
-    <w:p>
-      <w:pPr>
-        <w:pStyle w:val="Default"/>
-        <w:bidi w:val="0"/>
-        <w:spacing w:line="480" w:lineRule="auto"/>
-        <w:ind w:left="0" w:right="0" w:firstLine="0"/>
-        <w:jc w:val="left"/>
-        <w:rPr>
-          <w:u w:color="000000"/>
-          <w:shd w:val="clear" w:color="auto" w:fill="ffffff"/>
-          <w:rtl w:val="0"/>
-          <w:lang w:val="en-US"/>
+        <w:spacing w:line="480" w:lineRule="auto"/>
+        <w:rPr>
+          <w:u w:color="000000"/>
+          <w:shd w:val="clear" w:color="auto" w:fill="ffffff"/>
+        </w:rPr>
+      </w:pPr>
+    </w:p>
+    <w:p>
+      <w:pPr>
+        <w:pStyle w:val="Default"/>
+        <w:spacing w:line="480" w:lineRule="auto"/>
+        <w:rPr>
+          <w:u w:color="000000"/>
+          <w:shd w:val="clear" w:color="auto" w:fill="ffffff"/>
         </w:rPr>
       </w:pPr>
       <w:r>
@@ -2274,30 +2188,20 @@
     <w:p>
       <w:pPr>
         <w:pStyle w:val="Default"/>
-        <w:bidi w:val="0"/>
-        <w:spacing w:line="480" w:lineRule="auto"/>
-        <w:ind w:left="0" w:right="0" w:firstLine="0"/>
-        <w:jc w:val="left"/>
-        <w:rPr>
-          <w:u w:color="000000"/>
-          <w:shd w:val="clear" w:color="auto" w:fill="ffffff"/>
-          <w:rtl w:val="0"/>
-          <w:lang w:val="en-US"/>
-        </w:rPr>
-      </w:pPr>
-    </w:p>
-    <w:p>
-      <w:pPr>
-        <w:pStyle w:val="Default"/>
-        <w:bidi w:val="0"/>
-        <w:spacing w:line="480" w:lineRule="auto"/>
-        <w:ind w:left="0" w:right="0" w:firstLine="0"/>
-        <w:jc w:val="left"/>
-        <w:rPr>
-          <w:u w:color="000000"/>
-          <w:shd w:val="clear" w:color="auto" w:fill="ffffff"/>
-          <w:rtl w:val="0"/>
-          <w:lang w:val="en-US"/>
+        <w:spacing w:line="480" w:lineRule="auto"/>
+        <w:rPr>
+          <w:u w:color="000000"/>
+          <w:shd w:val="clear" w:color="auto" w:fill="ffffff"/>
+        </w:rPr>
+      </w:pPr>
+    </w:p>
+    <w:p>
+      <w:pPr>
+        <w:pStyle w:val="Default"/>
+        <w:spacing w:line="480" w:lineRule="auto"/>
+        <w:rPr>
+          <w:u w:color="000000"/>
+          <w:shd w:val="clear" w:color="auto" w:fill="ffffff"/>
         </w:rPr>
       </w:pPr>
       <w:r>
@@ -2331,30 +2235,20 @@
     <w:p>
       <w:pPr>
         <w:pStyle w:val="Default"/>
-        <w:bidi w:val="0"/>
-        <w:spacing w:line="480" w:lineRule="auto"/>
-        <w:ind w:left="0" w:right="0" w:firstLine="0"/>
-        <w:jc w:val="left"/>
-        <w:rPr>
-          <w:u w:color="000000"/>
-          <w:shd w:val="clear" w:color="auto" w:fill="ffffff"/>
-          <w:rtl w:val="0"/>
-          <w:lang w:val="en-US"/>
-        </w:rPr>
-      </w:pPr>
-    </w:p>
-    <w:p>
-      <w:pPr>
-        <w:pStyle w:val="Default"/>
-        <w:bidi w:val="0"/>
-        <w:spacing w:line="480" w:lineRule="auto"/>
-        <w:ind w:left="0" w:right="0" w:firstLine="0"/>
-        <w:jc w:val="left"/>
-        <w:rPr>
-          <w:u w:color="000000"/>
-          <w:shd w:val="clear" w:color="auto" w:fill="ffffff"/>
-          <w:rtl w:val="0"/>
-          <w:lang w:val="en-US"/>
+        <w:spacing w:line="480" w:lineRule="auto"/>
+        <w:rPr>
+          <w:u w:color="000000"/>
+          <w:shd w:val="clear" w:color="auto" w:fill="ffffff"/>
+        </w:rPr>
+      </w:pPr>
+    </w:p>
+    <w:p>
+      <w:pPr>
+        <w:pStyle w:val="Default"/>
+        <w:spacing w:line="480" w:lineRule="auto"/>
+        <w:rPr>
+          <w:u w:color="000000"/>
+          <w:shd w:val="clear" w:color="auto" w:fill="ffffff"/>
         </w:rPr>
       </w:pPr>
       <w:r>
@@ -2388,30 +2282,20 @@
     <w:p>
       <w:pPr>
         <w:pStyle w:val="Default"/>
-        <w:bidi w:val="0"/>
-        <w:spacing w:line="480" w:lineRule="auto"/>
-        <w:ind w:left="0" w:right="0" w:firstLine="0"/>
-        <w:jc w:val="left"/>
-        <w:rPr>
-          <w:u w:color="000000"/>
-          <w:shd w:val="clear" w:color="auto" w:fill="ffffff"/>
-          <w:rtl w:val="0"/>
-          <w:lang w:val="en-US"/>
-        </w:rPr>
-      </w:pPr>
-    </w:p>
-    <w:p>
-      <w:pPr>
-        <w:pStyle w:val="Default"/>
-        <w:bidi w:val="0"/>
-        <w:spacing w:line="480" w:lineRule="auto"/>
-        <w:ind w:left="0" w:right="0" w:firstLine="0"/>
-        <w:jc w:val="left"/>
-        <w:rPr>
-          <w:u w:color="000000"/>
-          <w:shd w:val="clear" w:color="auto" w:fill="ffffff"/>
-          <w:rtl w:val="0"/>
-          <w:lang w:val="en-US"/>
+        <w:spacing w:line="480" w:lineRule="auto"/>
+        <w:rPr>
+          <w:u w:color="000000"/>
+          <w:shd w:val="clear" w:color="auto" w:fill="ffffff"/>
+        </w:rPr>
+      </w:pPr>
+    </w:p>
+    <w:p>
+      <w:pPr>
+        <w:pStyle w:val="Default"/>
+        <w:spacing w:line="480" w:lineRule="auto"/>
+        <w:rPr>
+          <w:u w:color="000000"/>
+          <w:shd w:val="clear" w:color="auto" w:fill="ffffff"/>
         </w:rPr>
       </w:pPr>
       <w:r>
@@ -2481,30 +2365,20 @@
     <w:p>
       <w:pPr>
         <w:pStyle w:val="Default"/>
-        <w:bidi w:val="0"/>
-        <w:spacing w:line="480" w:lineRule="auto"/>
-        <w:ind w:left="0" w:right="0" w:firstLine="0"/>
-        <w:jc w:val="left"/>
-        <w:rPr>
-          <w:u w:color="000000"/>
-          <w:shd w:val="clear" w:color="auto" w:fill="ffffff"/>
-          <w:rtl w:val="0"/>
-          <w:lang w:val="en-US"/>
-        </w:rPr>
-      </w:pPr>
-    </w:p>
-    <w:p>
-      <w:pPr>
-        <w:pStyle w:val="Default"/>
-        <w:bidi w:val="0"/>
-        <w:spacing w:line="480" w:lineRule="auto"/>
-        <w:ind w:left="0" w:right="0" w:firstLine="0"/>
-        <w:jc w:val="left"/>
-        <w:rPr>
-          <w:u w:color="000000"/>
-          <w:shd w:val="clear" w:color="auto" w:fill="ffffff"/>
-          <w:rtl w:val="0"/>
-          <w:lang w:val="en-US"/>
+        <w:spacing w:line="480" w:lineRule="auto"/>
+        <w:rPr>
+          <w:u w:color="000000"/>
+          <w:shd w:val="clear" w:color="auto" w:fill="ffffff"/>
+        </w:rPr>
+      </w:pPr>
+    </w:p>
+    <w:p>
+      <w:pPr>
+        <w:pStyle w:val="Default"/>
+        <w:spacing w:line="480" w:lineRule="auto"/>
+        <w:rPr>
+          <w:u w:color="000000"/>
+          <w:shd w:val="clear" w:color="auto" w:fill="ffffff"/>
         </w:rPr>
       </w:pPr>
       <w:r>
@@ -2538,30 +2412,20 @@
     <w:p>
       <w:pPr>
         <w:pStyle w:val="Default"/>
-        <w:bidi w:val="0"/>
-        <w:spacing w:line="480" w:lineRule="auto"/>
-        <w:ind w:left="0" w:right="0" w:firstLine="0"/>
-        <w:jc w:val="left"/>
-        <w:rPr>
-          <w:u w:color="000000"/>
-          <w:shd w:val="clear" w:color="auto" w:fill="ffffff"/>
-          <w:rtl w:val="0"/>
-          <w:lang w:val="en-US"/>
-        </w:rPr>
-      </w:pPr>
-    </w:p>
-    <w:p>
-      <w:pPr>
-        <w:pStyle w:val="Default"/>
-        <w:bidi w:val="0"/>
-        <w:spacing w:line="480" w:lineRule="auto"/>
-        <w:ind w:left="0" w:right="0" w:firstLine="0"/>
-        <w:jc w:val="left"/>
-        <w:rPr>
-          <w:u w:color="000000"/>
-          <w:shd w:val="clear" w:color="auto" w:fill="ffffff"/>
-          <w:rtl w:val="0"/>
-          <w:lang w:val="en-US"/>
+        <w:spacing w:line="480" w:lineRule="auto"/>
+        <w:rPr>
+          <w:u w:color="000000"/>
+          <w:shd w:val="clear" w:color="auto" w:fill="ffffff"/>
+        </w:rPr>
+      </w:pPr>
+    </w:p>
+    <w:p>
+      <w:pPr>
+        <w:pStyle w:val="Default"/>
+        <w:spacing w:line="480" w:lineRule="auto"/>
+        <w:rPr>
+          <w:u w:color="000000"/>
+          <w:shd w:val="clear" w:color="auto" w:fill="ffffff"/>
         </w:rPr>
       </w:pPr>
       <w:r>
@@ -2595,17 +2459,15 @@
         <w:rPr>
           <w:u w:color="000000"/>
           <w:shd w:val="clear" w:color="auto" w:fill="ffffff"/>
-          <w:rtl w:val="0"/>
-          <w:lang w:val="en-US"/>
         </w:rPr>
         <w:drawing>
           <wp:anchor distT="152400" distB="152400" distL="152400" distR="152400" simplePos="0" relativeHeight="251659264" behindDoc="0" locked="0" layoutInCell="1" allowOverlap="1">
             <wp:simplePos x="0" y="0"/>
-            <wp:positionH relativeFrom="margin">
-              <wp:posOffset>-6349</wp:posOffset>
+            <wp:positionH relativeFrom="page">
+              <wp:posOffset>908051</wp:posOffset>
             </wp:positionH>
             <wp:positionV relativeFrom="line">
-              <wp:posOffset>369123</wp:posOffset>
+              <wp:posOffset>369122</wp:posOffset>
             </wp:positionV>
             <wp:extent cx="5943600" cy="3190384"/>
             <wp:effectExtent l="0" t="0" r="0" b="0"/>
@@ -2618,13 +2480,13 @@
                 <wp:lineTo x="0" y="0"/>
               </wp:wrapPolygon>
             </wp:wrapThrough>
-            <wp:docPr id="1073741825" name="officeArt object"/>
+            <wp:docPr id="1073741825" name="officeArt object" descr="Screen Shot 2019-05-06 at 11.58.28 PM.png"/>
             <wp:cNvGraphicFramePr/>
             <a:graphic xmlns:a="http://schemas.openxmlformats.org/drawingml/2006/main">
               <a:graphicData uri="http://schemas.openxmlformats.org/drawingml/2006/picture">
                 <pic:pic xmlns:pic="http://schemas.openxmlformats.org/drawingml/2006/picture">
                   <pic:nvPicPr>
-                    <pic:cNvPr id="1073741825" name="Screen Shot 2019-05-06 at 11.58.28 PM.png"/>
+                    <pic:cNvPr id="1073741825" name="Screen Shot 2019-05-06 at 11.58.28 PM.png" descr="Screen Shot 2019-05-06 at 11.58.28 PM.png"/>
                     <pic:cNvPicPr>
                       <a:picLocks noChangeAspect="1"/>
                     </pic:cNvPicPr>
@@ -2661,50 +2523,36 @@
     <w:p>
       <w:pPr>
         <w:pStyle w:val="Default"/>
-        <w:bidi w:val="0"/>
-        <w:spacing w:line="480" w:lineRule="auto"/>
-        <w:ind w:left="0" w:right="0" w:firstLine="0"/>
-        <w:jc w:val="left"/>
-        <w:rPr>
-          <w:u w:color="000000"/>
-          <w:shd w:val="clear" w:color="auto" w:fill="ffffff"/>
-          <w:rtl w:val="0"/>
-          <w:lang w:val="en-US"/>
-        </w:rPr>
-      </w:pPr>
-    </w:p>
-    <w:p>
-      <w:pPr>
-        <w:pStyle w:val="Default"/>
-        <w:bidi w:val="0"/>
+        <w:spacing w:line="480" w:lineRule="auto"/>
+        <w:rPr>
+          <w:u w:color="000000"/>
+          <w:shd w:val="clear" w:color="auto" w:fill="ffffff"/>
+        </w:rPr>
+      </w:pPr>
+    </w:p>
+    <w:p>
+      <w:pPr>
+        <w:pStyle w:val="Default"/>
         <w:spacing w:line="400" w:lineRule="atLeast"/>
-        <w:ind w:left="0" w:right="0" w:firstLine="0"/>
-        <w:jc w:val="left"/>
-        <w:rPr>
-          <w:rFonts w:ascii="Helvetica Neue" w:cs="Helvetica Neue" w:hAnsi="Helvetica Neue" w:eastAsia="Helvetica Neue"/>
+        <w:rPr>
           <w:b w:val="1"/>
           <w:bCs w:val="1"/>
           <w:color w:val="d4d4d4"/>
           <w:sz w:val="26"/>
           <w:szCs w:val="26"/>
-          <w:shd w:val="clear" w:color="auto" w:fill="282f33"/>
-          <w:rtl w:val="0"/>
-        </w:rPr>
-      </w:pPr>
-    </w:p>
-    <w:p>
-      <w:pPr>
-        <w:pStyle w:val="Default"/>
-        <w:bidi w:val="0"/>
-        <w:spacing w:line="480" w:lineRule="auto"/>
-        <w:ind w:left="0" w:right="0" w:firstLine="0"/>
-        <w:jc w:val="left"/>
+          <w:u w:color="d4d4d4"/>
+          <w:shd w:val="clear" w:color="auto" w:fill="282f33"/>
+        </w:rPr>
+      </w:pPr>
+    </w:p>
+    <w:p>
+      <w:pPr>
+        <w:pStyle w:val="Default"/>
+        <w:spacing w:line="480" w:lineRule="auto"/>
         <w:rPr>
           <w:b w:val="1"/>
           <w:bCs w:val="1"/>
           <w:u w:color="000000"/>
-          <w:rtl w:val="0"/>
-          <w:lang w:val="en-US"/>
         </w:rPr>
       </w:pPr>
       <w:r>
@@ -2715,26 +2563,20 @@
           <w:rtl w:val="0"/>
           <w:lang w:val="en-US"/>
         </w:rPr>
-        <w:t>Total time spent coding today:</w:t>
-      </w:r>
-      <w:r>
+        <w:t>Total time spent coding today: 1 hour 19 minutes</w:t>
+      </w:r>
+    </w:p>
+    <w:p>
+      <w:pPr>
+        <w:pStyle w:val="Default"/>
+        <w:spacing w:line="480" w:lineRule="auto"/>
         <w:rPr>
           <w:b w:val="1"/>
           <w:bCs w:val="1"/>
           <w:u w:color="000000"/>
-          <w:rtl w:val="0"/>
-          <w:lang w:val="en-US"/>
-        </w:rPr>
-        <w:t xml:space="preserve"> 1 hour 19 minutes</w:t>
-      </w:r>
-    </w:p>
-    <w:p>
-      <w:pPr>
-        <w:pStyle w:val="Default"/>
-        <w:bidi w:val="0"/>
-        <w:spacing w:line="480" w:lineRule="auto"/>
-        <w:ind w:left="0" w:right="0" w:firstLine="0"/>
-        <w:jc w:val="left"/>
+        </w:rPr>
+      </w:pPr>
+      <w:r>
         <w:rPr>
           <w:b w:val="1"/>
           <w:bCs w:val="1"/>
@@ -2742,78 +2584,13 @@
           <w:rtl w:val="0"/>
           <w:lang w:val="en-US"/>
         </w:rPr>
-      </w:pPr>
-      <w:r>
-        <w:rPr>
-          <w:b w:val="1"/>
-          <w:bCs w:val="1"/>
-          <w:u w:color="000000"/>
-          <w:rtl w:val="0"/>
-          <w:lang w:val="en-US"/>
-        </w:rPr>
-        <w:t>Total time spent coding</w:t>
-      </w:r>
-      <w:r>
-        <w:rPr>
-          <w:b w:val="1"/>
-          <w:bCs w:val="1"/>
-          <w:u w:color="000000"/>
-          <w:rtl w:val="0"/>
-          <w:lang w:val="en-US"/>
-        </w:rPr>
-        <w:t xml:space="preserve"> thus far</w:t>
-      </w:r>
-      <w:r>
-        <w:rPr>
-          <w:b w:val="1"/>
-          <w:bCs w:val="1"/>
-          <w:u w:color="000000"/>
-          <w:rtl w:val="0"/>
-          <w:lang w:val="en-US"/>
-        </w:rPr>
-        <w:t xml:space="preserve"> in </w:t>
-      </w:r>
-      <w:r>
-        <w:rPr>
-          <w:b w:val="1"/>
-          <w:bCs w:val="1"/>
-          <w:u w:color="000000"/>
-          <w:rtl w:val="0"/>
-          <w:lang w:val="en-US"/>
-        </w:rPr>
-        <w:t>May</w:t>
-      </w:r>
-      <w:r>
-        <w:rPr>
-          <w:b w:val="1"/>
-          <w:bCs w:val="1"/>
-          <w:u w:color="000000"/>
-          <w:rtl w:val="0"/>
-          <w:lang w:val="en-US"/>
-        </w:rPr>
-        <w:t xml:space="preserve"> 2019:</w:t>
-      </w:r>
-      <w:r>
-        <w:rPr>
-          <w:b w:val="1"/>
-          <w:bCs w:val="1"/>
-          <w:u w:color="000000"/>
-          <w:rtl w:val="0"/>
-          <w:lang w:val="en-US"/>
-        </w:rPr>
-        <w:t xml:space="preserve">  12 hours 7 minutes</w:t>
-      </w:r>
-    </w:p>
-    <w:p>
-      <w:pPr>
-        <w:pStyle w:val="Default"/>
-        <w:bidi w:val="0"/>
-        <w:spacing w:line="480" w:lineRule="auto"/>
-        <w:ind w:left="0" w:right="0" w:firstLine="0"/>
-        <w:jc w:val="left"/>
-        <w:rPr>
-          <w:rtl w:val="0"/>
-        </w:rPr>
+        <w:t>Total time spent coding thus far in May 2019:  12 hours 7 minutes</w:t>
+      </w:r>
+    </w:p>
+    <w:p>
+      <w:pPr>
+        <w:pStyle w:val="Default"/>
+        <w:spacing w:line="480" w:lineRule="auto"/>
       </w:pPr>
       <w:r>
         <w:rPr>
@@ -2840,6 +2617,10 @@
 <file path=word/footer1.xml><?xml version="1.0" encoding="utf-8"?>
 <w:ftr xmlns:r="http://schemas.openxmlformats.org/officeDocument/2006/relationships" xmlns:wp="http://schemas.openxmlformats.org/drawingml/2006/wordprocessingDrawing" xmlns:w="http://schemas.openxmlformats.org/wordprocessingml/2006/main" xmlns:w10="urn:schemas-microsoft-com:office:word" xmlns:w14="http://schemas.microsoft.com/office/word/2010/wordml" xmlns:wps="http://schemas.microsoft.com/office/word/2010/wordprocessingShape" xmlns:wpg="http://schemas.microsoft.com/office/word/2010/wordprocessingGroup" xmlns:mc="http://schemas.openxmlformats.org/markup-compatibility/2006" xmlns:v="urn:schemas-microsoft-com:vml" xmlns:o="urn:schemas-microsoft-com:office:office" xmlns:m="http://schemas.openxmlformats.org/officeDocument/2006/math" mc:Ignorable="w14">
   <w:p>
+    <w:pPr>
+      <w:pStyle w:val="Header &amp; Footer"/>
+      <w:bidi w:val="0"/>
+    </w:pPr>
     <w:r/>
   </w:p>
 </w:ftr>
@@ -2848,6 +2629,10 @@
 <file path=word/header1.xml><?xml version="1.0" encoding="utf-8"?>
 <w:hdr xmlns:r="http://schemas.openxmlformats.org/officeDocument/2006/relationships" xmlns:wp="http://schemas.openxmlformats.org/drawingml/2006/wordprocessingDrawing" xmlns:w="http://schemas.openxmlformats.org/wordprocessingml/2006/main" xmlns:w10="urn:schemas-microsoft-com:office:word" xmlns:w14="http://schemas.microsoft.com/office/word/2010/wordml" xmlns:wps="http://schemas.microsoft.com/office/word/2010/wordprocessingShape" xmlns:wpg="http://schemas.microsoft.com/office/word/2010/wordprocessingGroup" xmlns:mc="http://schemas.openxmlformats.org/markup-compatibility/2006" xmlns:v="urn:schemas-microsoft-com:vml" xmlns:o="urn:schemas-microsoft-com:office:office" xmlns:m="http://schemas.openxmlformats.org/officeDocument/2006/math" mc:Ignorable="w14">
   <w:p>
+    <w:pPr>
+      <w:pStyle w:val="Header &amp; Footer"/>
+      <w:bidi w:val="0"/>
+    </w:pPr>
     <w:r/>
   </w:p>
 </w:hdr>
@@ -2960,6 +2745,46 @@
     <w:next w:val="No List"/>
     <w:pPr/>
   </w:style>
+  <w:style w:type="paragraph" w:styleId="Header &amp; Footer">
+    <w:name w:val="Header &amp; Footer"/>
+    <w:next w:val="Header &amp; Footer"/>
+    <w:pPr>
+      <w:keepNext w:val="0"/>
+      <w:keepLines w:val="0"/>
+      <w:pageBreakBefore w:val="0"/>
+      <w:widowControl w:val="1"/>
+      <w:shd w:val="clear" w:color="auto" w:fill="auto"/>
+      <w:tabs>
+        <w:tab w:val="right" w:pos="9020"/>
+      </w:tabs>
+      <w:suppressAutoHyphens w:val="0"/>
+      <w:bidi w:val="0"/>
+      <w:spacing w:before="0" w:after="0" w:line="240" w:lineRule="auto"/>
+      <w:ind w:left="0" w:right="0" w:firstLine="0"/>
+      <w:jc w:val="left"/>
+      <w:outlineLvl w:val="9"/>
+    </w:pPr>
+    <w:rPr>
+      <w:rFonts w:ascii="Helvetica Neue" w:cs="Arial Unicode MS" w:hAnsi="Helvetica Neue" w:eastAsia="Arial Unicode MS"/>
+      <w:b w:val="0"/>
+      <w:bCs w:val="0"/>
+      <w:i w:val="0"/>
+      <w:iCs w:val="0"/>
+      <w:caps w:val="0"/>
+      <w:smallCaps w:val="0"/>
+      <w:strike w:val="0"/>
+      <w:dstrike w:val="0"/>
+      <w:outline w:val="0"/>
+      <w:color w:val="000000"/>
+      <w:spacing w:val="0"/>
+      <w:kern w:val="0"/>
+      <w:position w:val="0"/>
+      <w:sz w:val="24"/>
+      <w:szCs w:val="24"/>
+      <w:u w:val="none"/>
+      <w:vertAlign w:val="baseline"/>
+    </w:rPr>
+  </w:style>
   <w:style w:type="paragraph" w:styleId="Default">
     <w:name w:val="Default"/>
     <w:next w:val="Default"/>
@@ -2993,7 +2818,7 @@
       <w:position w:val="0"/>
       <w:sz w:val="22"/>
       <w:szCs w:val="22"/>
-      <w:u w:val="none"/>
+      <w:u w:val="none" w:color="000000"/>
       <w:vertAlign w:val="baseline"/>
       <w:lang w:val="en-US"/>
     </w:rPr>
@@ -3012,10 +2837,10 @@
         <a:srgbClr val="FFFFFF"/>
       </a:lt1>
       <a:dk2>
-        <a:srgbClr val="5E5E5E"/>
+        <a:srgbClr val="A7A7A7"/>
       </a:dk2>
       <a:lt2>
-        <a:srgbClr val="D6D5D5"/>
+        <a:srgbClr val="535353"/>
       </a:lt2>
       <a:accent1>
         <a:srgbClr val="00A2FF"/>
@@ -3192,11 +3017,14 @@
     <a:spDef>
       <a:spPr>
         <a:solidFill>
-          <a:schemeClr val="accent1"/>
+          <a:srgbClr val="FFFFFF"/>
         </a:solidFill>
-        <a:ln w="12700" cap="flat">
-          <a:noFill/>
-          <a:miter lim="400000"/>
+        <a:ln w="25400" cap="flat">
+          <a:solidFill>
+            <a:schemeClr val="accent1"/>
+          </a:solidFill>
+          <a:prstDash val="solid"/>
+          <a:round/>
         </a:ln>
         <a:effectLst/>
         <a:sp3d/>
@@ -3205,7 +3033,7 @@
         <a:spAutoFit/>
       </a:bodyPr>
       <a:lstStyle>
-        <a:defPPr marL="0" marR="0" indent="0" algn="ctr" defTabSz="457200" rtl="0" fontAlgn="auto" latinLnBrk="0" hangingPunct="0">
+        <a:defPPr marL="0" marR="0" indent="0" algn="l" defTabSz="914400" rtl="0" fontAlgn="auto" latinLnBrk="0" hangingPunct="0">
           <a:lnSpc>
             <a:spcPct val="100000"/>
           </a:lnSpc>
@@ -3220,12 +3048,12 @@
           <a:buFontTx/>
           <a:buNone/>
           <a:tabLst/>
-          <a:defRPr b="0" baseline="0" cap="none" i="0" spc="0" strike="noStrike" sz="1200" u="none" kumimoji="0" normalizeH="0">
+          <a:defRPr b="0" baseline="0" cap="none" i="0" spc="0" strike="noStrike" sz="1800" u="none" kumimoji="0" normalizeH="0">
             <a:ln>
               <a:noFill/>
             </a:ln>
             <a:solidFill>
-              <a:srgbClr val="FFFFFF"/>
+              <a:srgbClr val="000000"/>
             </a:solidFill>
             <a:effectLst/>
             <a:uFillTx/>
@@ -3482,10 +3310,10 @@
         <a:noFill/>
         <a:ln w="25400" cap="flat">
           <a:solidFill>
-            <a:srgbClr val="000000"/>
+            <a:schemeClr val="accent1"/>
           </a:solidFill>
           <a:prstDash val="solid"/>
-          <a:miter lim="400000"/>
+          <a:round/>
         </a:ln>
         <a:effectLst/>
         <a:sp3d/>
@@ -3776,7 +3604,7 @@
         <a:spAutoFit/>
       </a:bodyPr>
       <a:lstStyle>
-        <a:defPPr marL="0" marR="0" indent="0" algn="l" defTabSz="457200" rtl="0" fontAlgn="auto" latinLnBrk="0" hangingPunct="0">
+        <a:defPPr marL="0" marR="0" indent="0" algn="l" defTabSz="914400" rtl="0" fontAlgn="auto" latinLnBrk="0" hangingPunct="0">
           <a:lnSpc>
             <a:spcPct val="100000"/>
           </a:lnSpc>
@@ -3791,7 +3619,7 @@
           <a:buFontTx/>
           <a:buNone/>
           <a:tabLst/>
-          <a:defRPr b="0" baseline="0" cap="none" i="0" spc="0" strike="noStrike" sz="1100" u="none" kumimoji="0" normalizeH="0">
+          <a:defRPr b="0" baseline="0" cap="none" i="0" spc="0" strike="noStrike" sz="1800" u="none" kumimoji="0" normalizeH="0">
             <a:ln>
               <a:noFill/>
             </a:ln>

</xml_diff>